<commit_message>
code added and formatted, experimental setup added
</commit_message>
<xml_diff>
--- a/Systems_Report/Systems_Report.docx
+++ b/Systems_Report/Systems_Report.docx
@@ -3,36 +3,382 @@
 <w:document xmlns:wpc="http://schemas.microsoft.com/office/word/2010/wordprocessingCanvas" xmlns:cx="http://schemas.microsoft.com/office/drawing/2014/chartex" xmlns:cx1="http://schemas.microsoft.com/office/drawing/2015/9/8/chartex" xmlns:cx2="http://schemas.microsoft.com/office/drawing/2015/10/21/chartex" xmlns:cx3="http://schemas.microsoft.com/office/drawing/2016/5/9/chartex" xmlns:cx4="http://schemas.microsoft.com/office/drawing/2016/5/10/chartex" xmlns:cx5="http://schemas.microsoft.com/office/drawing/2016/5/11/chartex" xmlns:cx6="http://schemas.microsoft.com/office/drawing/2016/5/12/chartex" xmlns:cx7="http://schemas.microsoft.com/office/drawing/2016/5/13/chartex" xmlns:cx8="http://schemas.microsoft.com/office/drawing/2016/5/14/chartex" xmlns:mc="http://schemas.openxmlformats.org/markup-compatibility/2006" xmlns:o="urn:schemas-microsoft-com:office:office" xmlns:r="http://schemas.openxmlformats.org/officeDocument/2006/relationships" xmlns:m="http://schemas.openxmlformats.org/officeDocument/2006/math" xmlns:v="urn:schemas-microsoft-com:vml" xmlns:wp14="http://schemas.microsoft.com/office/word/2010/wordprocessingDrawing" xmlns:wp="http://schemas.openxmlformats.org/drawingml/2006/wordprocessingDrawing" xmlns:w10="urn:schemas-microsoft-com:office:word" xmlns:w="http://schemas.openxmlformats.org/wordprocessingml/2006/main" xmlns:w14="http://schemas.microsoft.com/office/word/2010/wordml" xmlns:w15="http://schemas.microsoft.com/office/word/2012/wordml" xmlns:w16se="http://schemas.microsoft.com/office/word/2015/wordml/symex" xmlns:wpg="http://schemas.microsoft.com/office/word/2010/wordprocessingGroup" xmlns:wpi="http://schemas.microsoft.com/office/word/2010/wordprocessingInk" xmlns:wne="http://schemas.microsoft.com/office/word/2006/wordml" xmlns:wps="http://schemas.microsoft.com/office/word/2010/wordprocessingShape" mc:Ignorable="w14 w15 w16se wp14">
   <w:body>
     <w:p>
-      <w:r>
-        <w:t>Computer Control of AVR</w:t>
-      </w:r>
-    </w:p>
+      <w:pPr>
+        <w:jc w:val="center"/>
+      </w:pPr>
+    </w:p>
+    <w:p>
+      <w:pPr>
+        <w:jc w:val="center"/>
+        <w:rPr>
+          <w:sz w:val="28"/>
+        </w:rPr>
+      </w:pPr>
+    </w:p>
+    <w:p>
+      <w:pPr>
+        <w:jc w:val="center"/>
+        <w:rPr>
+          <w:sz w:val="28"/>
+        </w:rPr>
+      </w:pPr>
+      <w:r>
+        <w:rPr>
+          <w:sz w:val="28"/>
+        </w:rPr>
+        <w:t xml:space="preserve">COMPUTER </w:t>
+      </w:r>
+      <w:r>
+        <w:rPr>
+          <w:sz w:val="28"/>
+        </w:rPr>
+        <w:t xml:space="preserve">CONTROL </w:t>
+      </w:r>
+      <w:r>
+        <w:rPr>
+          <w:sz w:val="28"/>
+        </w:rPr>
+        <w:t xml:space="preserve">OF </w:t>
+      </w:r>
+      <w:r>
+        <w:rPr>
+          <w:sz w:val="28"/>
+        </w:rPr>
+        <w:t xml:space="preserve">MAGNUS EFFECT </w:t>
+      </w:r>
+      <w:commentRangeStart w:id="0"/>
+      <w:r>
+        <w:rPr>
+          <w:sz w:val="28"/>
+        </w:rPr>
+        <w:t>AIRFOIL</w:t>
+      </w:r>
+      <w:commentRangeEnd w:id="0"/>
+      <w:r>
+        <w:rPr>
+          <w:rStyle w:val="CommentReference"/>
+        </w:rPr>
+        <w:commentReference w:id="0"/>
+      </w:r>
+      <w:r>
+        <w:rPr>
+          <w:sz w:val="28"/>
+        </w:rPr>
+        <w:br/>
+        <w:t>ME 670</w:t>
+      </w:r>
+    </w:p>
+    <w:p>
+      <w:pPr>
+        <w:jc w:val="center"/>
+        <w:rPr>
+          <w:sz w:val="28"/>
+        </w:rPr>
+      </w:pPr>
+      <w:r>
+        <w:rPr>
+          <w:sz w:val="28"/>
+        </w:rPr>
+        <w:t>Simon Popecki</w:t>
+      </w:r>
+      <w:r>
+        <w:rPr>
+          <w:sz w:val="28"/>
+        </w:rPr>
+        <w:br/>
+        <w:t>James Skinner</w:t>
+      </w:r>
+      <w:r>
+        <w:rPr>
+          <w:sz w:val="28"/>
+        </w:rPr>
+        <w:br/>
+        <w:t>Jesse Feng</w:t>
+      </w:r>
+    </w:p>
+    <w:p>
+      <w:pPr>
+        <w:jc w:val="center"/>
+        <w:rPr>
+          <w:sz w:val="28"/>
+        </w:rPr>
+      </w:pPr>
+    </w:p>
+    <w:sdt>
+      <w:sdtPr>
+        <w:id w:val="-153677512"/>
+        <w:docPartObj>
+          <w:docPartGallery w:val="Table of Contents"/>
+          <w:docPartUnique/>
+        </w:docPartObj>
+      </w:sdtPr>
+      <w:sdtEndPr>
+        <w:rPr>
+          <w:rFonts w:ascii="Yu Gothic Light" w:eastAsiaTheme="minorHAnsi" w:hAnsi="Yu Gothic Light" w:cstheme="minorBidi"/>
+          <w:b/>
+          <w:bCs/>
+          <w:noProof/>
+          <w:color w:val="auto"/>
+          <w:sz w:val="22"/>
+          <w:szCs w:val="22"/>
+        </w:rPr>
+      </w:sdtEndPr>
+      <w:sdtContent>
+        <w:p>
+          <w:pPr>
+            <w:pStyle w:val="TOCHeading"/>
+            <w:pageBreakBefore/>
+          </w:pPr>
+          <w:r>
+            <w:t>CONTENTS</w:t>
+          </w:r>
+        </w:p>
+        <w:p>
+          <w:pPr>
+            <w:pStyle w:val="TOC1"/>
+            <w:tabs>
+              <w:tab w:val="right" w:leader="dot" w:pos="9350"/>
+            </w:tabs>
+            <w:rPr>
+              <w:rFonts w:asciiTheme="minorHAnsi" w:eastAsiaTheme="minorEastAsia" w:hAnsiTheme="minorHAnsi"/>
+              <w:noProof/>
+            </w:rPr>
+          </w:pPr>
+          <w:r>
+            <w:fldChar w:fldCharType="begin"/>
+          </w:r>
+          <w:r>
+            <w:instrText xml:space="preserve"> TOC \o "1-3" \h \z \u </w:instrText>
+          </w:r>
+          <w:r>
+            <w:fldChar w:fldCharType="separate"/>
+          </w:r>
+          <w:hyperlink w:anchor="_Toc482113753" w:history="1">
+            <w:r>
+              <w:rPr>
+                <w:rStyle w:val="Hyperlink"/>
+                <w:noProof/>
+              </w:rPr>
+              <w:t>EXPERIMENTAL SETUP</w:t>
+            </w:r>
+            <w:r>
+              <w:rPr>
+                <w:noProof/>
+                <w:webHidden/>
+              </w:rPr>
+              <w:tab/>
+            </w:r>
+            <w:r>
+              <w:rPr>
+                <w:noProof/>
+                <w:webHidden/>
+              </w:rPr>
+              <w:fldChar w:fldCharType="begin"/>
+            </w:r>
+            <w:r>
+              <w:rPr>
+                <w:noProof/>
+                <w:webHidden/>
+              </w:rPr>
+              <w:instrText xml:space="preserve"> PAGEREF _Toc482113753 \h </w:instrText>
+            </w:r>
+            <w:r>
+              <w:rPr>
+                <w:noProof/>
+                <w:webHidden/>
+              </w:rPr>
+            </w:r>
+            <w:r>
+              <w:rPr>
+                <w:noProof/>
+                <w:webHidden/>
+              </w:rPr>
+              <w:fldChar w:fldCharType="separate"/>
+            </w:r>
+            <w:r>
+              <w:rPr>
+                <w:noProof/>
+                <w:webHidden/>
+              </w:rPr>
+              <w:t>3</w:t>
+            </w:r>
+            <w:r>
+              <w:rPr>
+                <w:noProof/>
+                <w:webHidden/>
+              </w:rPr>
+              <w:fldChar w:fldCharType="end"/>
+            </w:r>
+          </w:hyperlink>
+        </w:p>
+        <w:p>
+          <w:pPr>
+            <w:pStyle w:val="TOC1"/>
+            <w:tabs>
+              <w:tab w:val="right" w:leader="dot" w:pos="9350"/>
+            </w:tabs>
+            <w:rPr>
+              <w:rFonts w:asciiTheme="minorHAnsi" w:eastAsiaTheme="minorEastAsia" w:hAnsiTheme="minorHAnsi"/>
+              <w:noProof/>
+            </w:rPr>
+          </w:pPr>
+          <w:hyperlink w:anchor="_Toc482113754" w:history="1">
+            <w:r>
+              <w:rPr>
+                <w:rStyle w:val="Hyperlink"/>
+                <w:noProof/>
+              </w:rPr>
+              <w:t>Code</w:t>
+            </w:r>
+            <w:r>
+              <w:rPr>
+                <w:noProof/>
+                <w:webHidden/>
+              </w:rPr>
+              <w:tab/>
+            </w:r>
+            <w:r>
+              <w:rPr>
+                <w:noProof/>
+                <w:webHidden/>
+              </w:rPr>
+              <w:fldChar w:fldCharType="begin"/>
+            </w:r>
+            <w:r>
+              <w:rPr>
+                <w:noProof/>
+                <w:webHidden/>
+              </w:rPr>
+              <w:instrText xml:space="preserve"> PAGEREF _Toc482113754 \h </w:instrText>
+            </w:r>
+            <w:r>
+              <w:rPr>
+                <w:noProof/>
+                <w:webHidden/>
+              </w:rPr>
+            </w:r>
+            <w:r>
+              <w:rPr>
+                <w:noProof/>
+                <w:webHidden/>
+              </w:rPr>
+              <w:fldChar w:fldCharType="separate"/>
+            </w:r>
+            <w:r>
+              <w:rPr>
+                <w:noProof/>
+                <w:webHidden/>
+              </w:rPr>
+              <w:t>4</w:t>
+            </w:r>
+            <w:r>
+              <w:rPr>
+                <w:noProof/>
+                <w:webHidden/>
+              </w:rPr>
+              <w:fldChar w:fldCharType="end"/>
+            </w:r>
+          </w:hyperlink>
+        </w:p>
+        <w:p>
+          <w:pPr>
+            <w:rPr>
+              <w:b/>
+              <w:bCs/>
+              <w:noProof/>
+            </w:rPr>
+          </w:pPr>
+          <w:r>
+            <w:rPr>
+              <w:b/>
+              <w:bCs/>
+              <w:noProof/>
+            </w:rPr>
+            <w:fldChar w:fldCharType="end"/>
+          </w:r>
+        </w:p>
+      </w:sdtContent>
+    </w:sdt>
     <w:p>
       <w:pPr>
         <w:pStyle w:val="Heading1"/>
         <w:pageBreakBefore/>
       </w:pPr>
+      <w:bookmarkStart w:id="1" w:name="_Toc482113753"/>
       <w:r>
         <w:lastRenderedPageBreak/>
         <w:t>EXPERIMENTAL SETUP</w:t>
       </w:r>
-    </w:p>
-    <w:p>
-      <w:pPr>
-        <w:spacing w:after="0" w:line="240" w:lineRule="auto"/>
-        <w:rPr>
-          <w:rFonts w:ascii="Calibri" w:eastAsia="Times New Roman" w:hAnsi="Calibri" w:cs="Calibri"/>
-        </w:rPr>
-      </w:pPr>
-    </w:p>
-    <w:p>
+      <w:bookmarkEnd w:id="1"/>
+    </w:p>
+    <w:p>
+      <w:r>
+        <w:rPr>
+          <w:noProof/>
+        </w:rPr>
+        <w:drawing>
+          <wp:anchor distT="0" distB="0" distL="114300" distR="114300" simplePos="0" relativeHeight="251659264" behindDoc="0" locked="0" layoutInCell="1" allowOverlap="1" wp14:anchorId="52F6FEAE" wp14:editId="68954AE0">
+            <wp:simplePos x="0" y="0"/>
+            <wp:positionH relativeFrom="margin">
+              <wp:align>right</wp:align>
+            </wp:positionH>
+            <wp:positionV relativeFrom="paragraph">
+              <wp:posOffset>2982233</wp:posOffset>
+            </wp:positionV>
+            <wp:extent cx="5943600" cy="4457700"/>
+            <wp:effectExtent l="0" t="0" r="0" b="0"/>
+            <wp:wrapTopAndBottom/>
+            <wp:docPr id="2" name="Picture 2"/>
+            <wp:cNvGraphicFramePr>
+              <a:graphicFrameLocks xmlns:a="http://schemas.openxmlformats.org/drawingml/2006/main" noChangeAspect="1"/>
+            </wp:cNvGraphicFramePr>
+            <a:graphic xmlns:a="http://schemas.openxmlformats.org/drawingml/2006/main">
+              <a:graphicData uri="http://schemas.openxmlformats.org/drawingml/2006/picture">
+                <pic:pic xmlns:pic="http://schemas.openxmlformats.org/drawingml/2006/picture">
+                  <pic:nvPicPr>
+                    <pic:cNvPr id="2" name="ExperimentalSetup - Copy.JPG"/>
+                    <pic:cNvPicPr/>
+                  </pic:nvPicPr>
+                  <pic:blipFill>
+                    <a:blip r:embed="rId7" cstate="print">
+                      <a:extLst>
+                        <a:ext uri="{28A0092B-C50C-407E-A947-70E740481C1C}">
+                          <a14:useLocalDpi xmlns:a14="http://schemas.microsoft.com/office/drawing/2010/main" val="0"/>
+                        </a:ext>
+                      </a:extLst>
+                    </a:blip>
+                    <a:stretch>
+                      <a:fillRect/>
+                    </a:stretch>
+                  </pic:blipFill>
+                  <pic:spPr>
+                    <a:xfrm>
+                      <a:off x="0" y="0"/>
+                      <a:ext cx="5943600" cy="4457700"/>
+                    </a:xfrm>
+                    <a:prstGeom prst="rect">
+                      <a:avLst/>
+                    </a:prstGeom>
+                  </pic:spPr>
+                </pic:pic>
+              </a:graphicData>
+            </a:graphic>
+            <wp14:sizeRelH relativeFrom="page">
+              <wp14:pctWidth>0</wp14:pctWidth>
+            </wp14:sizeRelH>
+            <wp14:sizeRelV relativeFrom="page">
+              <wp14:pctHeight>0</wp14:pctHeight>
+            </wp14:sizeRelV>
+          </wp:anchor>
+        </w:drawing>
+      </w:r>
       <w:r>
         <w:rPr>
           <w:rFonts w:ascii="Calibri" w:eastAsia="Times New Roman" w:hAnsi="Calibri" w:cs="Calibri"/>
           <w:noProof/>
         </w:rPr>
         <w:drawing>
-          <wp:anchor distT="0" distB="0" distL="114300" distR="114300" simplePos="0" relativeHeight="251658240" behindDoc="0" locked="0" layoutInCell="1" allowOverlap="1">
+          <wp:anchor distT="0" distB="0" distL="114300" distR="114300" simplePos="0" relativeHeight="251658240" behindDoc="0" locked="0" layoutInCell="1" allowOverlap="1" wp14:anchorId="42666245" wp14:editId="6CD4C44F">
             <wp:simplePos x="0" y="0"/>
             <wp:positionH relativeFrom="margin">
               <wp:posOffset>-230430</wp:posOffset>
@@ -57,7 +403,7 @@
                     </pic:cNvPicPr>
                   </pic:nvPicPr>
                   <pic:blipFill>
-                    <a:blip r:embed="rId5">
+                    <a:blip r:embed="rId8">
                       <a:extLst>
                         <a:ext uri="{28A0092B-C50C-407E-A947-70E740481C1C}">
                           <a14:useLocalDpi xmlns:a14="http://schemas.microsoft.com/office/drawing/2010/main" val="0"/>
@@ -88,280 +434,409 @@
           </wp:anchor>
         </w:drawing>
       </w:r>
-      <w:r>
-        <w:t>A diagram of the setup used in this project is shown below.</w:t>
-      </w:r>
-      <w:bookmarkStart w:id="0" w:name="_GoBack"/>
-      <w:bookmarkEnd w:id="0"/>
-    </w:p>
-    <w:sdt>
-      <w:sdtPr>
-        <w:id w:val="-153677512"/>
-        <w:docPartObj>
-          <w:docPartGallery w:val="Table of Contents"/>
-          <w:docPartUnique/>
-        </w:docPartObj>
-      </w:sdtPr>
-      <w:sdtEndPr>
-        <w:rPr>
-          <w:rFonts w:ascii="Yu Gothic Light" w:eastAsiaTheme="minorHAnsi" w:hAnsi="Yu Gothic Light" w:cstheme="minorBidi"/>
+    </w:p>
+    <w:p/>
+    <w:p>
+      <w:pPr>
+        <w:pageBreakBefore/>
+      </w:pPr>
+    </w:p>
+    <w:p>
+      <w:pPr>
+        <w:pStyle w:val="Heading1"/>
+      </w:pPr>
+      <w:bookmarkStart w:id="2" w:name="_Toc482113754"/>
+      <w:r>
+        <w:t>CODE</w:t>
+      </w:r>
+      <w:bookmarkEnd w:id="2"/>
+    </w:p>
+    <w:p>
+      <w:pPr>
+        <w:spacing w:line="240" w:lineRule="auto"/>
+        <w:rPr>
+          <w:rFonts w:ascii="Courier New" w:hAnsi="Courier New" w:cs="Courier New"/>
+          <w:color w:val="A6A6A6" w:themeColor="background1" w:themeShade="A6"/>
+          <w:sz w:val="20"/>
+        </w:rPr>
+      </w:pPr>
+      <w:r>
+        <w:rPr>
+          <w:rFonts w:ascii="Courier New" w:hAnsi="Courier New" w:cs="Courier New"/>
+          <w:color w:val="A6A6A6" w:themeColor="background1" w:themeShade="A6"/>
+          <w:sz w:val="20"/>
+        </w:rPr>
+        <w:t>//MOTOR CONTROL PROGRAM FOR ME 670 FINAL PROJECT</w:t>
+      </w:r>
+    </w:p>
+    <w:p>
+      <w:pPr>
+        <w:spacing w:line="240" w:lineRule="auto"/>
+        <w:rPr>
+          <w:rFonts w:ascii="Courier New" w:hAnsi="Courier New" w:cs="Courier New"/>
+          <w:color w:val="A6A6A6" w:themeColor="background1" w:themeShade="A6"/>
+          <w:sz w:val="20"/>
+        </w:rPr>
+      </w:pPr>
+      <w:r>
+        <w:rPr>
+          <w:rFonts w:ascii="Courier New" w:hAnsi="Courier New" w:cs="Courier New"/>
+          <w:color w:val="A6A6A6" w:themeColor="background1" w:themeShade="A6"/>
+          <w:sz w:val="20"/>
+        </w:rPr>
+        <w:t>//This program allows a user to input a motor power level with the serial monitor, and have the motor spin to that power</w:t>
+      </w:r>
+    </w:p>
+    <w:p>
+      <w:pPr>
+        <w:spacing w:line="240" w:lineRule="auto"/>
+        <w:rPr>
+          <w:rFonts w:ascii="Courier New" w:hAnsi="Courier New" w:cs="Courier New"/>
+          <w:color w:val="A6A6A6" w:themeColor="background1" w:themeShade="A6"/>
+          <w:sz w:val="20"/>
+        </w:rPr>
+      </w:pPr>
+      <w:r>
+        <w:rPr>
+          <w:rFonts w:ascii="Courier New" w:hAnsi="Courier New" w:cs="Courier New"/>
+          <w:color w:val="A6A6A6" w:themeColor="background1" w:themeShade="A6"/>
+          <w:sz w:val="20"/>
+        </w:rPr>
+        <w:t>//This version allows for pro</w:t>
+      </w:r>
+      <w:bookmarkStart w:id="3" w:name="_GoBack"/>
+      <w:bookmarkEnd w:id="3"/>
+      <w:r>
+        <w:rPr>
+          <w:rFonts w:ascii="Courier New" w:hAnsi="Courier New" w:cs="Courier New"/>
+          <w:color w:val="A6A6A6" w:themeColor="background1" w:themeShade="A6"/>
+          <w:sz w:val="20"/>
+        </w:rPr>
+        <w:t>portional control</w:t>
+      </w:r>
+    </w:p>
+    <w:p>
+      <w:pPr>
+        <w:spacing w:line="240" w:lineRule="auto"/>
+        <w:rPr>
+          <w:rFonts w:ascii="Courier New" w:hAnsi="Courier New" w:cs="Courier New"/>
+          <w:color w:val="A6A6A6" w:themeColor="background1" w:themeShade="A6"/>
+          <w:sz w:val="20"/>
+        </w:rPr>
+      </w:pPr>
+      <w:r>
+        <w:rPr>
+          <w:rFonts w:ascii="Courier New" w:hAnsi="Courier New" w:cs="Courier New"/>
+          <w:color w:val="A6A6A6" w:themeColor="background1" w:themeShade="A6"/>
+          <w:sz w:val="20"/>
+        </w:rPr>
+        <w:t>//Simon Popecki</w:t>
+      </w:r>
+    </w:p>
+    <w:p>
+      <w:pPr>
+        <w:spacing w:line="240" w:lineRule="auto"/>
+        <w:rPr>
+          <w:rFonts w:ascii="Courier New" w:hAnsi="Courier New" w:cs="Courier New"/>
+          <w:color w:val="A6A6A6" w:themeColor="background1" w:themeShade="A6"/>
+          <w:sz w:val="20"/>
+        </w:rPr>
+      </w:pPr>
+      <w:r>
+        <w:rPr>
+          <w:rFonts w:ascii="Courier New" w:hAnsi="Courier New" w:cs="Courier New"/>
+          <w:color w:val="A6A6A6" w:themeColor="background1" w:themeShade="A6"/>
+          <w:sz w:val="20"/>
+        </w:rPr>
+        <w:t>//James Skinner</w:t>
+      </w:r>
+    </w:p>
+    <w:p>
+      <w:pPr>
+        <w:spacing w:line="240" w:lineRule="auto"/>
+        <w:rPr>
+          <w:rFonts w:ascii="Courier New" w:hAnsi="Courier New" w:cs="Courier New"/>
+          <w:color w:val="A6A6A6" w:themeColor="background1" w:themeShade="A6"/>
+          <w:sz w:val="20"/>
+        </w:rPr>
+      </w:pPr>
+      <w:r>
+        <w:rPr>
+          <w:rFonts w:ascii="Courier New" w:hAnsi="Courier New" w:cs="Courier New"/>
+          <w:color w:val="A6A6A6" w:themeColor="background1" w:themeShade="A6"/>
+          <w:sz w:val="20"/>
+        </w:rPr>
+        <w:t>//Jesse Feng</w:t>
+      </w:r>
+    </w:p>
+    <w:p>
+      <w:pPr>
+        <w:spacing w:line="240" w:lineRule="auto"/>
+        <w:rPr>
+          <w:rFonts w:ascii="Courier New" w:hAnsi="Courier New" w:cs="Courier New"/>
+          <w:color w:val="A6A6A6" w:themeColor="background1" w:themeShade="A6"/>
+          <w:sz w:val="20"/>
+        </w:rPr>
+      </w:pPr>
+    </w:p>
+    <w:p>
+      <w:pPr>
+        <w:spacing w:line="240" w:lineRule="auto"/>
+        <w:rPr>
+          <w:rFonts w:ascii="Courier New" w:hAnsi="Courier New" w:cs="Courier New"/>
+          <w:color w:val="A6A6A6" w:themeColor="background1" w:themeShade="A6"/>
+          <w:sz w:val="20"/>
+        </w:rPr>
+      </w:pPr>
+      <w:r>
+        <w:rPr>
+          <w:rFonts w:ascii="Courier New" w:hAnsi="Courier New" w:cs="Courier New"/>
+          <w:color w:val="A6A6A6" w:themeColor="background1" w:themeShade="A6"/>
+          <w:sz w:val="20"/>
+        </w:rPr>
+        <w:t>//Developed on Arduino UNO</w:t>
+      </w:r>
+    </w:p>
+    <w:p>
+      <w:pPr>
+        <w:spacing w:line="240" w:lineRule="auto"/>
+        <w:rPr>
+          <w:rFonts w:ascii="Courier New" w:hAnsi="Courier New" w:cs="Courier New"/>
+          <w:color w:val="A6A6A6" w:themeColor="background1" w:themeShade="A6"/>
+          <w:sz w:val="20"/>
+        </w:rPr>
+      </w:pPr>
+      <w:r>
+        <w:rPr>
+          <w:rFonts w:ascii="Courier New" w:hAnsi="Courier New" w:cs="Courier New"/>
+          <w:color w:val="A6A6A6" w:themeColor="background1" w:themeShade="A6"/>
+          <w:sz w:val="20"/>
+        </w:rPr>
+        <w:t xml:space="preserve">//For: Thunderbird 18 ESC; MEGA Motor </w:t>
+      </w:r>
+      <w:proofErr w:type="spellStart"/>
+      <w:r>
+        <w:rPr>
+          <w:rFonts w:ascii="Courier New" w:hAnsi="Courier New" w:cs="Courier New"/>
+          <w:color w:val="A6A6A6" w:themeColor="background1" w:themeShade="A6"/>
+          <w:sz w:val="20"/>
+        </w:rPr>
+        <w:t>ACn</w:t>
+      </w:r>
+      <w:proofErr w:type="spellEnd"/>
+      <w:r>
+        <w:rPr>
+          <w:rFonts w:ascii="Courier New" w:hAnsi="Courier New" w:cs="Courier New"/>
+          <w:color w:val="A6A6A6" w:themeColor="background1" w:themeShade="A6"/>
+          <w:sz w:val="20"/>
+        </w:rPr>
+        <w:t xml:space="preserve"> 16/15/8</w:t>
+      </w:r>
+    </w:p>
+    <w:p>
+      <w:pPr>
+        <w:spacing w:line="240" w:lineRule="auto"/>
+        <w:rPr>
+          <w:rFonts w:ascii="Courier New" w:hAnsi="Courier New" w:cs="Courier New"/>
+          <w:color w:val="A6A6A6" w:themeColor="background1" w:themeShade="A6"/>
+          <w:sz w:val="20"/>
+        </w:rPr>
+      </w:pPr>
+      <w:r>
+        <w:rPr>
+          <w:rFonts w:ascii="Courier New" w:hAnsi="Courier New" w:cs="Courier New"/>
+          <w:color w:val="A6A6A6" w:themeColor="background1" w:themeShade="A6"/>
+          <w:sz w:val="20"/>
+        </w:rPr>
+        <w:t>//This program is for temper</w:t>
+      </w:r>
+      <w:r>
+        <w:rPr>
+          <w:rFonts w:ascii="Courier New" w:hAnsi="Courier New" w:cs="Courier New"/>
+          <w:color w:val="A6A6A6" w:themeColor="background1" w:themeShade="A6"/>
+          <w:sz w:val="20"/>
+        </w:rPr>
+        <w:t>a</w:t>
+      </w:r>
+      <w:r>
+        <w:rPr>
+          <w:rFonts w:ascii="Courier New" w:hAnsi="Courier New" w:cs="Courier New"/>
+          <w:color w:val="A6A6A6" w:themeColor="background1" w:themeShade="A6"/>
+          <w:sz w:val="20"/>
+        </w:rPr>
+        <w:t xml:space="preserve">mental electronic speed controllers that require the 50 Hz PWM signal given by hobby receivers (1-2 </w:t>
+      </w:r>
+      <w:proofErr w:type="spellStart"/>
+      <w:r>
+        <w:rPr>
+          <w:rFonts w:ascii="Courier New" w:hAnsi="Courier New" w:cs="Courier New"/>
+          <w:color w:val="A6A6A6" w:themeColor="background1" w:themeShade="A6"/>
+          <w:sz w:val="20"/>
+        </w:rPr>
+        <w:t>ms</w:t>
+      </w:r>
+      <w:proofErr w:type="spellEnd"/>
+      <w:r>
+        <w:rPr>
+          <w:rFonts w:ascii="Courier New" w:hAnsi="Courier New" w:cs="Courier New"/>
+          <w:color w:val="A6A6A6" w:themeColor="background1" w:themeShade="A6"/>
+          <w:sz w:val="20"/>
+        </w:rPr>
+        <w:t xml:space="preserve"> on, 18-19 </w:t>
+      </w:r>
+      <w:proofErr w:type="spellStart"/>
+      <w:r>
+        <w:rPr>
+          <w:rFonts w:ascii="Courier New" w:hAnsi="Courier New" w:cs="Courier New"/>
+          <w:color w:val="A6A6A6" w:themeColor="background1" w:themeShade="A6"/>
+          <w:sz w:val="20"/>
+        </w:rPr>
+        <w:t>ms</w:t>
+      </w:r>
+      <w:proofErr w:type="spellEnd"/>
+      <w:r>
+        <w:rPr>
+          <w:rFonts w:ascii="Courier New" w:hAnsi="Courier New" w:cs="Courier New"/>
+          <w:color w:val="A6A6A6" w:themeColor="background1" w:themeShade="A6"/>
+          <w:sz w:val="20"/>
+        </w:rPr>
+        <w:t xml:space="preserve"> off)</w:t>
+      </w:r>
+    </w:p>
+    <w:p>
+      <w:pPr>
+        <w:spacing w:line="240" w:lineRule="auto"/>
+        <w:rPr>
+          <w:rFonts w:ascii="Courier New" w:hAnsi="Courier New" w:cs="Courier New"/>
+          <w:color w:val="A6A6A6" w:themeColor="background1" w:themeShade="A6"/>
+          <w:sz w:val="20"/>
+        </w:rPr>
+      </w:pPr>
+      <w:r>
+        <w:rPr>
+          <w:rFonts w:ascii="Courier New" w:hAnsi="Courier New" w:cs="Courier New"/>
+          <w:color w:val="A6A6A6" w:themeColor="background1" w:themeShade="A6"/>
+          <w:sz w:val="20"/>
+        </w:rPr>
+        <w:t xml:space="preserve">//A pulse width of 2 </w:t>
+      </w:r>
+      <w:proofErr w:type="spellStart"/>
+      <w:r>
+        <w:rPr>
+          <w:rFonts w:ascii="Courier New" w:hAnsi="Courier New" w:cs="Courier New"/>
+          <w:color w:val="A6A6A6" w:themeColor="background1" w:themeShade="A6"/>
+          <w:sz w:val="20"/>
+        </w:rPr>
+        <w:t>ms</w:t>
+      </w:r>
+      <w:proofErr w:type="spellEnd"/>
+      <w:r>
+        <w:rPr>
+          <w:rFonts w:ascii="Courier New" w:hAnsi="Courier New" w:cs="Courier New"/>
+          <w:color w:val="A6A6A6" w:themeColor="background1" w:themeShade="A6"/>
+          <w:sz w:val="20"/>
+        </w:rPr>
+        <w:t xml:space="preserve"> on represents full throttle, 1 </w:t>
+      </w:r>
+      <w:proofErr w:type="spellStart"/>
+      <w:r>
+        <w:rPr>
+          <w:rFonts w:ascii="Courier New" w:hAnsi="Courier New" w:cs="Courier New"/>
+          <w:color w:val="A6A6A6" w:themeColor="background1" w:themeShade="A6"/>
+          <w:sz w:val="20"/>
+        </w:rPr>
+        <w:t>ms</w:t>
+      </w:r>
+      <w:proofErr w:type="spellEnd"/>
+      <w:r>
+        <w:rPr>
+          <w:rFonts w:ascii="Courier New" w:hAnsi="Courier New" w:cs="Courier New"/>
+          <w:color w:val="A6A6A6" w:themeColor="background1" w:themeShade="A6"/>
+          <w:sz w:val="20"/>
+        </w:rPr>
+        <w:t xml:space="preserve"> </w:t>
+      </w:r>
+    </w:p>
+    <w:p>
+      <w:pPr>
+        <w:spacing w:line="240" w:lineRule="auto"/>
+        <w:rPr>
+          <w:rFonts w:ascii="Courier New" w:hAnsi="Courier New" w:cs="Courier New"/>
+          <w:sz w:val="20"/>
+        </w:rPr>
+      </w:pPr>
+    </w:p>
+    <w:p>
+      <w:pPr>
+        <w:spacing w:line="240" w:lineRule="auto"/>
+        <w:rPr>
+          <w:rFonts w:ascii="Courier New" w:hAnsi="Courier New" w:cs="Courier New"/>
+          <w:sz w:val="20"/>
+        </w:rPr>
+      </w:pPr>
+      <w:r>
+        <w:rPr>
+          <w:rFonts w:ascii="Courier New" w:hAnsi="Courier New" w:cs="Courier New"/>
+          <w:color w:val="538135" w:themeColor="accent6" w:themeShade="BF"/>
+          <w:sz w:val="20"/>
+        </w:rPr>
+        <w:t xml:space="preserve">#include </w:t>
+      </w:r>
+      <w:r>
+        <w:rPr>
+          <w:rFonts w:ascii="Courier New" w:hAnsi="Courier New" w:cs="Courier New"/>
+          <w:sz w:val="20"/>
+        </w:rPr>
+        <w:t>&lt;</w:t>
+      </w:r>
+      <w:proofErr w:type="spellStart"/>
+      <w:r>
+        <w:rPr>
+          <w:rFonts w:ascii="Courier New" w:hAnsi="Courier New" w:cs="Courier New"/>
           <w:b/>
-          <w:bCs/>
-          <w:noProof/>
-          <w:color w:val="auto"/>
-          <w:sz w:val="22"/>
-          <w:szCs w:val="22"/>
-        </w:rPr>
-      </w:sdtEndPr>
-      <w:sdtContent>
-        <w:p>
-          <w:pPr>
-            <w:pStyle w:val="TOCHeading"/>
-            <w:pageBreakBefore/>
-          </w:pPr>
-          <w:r>
-            <w:t>Contents</w:t>
-          </w:r>
-        </w:p>
-        <w:p>
-          <w:pPr>
-            <w:pStyle w:val="TOC1"/>
-            <w:tabs>
-              <w:tab w:val="right" w:leader="dot" w:pos="9350"/>
-            </w:tabs>
-            <w:rPr>
-              <w:noProof/>
-            </w:rPr>
-          </w:pPr>
-          <w:r>
-            <w:fldChar w:fldCharType="begin"/>
-          </w:r>
-          <w:r>
-            <w:instrText xml:space="preserve"> TOC \o "1-3" \h \z \u </w:instrText>
-          </w:r>
-          <w:r>
-            <w:fldChar w:fldCharType="separate"/>
-          </w:r>
-          <w:hyperlink w:anchor="_Toc482112544" w:history="1">
-            <w:r>
-              <w:rPr>
-                <w:rStyle w:val="Hyperlink"/>
-                <w:noProof/>
-              </w:rPr>
-              <w:t>Code</w:t>
-            </w:r>
-            <w:r>
-              <w:rPr>
-                <w:noProof/>
-                <w:webHidden/>
-              </w:rPr>
-              <w:tab/>
-            </w:r>
-            <w:r>
-              <w:rPr>
-                <w:noProof/>
-                <w:webHidden/>
-              </w:rPr>
-              <w:fldChar w:fldCharType="begin"/>
-            </w:r>
-            <w:r>
-              <w:rPr>
-                <w:noProof/>
-                <w:webHidden/>
-              </w:rPr>
-              <w:instrText xml:space="preserve"> PAGEREF _Toc482112544 \h </w:instrText>
-            </w:r>
-            <w:r>
-              <w:rPr>
-                <w:noProof/>
-                <w:webHidden/>
-              </w:rPr>
-            </w:r>
-            <w:r>
-              <w:rPr>
-                <w:noProof/>
-                <w:webHidden/>
-              </w:rPr>
-              <w:fldChar w:fldCharType="separate"/>
-            </w:r>
-            <w:r>
-              <w:rPr>
-                <w:noProof/>
-                <w:webHidden/>
-              </w:rPr>
-              <w:t>2</w:t>
-            </w:r>
-            <w:r>
-              <w:rPr>
-                <w:noProof/>
-                <w:webHidden/>
-              </w:rPr>
-              <w:fldChar w:fldCharType="end"/>
-            </w:r>
-          </w:hyperlink>
-        </w:p>
-        <w:p>
-          <w:r>
-            <w:rPr>
-              <w:b/>
-              <w:bCs/>
-              <w:noProof/>
-            </w:rPr>
-            <w:fldChar w:fldCharType="end"/>
-          </w:r>
-        </w:p>
-      </w:sdtContent>
-    </w:sdt>
-    <w:p>
-      <w:pPr>
-        <w:pageBreakBefore/>
-      </w:pPr>
-    </w:p>
-    <w:p>
-      <w:pPr>
-        <w:pStyle w:val="Heading1"/>
-      </w:pPr>
-      <w:bookmarkStart w:id="1" w:name="_Toc482112544"/>
-      <w:r>
-        <w:t>Code</w:t>
-      </w:r>
-      <w:bookmarkEnd w:id="1"/>
-    </w:p>
-    <w:p>
-      <w:pPr>
-        <w:spacing w:line="240" w:lineRule="auto"/>
-        <w:rPr>
-          <w:rFonts w:ascii="Courier New" w:hAnsi="Courier New" w:cs="Courier New"/>
-          <w:sz w:val="20"/>
-        </w:rPr>
-      </w:pPr>
-      <w:r>
-        <w:rPr>
-          <w:rFonts w:ascii="Courier New" w:hAnsi="Courier New" w:cs="Courier New"/>
-          <w:sz w:val="20"/>
-        </w:rPr>
-        <w:t>//MOTOR CONTROL PROGRAM FOR ME 670 FINAL PROJECT</w:t>
-      </w:r>
-    </w:p>
-    <w:p>
-      <w:pPr>
-        <w:spacing w:line="240" w:lineRule="auto"/>
-        <w:rPr>
-          <w:rFonts w:ascii="Courier New" w:hAnsi="Courier New" w:cs="Courier New"/>
-          <w:sz w:val="20"/>
-        </w:rPr>
-      </w:pPr>
-      <w:r>
-        <w:rPr>
-          <w:rFonts w:ascii="Courier New" w:hAnsi="Courier New" w:cs="Courier New"/>
-          <w:sz w:val="20"/>
-        </w:rPr>
-        <w:t>//This program allows a user to input a motor power level with the serial monitor, and have the motor spin to that power</w:t>
-      </w:r>
-    </w:p>
-    <w:p>
-      <w:pPr>
-        <w:spacing w:line="240" w:lineRule="auto"/>
-        <w:rPr>
-          <w:rFonts w:ascii="Courier New" w:hAnsi="Courier New" w:cs="Courier New"/>
-          <w:sz w:val="20"/>
-        </w:rPr>
-      </w:pPr>
-      <w:r>
-        <w:rPr>
-          <w:rFonts w:ascii="Courier New" w:hAnsi="Courier New" w:cs="Courier New"/>
-          <w:sz w:val="20"/>
-        </w:rPr>
-        <w:t>//This version allows for proportional control</w:t>
-      </w:r>
-    </w:p>
-    <w:p>
-      <w:pPr>
-        <w:spacing w:line="240" w:lineRule="auto"/>
-        <w:rPr>
-          <w:rFonts w:ascii="Courier New" w:hAnsi="Courier New" w:cs="Courier New"/>
-          <w:sz w:val="20"/>
-        </w:rPr>
-      </w:pPr>
-      <w:r>
-        <w:rPr>
-          <w:rFonts w:ascii="Courier New" w:hAnsi="Courier New" w:cs="Courier New"/>
-          <w:sz w:val="20"/>
-        </w:rPr>
-        <w:t>//Simon Popecki</w:t>
-      </w:r>
-    </w:p>
-    <w:p>
-      <w:pPr>
-        <w:spacing w:line="240" w:lineRule="auto"/>
-        <w:rPr>
-          <w:rFonts w:ascii="Courier New" w:hAnsi="Courier New" w:cs="Courier New"/>
-          <w:sz w:val="20"/>
-        </w:rPr>
-      </w:pPr>
-      <w:r>
-        <w:rPr>
-          <w:rFonts w:ascii="Courier New" w:hAnsi="Courier New" w:cs="Courier New"/>
-          <w:sz w:val="20"/>
-        </w:rPr>
-        <w:t>//James Skinner</w:t>
-      </w:r>
-    </w:p>
-    <w:p>
-      <w:pPr>
-        <w:spacing w:line="240" w:lineRule="auto"/>
-        <w:rPr>
-          <w:rFonts w:ascii="Courier New" w:hAnsi="Courier New" w:cs="Courier New"/>
-          <w:sz w:val="20"/>
-        </w:rPr>
-      </w:pPr>
-      <w:r>
-        <w:rPr>
-          <w:rFonts w:ascii="Courier New" w:hAnsi="Courier New" w:cs="Courier New"/>
-          <w:sz w:val="20"/>
-        </w:rPr>
-        <w:t>//Jesse Feng</w:t>
-      </w:r>
-    </w:p>
-    <w:p>
-      <w:pPr>
-        <w:spacing w:line="240" w:lineRule="auto"/>
-        <w:rPr>
-          <w:rFonts w:ascii="Courier New" w:hAnsi="Courier New" w:cs="Courier New"/>
-          <w:sz w:val="20"/>
-        </w:rPr>
-      </w:pPr>
-    </w:p>
-    <w:p>
-      <w:pPr>
-        <w:spacing w:line="240" w:lineRule="auto"/>
-        <w:rPr>
-          <w:rFonts w:ascii="Courier New" w:hAnsi="Courier New" w:cs="Courier New"/>
-          <w:sz w:val="20"/>
-        </w:rPr>
-      </w:pPr>
-      <w:r>
-        <w:rPr>
-          <w:rFonts w:ascii="Courier New" w:hAnsi="Courier New" w:cs="Courier New"/>
-          <w:sz w:val="20"/>
-        </w:rPr>
-        <w:t>//Developed on Arduino UNO</w:t>
-      </w:r>
-    </w:p>
-    <w:p>
-      <w:pPr>
-        <w:spacing w:line="240" w:lineRule="auto"/>
-        <w:rPr>
-          <w:rFonts w:ascii="Courier New" w:hAnsi="Courier New" w:cs="Courier New"/>
-          <w:sz w:val="20"/>
-        </w:rPr>
-      </w:pPr>
-      <w:r>
-        <w:rPr>
-          <w:rFonts w:ascii="Courier New" w:hAnsi="Courier New" w:cs="Courier New"/>
-          <w:sz w:val="20"/>
-        </w:rPr>
-        <w:t xml:space="preserve">//For: Thunderbird 18 ESC; MEGA Motor </w:t>
+          <w:color w:val="ED7D31" w:themeColor="accent2"/>
+          <w:sz w:val="20"/>
+        </w:rPr>
+        <w:t>Servo</w:t>
+      </w:r>
+      <w:r>
+        <w:rPr>
+          <w:rFonts w:ascii="Courier New" w:hAnsi="Courier New" w:cs="Courier New"/>
+          <w:sz w:val="20"/>
+        </w:rPr>
+        <w:t>.h</w:t>
+      </w:r>
+      <w:proofErr w:type="spellEnd"/>
+      <w:r>
+        <w:rPr>
+          <w:rFonts w:ascii="Courier New" w:hAnsi="Courier New" w:cs="Courier New"/>
+          <w:sz w:val="20"/>
+        </w:rPr>
+        <w:t>&gt;</w:t>
+      </w:r>
+    </w:p>
+    <w:p>
+      <w:pPr>
+        <w:spacing w:line="240" w:lineRule="auto"/>
+        <w:rPr>
+          <w:rFonts w:ascii="Courier New" w:hAnsi="Courier New" w:cs="Courier New"/>
+          <w:sz w:val="20"/>
+        </w:rPr>
+      </w:pPr>
+      <w:r>
+        <w:rPr>
+          <w:rFonts w:ascii="Courier New" w:hAnsi="Courier New" w:cs="Courier New"/>
+          <w:color w:val="538135" w:themeColor="accent6" w:themeShade="BF"/>
+          <w:sz w:val="20"/>
+        </w:rPr>
+        <w:t xml:space="preserve">#include </w:t>
+      </w:r>
+      <w:r>
+        <w:rPr>
+          <w:rFonts w:ascii="Courier New" w:hAnsi="Courier New" w:cs="Courier New"/>
+          <w:sz w:val="20"/>
+        </w:rPr>
+        <w:t>&lt;</w:t>
       </w:r>
       <w:proofErr w:type="spellStart"/>
       <w:r>
@@ -369,7 +844,7 @@
           <w:rFonts w:ascii="Courier New" w:hAnsi="Courier New" w:cs="Courier New"/>
           <w:sz w:val="20"/>
         </w:rPr>
-        <w:t>ACn</w:t>
+        <w:t>stdint.h</w:t>
       </w:r>
       <w:proofErr w:type="spellEnd"/>
       <w:r>
@@ -377,371 +852,292 @@
           <w:rFonts w:ascii="Courier New" w:hAnsi="Courier New" w:cs="Courier New"/>
           <w:sz w:val="20"/>
         </w:rPr>
-        <w:t xml:space="preserve"> 16/15/8</w:t>
-      </w:r>
-    </w:p>
-    <w:p>
-      <w:pPr>
-        <w:spacing w:line="240" w:lineRule="auto"/>
-        <w:rPr>
-          <w:rFonts w:ascii="Courier New" w:hAnsi="Courier New" w:cs="Courier New"/>
-          <w:sz w:val="20"/>
-        </w:rPr>
-      </w:pPr>
-      <w:r>
-        <w:rPr>
-          <w:rFonts w:ascii="Courier New" w:hAnsi="Courier New" w:cs="Courier New"/>
-          <w:sz w:val="20"/>
-        </w:rPr>
-        <w:t>//This program is for temper</w:t>
-      </w:r>
-      <w:r>
-        <w:rPr>
-          <w:rFonts w:ascii="Courier New" w:hAnsi="Courier New" w:cs="Courier New"/>
-          <w:sz w:val="20"/>
-        </w:rPr>
-        <w:t>a</w:t>
-      </w:r>
-      <w:r>
-        <w:rPr>
-          <w:rFonts w:ascii="Courier New" w:hAnsi="Courier New" w:cs="Courier New"/>
-          <w:sz w:val="20"/>
-        </w:rPr>
-        <w:t xml:space="preserve">mental electronic speed controllers that require the 50 Hz PWM signal given by hobby receivers (1-2 </w:t>
-      </w:r>
+        <w:t>&gt;</w:t>
+      </w:r>
+    </w:p>
+    <w:p>
+      <w:pPr>
+        <w:spacing w:line="240" w:lineRule="auto"/>
+        <w:rPr>
+          <w:rFonts w:ascii="Courier New" w:hAnsi="Courier New" w:cs="Courier New"/>
+          <w:sz w:val="20"/>
+        </w:rPr>
+      </w:pPr>
+    </w:p>
+    <w:p>
+      <w:pPr>
+        <w:spacing w:line="240" w:lineRule="auto"/>
+        <w:rPr>
+          <w:rFonts w:ascii="Courier New" w:hAnsi="Courier New" w:cs="Courier New"/>
+          <w:color w:val="A6A6A6" w:themeColor="background1" w:themeShade="A6"/>
+          <w:sz w:val="20"/>
+        </w:rPr>
+      </w:pPr>
       <w:proofErr w:type="spellStart"/>
       <w:r>
         <w:rPr>
           <w:rFonts w:ascii="Courier New" w:hAnsi="Courier New" w:cs="Courier New"/>
-          <w:sz w:val="20"/>
-        </w:rPr>
-        <w:t>ms</w:t>
+          <w:color w:val="2E74B5" w:themeColor="accent5" w:themeShade="BF"/>
+          <w:sz w:val="20"/>
+        </w:rPr>
+        <w:t>const</w:t>
       </w:r>
       <w:proofErr w:type="spellEnd"/>
       <w:r>
         <w:rPr>
           <w:rFonts w:ascii="Courier New" w:hAnsi="Courier New" w:cs="Courier New"/>
-          <w:sz w:val="20"/>
-        </w:rPr>
-        <w:t xml:space="preserve"> on, 18-19 </w:t>
-      </w:r>
+          <w:color w:val="2E74B5" w:themeColor="accent5" w:themeShade="BF"/>
+          <w:sz w:val="20"/>
+        </w:rPr>
+        <w:t xml:space="preserve"> uint8_t </w:t>
+      </w:r>
+      <w:r>
+        <w:rPr>
+          <w:rFonts w:ascii="Courier New" w:hAnsi="Courier New" w:cs="Courier New"/>
+          <w:sz w:val="20"/>
+        </w:rPr>
+        <w:t xml:space="preserve">SIGNAL = 3; </w:t>
+      </w:r>
+      <w:r>
+        <w:rPr>
+          <w:rFonts w:ascii="Courier New" w:hAnsi="Courier New" w:cs="Courier New"/>
+          <w:color w:val="A6A6A6" w:themeColor="background1" w:themeShade="A6"/>
+          <w:sz w:val="20"/>
+        </w:rPr>
+        <w:t>//this is the pin on the Arduino producing the signal for the ESC (does not need to be a PWM output pin)</w:t>
+      </w:r>
+    </w:p>
+    <w:p>
+      <w:pPr>
+        <w:spacing w:line="240" w:lineRule="auto"/>
+        <w:rPr>
+          <w:rFonts w:ascii="Courier New" w:hAnsi="Courier New" w:cs="Courier New"/>
+          <w:color w:val="A6A6A6" w:themeColor="background1" w:themeShade="A6"/>
+          <w:sz w:val="20"/>
+        </w:rPr>
+      </w:pPr>
       <w:proofErr w:type="spellStart"/>
       <w:r>
         <w:rPr>
           <w:rFonts w:ascii="Courier New" w:hAnsi="Courier New" w:cs="Courier New"/>
-          <w:sz w:val="20"/>
-        </w:rPr>
-        <w:t>ms</w:t>
+          <w:color w:val="2E74B5" w:themeColor="accent5" w:themeShade="BF"/>
+          <w:sz w:val="20"/>
+        </w:rPr>
+        <w:t>const</w:t>
       </w:r>
       <w:proofErr w:type="spellEnd"/>
       <w:r>
         <w:rPr>
           <w:rFonts w:ascii="Courier New" w:hAnsi="Courier New" w:cs="Courier New"/>
-          <w:sz w:val="20"/>
-        </w:rPr>
-        <w:t xml:space="preserve"> off)</w:t>
-      </w:r>
-    </w:p>
-    <w:p>
-      <w:pPr>
-        <w:spacing w:line="240" w:lineRule="auto"/>
-        <w:rPr>
-          <w:rFonts w:ascii="Courier New" w:hAnsi="Courier New" w:cs="Courier New"/>
-          <w:sz w:val="20"/>
-        </w:rPr>
-      </w:pPr>
-      <w:r>
-        <w:rPr>
-          <w:rFonts w:ascii="Courier New" w:hAnsi="Courier New" w:cs="Courier New"/>
-          <w:sz w:val="20"/>
-        </w:rPr>
-        <w:t xml:space="preserve">//A pulse width of 2 </w:t>
+          <w:color w:val="2E74B5" w:themeColor="accent5" w:themeShade="BF"/>
+          <w:sz w:val="20"/>
+        </w:rPr>
+        <w:t xml:space="preserve"> uint32_t </w:t>
+      </w:r>
+      <w:r>
+        <w:rPr>
+          <w:rFonts w:ascii="Courier New" w:hAnsi="Courier New" w:cs="Courier New"/>
+          <w:sz w:val="20"/>
+        </w:rPr>
+        <w:t xml:space="preserve">BAUD = 9600; </w:t>
+      </w:r>
+      <w:r>
+        <w:rPr>
+          <w:rFonts w:ascii="Courier New" w:hAnsi="Courier New" w:cs="Courier New"/>
+          <w:color w:val="A6A6A6" w:themeColor="background1" w:themeShade="A6"/>
+          <w:sz w:val="20"/>
+        </w:rPr>
+        <w:t xml:space="preserve">//rate of communication with the </w:t>
       </w:r>
       <w:proofErr w:type="spellStart"/>
       <w:r>
         <w:rPr>
           <w:rFonts w:ascii="Courier New" w:hAnsi="Courier New" w:cs="Courier New"/>
-          <w:sz w:val="20"/>
-        </w:rPr>
-        <w:t>ms</w:t>
+          <w:color w:val="A6A6A6" w:themeColor="background1" w:themeShade="A6"/>
+          <w:sz w:val="20"/>
+        </w:rPr>
+        <w:t>arduino</w:t>
       </w:r>
       <w:proofErr w:type="spellEnd"/>
-      <w:r>
-        <w:rPr>
-          <w:rFonts w:ascii="Courier New" w:hAnsi="Courier New" w:cs="Courier New"/>
-          <w:sz w:val="20"/>
-        </w:rPr>
-        <w:t xml:space="preserve"> on represents full throttle, 1 </w:t>
-      </w:r>
+    </w:p>
+    <w:p>
+      <w:pPr>
+        <w:spacing w:line="240" w:lineRule="auto"/>
+        <w:rPr>
+          <w:rFonts w:ascii="Courier New" w:hAnsi="Courier New" w:cs="Courier New"/>
+          <w:sz w:val="20"/>
+        </w:rPr>
+      </w:pPr>
       <w:proofErr w:type="spellStart"/>
       <w:r>
         <w:rPr>
           <w:rFonts w:ascii="Courier New" w:hAnsi="Courier New" w:cs="Courier New"/>
-          <w:sz w:val="20"/>
-        </w:rPr>
-        <w:t>ms</w:t>
+          <w:color w:val="2E74B5" w:themeColor="accent5" w:themeShade="BF"/>
+          <w:sz w:val="20"/>
+        </w:rPr>
+        <w:t>const</w:t>
       </w:r>
       <w:proofErr w:type="spellEnd"/>
       <w:r>
         <w:rPr>
           <w:rFonts w:ascii="Courier New" w:hAnsi="Courier New" w:cs="Courier New"/>
-          <w:sz w:val="20"/>
-        </w:rPr>
-        <w:t xml:space="preserve"> </w:t>
-      </w:r>
-    </w:p>
-    <w:p>
-      <w:pPr>
-        <w:spacing w:line="240" w:lineRule="auto"/>
-        <w:rPr>
-          <w:rFonts w:ascii="Courier New" w:hAnsi="Courier New" w:cs="Courier New"/>
-          <w:sz w:val="20"/>
-        </w:rPr>
-      </w:pPr>
-    </w:p>
-    <w:p>
-      <w:pPr>
-        <w:spacing w:line="240" w:lineRule="auto"/>
-        <w:rPr>
-          <w:rFonts w:ascii="Courier New" w:hAnsi="Courier New" w:cs="Courier New"/>
-          <w:sz w:val="20"/>
-        </w:rPr>
-      </w:pPr>
-      <w:r>
-        <w:rPr>
-          <w:rFonts w:ascii="Courier New" w:hAnsi="Courier New" w:cs="Courier New"/>
-          <w:sz w:val="20"/>
-        </w:rPr>
-        <w:t>#include &lt;</w:t>
-      </w:r>
+          <w:color w:val="2E74B5" w:themeColor="accent5" w:themeShade="BF"/>
+          <w:sz w:val="20"/>
+        </w:rPr>
+        <w:t xml:space="preserve"> uint8_t </w:t>
+      </w:r>
+      <w:r>
+        <w:rPr>
+          <w:rFonts w:ascii="Courier New" w:hAnsi="Courier New" w:cs="Courier New"/>
+          <w:sz w:val="20"/>
+        </w:rPr>
+        <w:t xml:space="preserve">RESPONSETUNING = 4; </w:t>
+      </w:r>
+      <w:r>
+        <w:rPr>
+          <w:rFonts w:ascii="Courier New" w:hAnsi="Courier New" w:cs="Courier New"/>
+          <w:color w:val="A6A6A6" w:themeColor="background1" w:themeShade="A6"/>
+          <w:sz w:val="20"/>
+        </w:rPr>
+        <w:t>//this is a proportional control parameter, it adjusts how fast the motor will reach the desired speed. Higher values decrease the response speed</w:t>
+      </w:r>
+    </w:p>
+    <w:p>
+      <w:pPr>
+        <w:spacing w:line="240" w:lineRule="auto"/>
+        <w:rPr>
+          <w:rFonts w:ascii="Courier New" w:hAnsi="Courier New" w:cs="Courier New"/>
+          <w:sz w:val="20"/>
+        </w:rPr>
+      </w:pPr>
       <w:proofErr w:type="spellStart"/>
       <w:r>
         <w:rPr>
           <w:rFonts w:ascii="Courier New" w:hAnsi="Courier New" w:cs="Courier New"/>
-          <w:sz w:val="20"/>
-        </w:rPr>
-        <w:t>Servo.h</w:t>
+          <w:color w:val="2E74B5" w:themeColor="accent5" w:themeShade="BF"/>
+          <w:sz w:val="20"/>
+        </w:rPr>
+        <w:t>const</w:t>
       </w:r>
       <w:proofErr w:type="spellEnd"/>
       <w:r>
         <w:rPr>
           <w:rFonts w:ascii="Courier New" w:hAnsi="Courier New" w:cs="Courier New"/>
-          <w:sz w:val="20"/>
-        </w:rPr>
-        <w:t>&gt;</w:t>
-      </w:r>
-    </w:p>
-    <w:p>
-      <w:pPr>
-        <w:spacing w:line="240" w:lineRule="auto"/>
-        <w:rPr>
-          <w:rFonts w:ascii="Courier New" w:hAnsi="Courier New" w:cs="Courier New"/>
-          <w:sz w:val="20"/>
-        </w:rPr>
-      </w:pPr>
-      <w:r>
-        <w:rPr>
-          <w:rFonts w:ascii="Courier New" w:hAnsi="Courier New" w:cs="Courier New"/>
-          <w:sz w:val="20"/>
-        </w:rPr>
-        <w:t>#include &lt;</w:t>
-      </w:r>
-      <w:proofErr w:type="spellStart"/>
-      <w:r>
-        <w:rPr>
-          <w:rFonts w:ascii="Courier New" w:hAnsi="Courier New" w:cs="Courier New"/>
-          <w:sz w:val="20"/>
-        </w:rPr>
-        <w:t>stdint.h</w:t>
-      </w:r>
-      <w:proofErr w:type="spellEnd"/>
-      <w:r>
-        <w:rPr>
-          <w:rFonts w:ascii="Courier New" w:hAnsi="Courier New" w:cs="Courier New"/>
-          <w:sz w:val="20"/>
-        </w:rPr>
-        <w:t>&gt;</w:t>
-      </w:r>
-    </w:p>
-    <w:p>
-      <w:pPr>
-        <w:spacing w:line="240" w:lineRule="auto"/>
-        <w:rPr>
-          <w:rFonts w:ascii="Courier New" w:hAnsi="Courier New" w:cs="Courier New"/>
-          <w:sz w:val="20"/>
-        </w:rPr>
-      </w:pPr>
-    </w:p>
-    <w:p>
-      <w:pPr>
-        <w:spacing w:line="240" w:lineRule="auto"/>
-        <w:rPr>
-          <w:rFonts w:ascii="Courier New" w:hAnsi="Courier New" w:cs="Courier New"/>
-          <w:sz w:val="20"/>
-        </w:rPr>
-      </w:pPr>
-      <w:proofErr w:type="spellStart"/>
-      <w:r>
-        <w:rPr>
-          <w:rFonts w:ascii="Courier New" w:hAnsi="Courier New" w:cs="Courier New"/>
-          <w:sz w:val="20"/>
-        </w:rPr>
-        <w:t>const</w:t>
-      </w:r>
-      <w:proofErr w:type="spellEnd"/>
-      <w:r>
-        <w:rPr>
-          <w:rFonts w:ascii="Courier New" w:hAnsi="Courier New" w:cs="Courier New"/>
-          <w:sz w:val="20"/>
-        </w:rPr>
-        <w:t xml:space="preserve"> uint8_t SIGNAL = 3; //this is the pin on the Arduino producing the signal for the ESC (does not need to be a PWM output pin)</w:t>
-      </w:r>
-    </w:p>
-    <w:p>
-      <w:pPr>
-        <w:spacing w:line="240" w:lineRule="auto"/>
-        <w:rPr>
-          <w:rFonts w:ascii="Courier New" w:hAnsi="Courier New" w:cs="Courier New"/>
-          <w:sz w:val="20"/>
-        </w:rPr>
-      </w:pPr>
-      <w:proofErr w:type="spellStart"/>
-      <w:r>
-        <w:rPr>
-          <w:rFonts w:ascii="Courier New" w:hAnsi="Courier New" w:cs="Courier New"/>
-          <w:sz w:val="20"/>
-        </w:rPr>
-        <w:t>const</w:t>
-      </w:r>
-      <w:proofErr w:type="spellEnd"/>
-      <w:r>
-        <w:rPr>
-          <w:rFonts w:ascii="Courier New" w:hAnsi="Courier New" w:cs="Courier New"/>
-          <w:sz w:val="20"/>
-        </w:rPr>
-        <w:t xml:space="preserve"> uint32_t BAUD = 9600; //rate of communication with the </w:t>
-      </w:r>
-      <w:proofErr w:type="spellStart"/>
-      <w:r>
-        <w:rPr>
-          <w:rFonts w:ascii="Courier New" w:hAnsi="Courier New" w:cs="Courier New"/>
-          <w:sz w:val="20"/>
-        </w:rPr>
-        <w:t>arduino</w:t>
-      </w:r>
-      <w:proofErr w:type="spellEnd"/>
-    </w:p>
-    <w:p>
-      <w:pPr>
-        <w:spacing w:line="240" w:lineRule="auto"/>
-        <w:rPr>
-          <w:rFonts w:ascii="Courier New" w:hAnsi="Courier New" w:cs="Courier New"/>
-          <w:sz w:val="20"/>
-        </w:rPr>
-      </w:pPr>
-      <w:proofErr w:type="spellStart"/>
-      <w:r>
-        <w:rPr>
-          <w:rFonts w:ascii="Courier New" w:hAnsi="Courier New" w:cs="Courier New"/>
-          <w:sz w:val="20"/>
-        </w:rPr>
-        <w:t>const</w:t>
-      </w:r>
-      <w:proofErr w:type="spellEnd"/>
-      <w:r>
-        <w:rPr>
-          <w:rFonts w:ascii="Courier New" w:hAnsi="Courier New" w:cs="Courier New"/>
-          <w:sz w:val="20"/>
-        </w:rPr>
-        <w:t xml:space="preserve"> uint8_t RESPONSETUNING = 4; //this is a proportional control parameter, it adjusts how fast the motor will reach the desired speed. Higher values decrease the response speed</w:t>
-      </w:r>
-    </w:p>
-    <w:p>
-      <w:pPr>
-        <w:spacing w:line="240" w:lineRule="auto"/>
-        <w:rPr>
-          <w:rFonts w:ascii="Courier New" w:hAnsi="Courier New" w:cs="Courier New"/>
-          <w:sz w:val="20"/>
-        </w:rPr>
-      </w:pPr>
-      <w:proofErr w:type="spellStart"/>
-      <w:r>
-        <w:rPr>
-          <w:rFonts w:ascii="Courier New" w:hAnsi="Courier New" w:cs="Courier New"/>
-          <w:sz w:val="20"/>
-        </w:rPr>
-        <w:t>const</w:t>
-      </w:r>
-      <w:proofErr w:type="spellEnd"/>
-      <w:r>
-        <w:rPr>
-          <w:rFonts w:ascii="Courier New" w:hAnsi="Courier New" w:cs="Courier New"/>
-          <w:sz w:val="20"/>
-        </w:rPr>
-        <w:t xml:space="preserve"> uint16_t TIMETUNING = 200; //this is another proportional control parameter, it adjusts how long the motor spins at a certain value during speed transient</w:t>
-      </w:r>
-    </w:p>
-    <w:p>
-      <w:pPr>
-        <w:spacing w:line="240" w:lineRule="auto"/>
-        <w:rPr>
-          <w:rFonts w:ascii="Courier New" w:hAnsi="Courier New" w:cs="Courier New"/>
-          <w:sz w:val="20"/>
-        </w:rPr>
-      </w:pPr>
-      <w:r>
-        <w:rPr>
-          <w:rFonts w:ascii="Courier New" w:hAnsi="Courier New" w:cs="Courier New"/>
-          <w:sz w:val="20"/>
-        </w:rPr>
-        <w:t>uint16_t current = 1000; //the current pulse value - zero throttle to arm the ESC - this value must be 1000 microseconds during start up, but is changed later as the program runs when the variable is used for proportional control</w:t>
-      </w:r>
-    </w:p>
-    <w:p>
-      <w:pPr>
-        <w:spacing w:line="240" w:lineRule="auto"/>
-        <w:rPr>
-          <w:rFonts w:ascii="Courier New" w:hAnsi="Courier New" w:cs="Courier New"/>
-          <w:sz w:val="20"/>
-        </w:rPr>
-      </w:pPr>
-    </w:p>
-    <w:p>
-      <w:pPr>
-        <w:spacing w:line="240" w:lineRule="auto"/>
-        <w:rPr>
-          <w:rFonts w:ascii="Courier New" w:hAnsi="Courier New" w:cs="Courier New"/>
-          <w:sz w:val="20"/>
-        </w:rPr>
-      </w:pPr>
-      <w:r>
-        <w:rPr>
-          <w:rFonts w:ascii="Courier New" w:hAnsi="Courier New" w:cs="Courier New"/>
-          <w:sz w:val="20"/>
-        </w:rPr>
-        <w:t>Servo THUNDERBIRD; //Creating a servo object for the thunderbird 18 ESC (it is controlled the same way a servo would be)</w:t>
-      </w:r>
-    </w:p>
-    <w:p>
-      <w:pPr>
-        <w:spacing w:line="240" w:lineRule="auto"/>
-        <w:rPr>
-          <w:rFonts w:ascii="Courier New" w:hAnsi="Courier New" w:cs="Courier New"/>
-          <w:sz w:val="20"/>
-        </w:rPr>
-      </w:pPr>
-    </w:p>
-    <w:p>
-      <w:pPr>
-        <w:spacing w:line="240" w:lineRule="auto"/>
-        <w:rPr>
-          <w:rFonts w:ascii="Courier New" w:hAnsi="Courier New" w:cs="Courier New"/>
-          <w:sz w:val="20"/>
-        </w:rPr>
-      </w:pPr>
-      <w:r>
-        <w:rPr>
-          <w:rFonts w:ascii="Courier New" w:hAnsi="Courier New" w:cs="Courier New"/>
+          <w:color w:val="2E74B5" w:themeColor="accent5" w:themeShade="BF"/>
+          <w:sz w:val="20"/>
+        </w:rPr>
+        <w:t xml:space="preserve"> uint16_t </w:t>
+      </w:r>
+      <w:r>
+        <w:rPr>
+          <w:rFonts w:ascii="Courier New" w:hAnsi="Courier New" w:cs="Courier New"/>
+          <w:sz w:val="20"/>
+        </w:rPr>
+        <w:t xml:space="preserve">TIMETUNING = 200; </w:t>
+      </w:r>
+      <w:r>
+        <w:rPr>
+          <w:rFonts w:ascii="Courier New" w:hAnsi="Courier New" w:cs="Courier New"/>
+          <w:color w:val="A6A6A6" w:themeColor="background1" w:themeShade="A6"/>
+          <w:sz w:val="20"/>
+        </w:rPr>
+        <w:t>//this is another proportional control parameter, it adjusts how long the motor spins at a certain value during speed transient</w:t>
+      </w:r>
+    </w:p>
+    <w:p>
+      <w:pPr>
+        <w:spacing w:line="240" w:lineRule="auto"/>
+        <w:rPr>
+          <w:rFonts w:ascii="Courier New" w:hAnsi="Courier New" w:cs="Courier New"/>
+          <w:sz w:val="20"/>
+        </w:rPr>
+      </w:pPr>
+      <w:r>
+        <w:rPr>
+          <w:rFonts w:ascii="Courier New" w:hAnsi="Courier New" w:cs="Courier New"/>
+          <w:color w:val="2E74B5" w:themeColor="accent5" w:themeShade="BF"/>
+          <w:sz w:val="20"/>
+        </w:rPr>
+        <w:t xml:space="preserve">uint16_t current </w:t>
+      </w:r>
+      <w:r>
+        <w:rPr>
+          <w:rFonts w:ascii="Courier New" w:hAnsi="Courier New" w:cs="Courier New"/>
+          <w:sz w:val="20"/>
+        </w:rPr>
+        <w:t xml:space="preserve">= 1000; </w:t>
+      </w:r>
+      <w:r>
+        <w:rPr>
+          <w:rFonts w:ascii="Courier New" w:hAnsi="Courier New" w:cs="Courier New"/>
+          <w:color w:val="A6A6A6" w:themeColor="background1" w:themeShade="A6"/>
+          <w:sz w:val="20"/>
+        </w:rPr>
+        <w:t>//the current pulse value - zero throttle to arm the ESC - this value must be 1000 microseconds during start up, but is changed later as the program runs when the variable is used for proportional control</w:t>
+      </w:r>
+    </w:p>
+    <w:p>
+      <w:pPr>
+        <w:spacing w:line="240" w:lineRule="auto"/>
+        <w:rPr>
+          <w:rFonts w:ascii="Courier New" w:hAnsi="Courier New" w:cs="Courier New"/>
+          <w:sz w:val="20"/>
+        </w:rPr>
+      </w:pPr>
+    </w:p>
+    <w:p>
+      <w:pPr>
+        <w:spacing w:line="240" w:lineRule="auto"/>
+        <w:rPr>
+          <w:rFonts w:ascii="Courier New" w:hAnsi="Courier New" w:cs="Courier New"/>
+          <w:sz w:val="20"/>
+        </w:rPr>
+      </w:pPr>
+      <w:r>
+        <w:rPr>
+          <w:rFonts w:ascii="Courier New" w:hAnsi="Courier New" w:cs="Courier New"/>
+          <w:color w:val="ED7D31" w:themeColor="accent2"/>
+          <w:sz w:val="20"/>
+        </w:rPr>
+        <w:t>Servo</w:t>
+      </w:r>
+      <w:r>
+        <w:rPr>
+          <w:rFonts w:ascii="Courier New" w:hAnsi="Courier New" w:cs="Courier New"/>
+          <w:sz w:val="20"/>
+        </w:rPr>
+        <w:t xml:space="preserve"> THUNDERBIRD; </w:t>
+      </w:r>
+      <w:r>
+        <w:rPr>
+          <w:rFonts w:ascii="Courier New" w:hAnsi="Courier New" w:cs="Courier New"/>
+          <w:color w:val="A6A6A6" w:themeColor="background1" w:themeShade="A6"/>
+          <w:sz w:val="20"/>
+        </w:rPr>
+        <w:t>//Creating a servo object for the thunderbird 18 ESC (it is controlled the same way a servo would be)</w:t>
+      </w:r>
+    </w:p>
+    <w:p>
+      <w:pPr>
+        <w:spacing w:line="240" w:lineRule="auto"/>
+        <w:rPr>
+          <w:rFonts w:ascii="Courier New" w:hAnsi="Courier New" w:cs="Courier New"/>
+          <w:sz w:val="20"/>
+        </w:rPr>
+      </w:pPr>
+    </w:p>
+    <w:p>
+      <w:pPr>
+        <w:spacing w:line="240" w:lineRule="auto"/>
+        <w:rPr>
+          <w:rFonts w:ascii="Courier New" w:hAnsi="Courier New" w:cs="Courier New"/>
+          <w:sz w:val="20"/>
+        </w:rPr>
+      </w:pPr>
+      <w:r>
+        <w:rPr>
+          <w:rFonts w:ascii="Courier New" w:hAnsi="Courier New" w:cs="Courier New"/>
+          <w:color w:val="2E74B5" w:themeColor="accent5" w:themeShade="BF"/>
           <w:sz w:val="20"/>
         </w:rPr>
         <w:t xml:space="preserve">void </w:t>
@@ -750,9 +1146,17 @@
       <w:r>
         <w:rPr>
           <w:rFonts w:ascii="Courier New" w:hAnsi="Courier New" w:cs="Courier New"/>
-          <w:sz w:val="20"/>
-        </w:rPr>
-        <w:t>setup(</w:t>
+          <w:color w:val="538135" w:themeColor="accent6" w:themeShade="BF"/>
+          <w:sz w:val="20"/>
+        </w:rPr>
+        <w:t>setup</w:t>
+      </w:r>
+      <w:r>
+        <w:rPr>
+          <w:rFonts w:ascii="Courier New" w:hAnsi="Courier New" w:cs="Courier New"/>
+          <w:sz w:val="20"/>
+        </w:rPr>
+        <w:t>(</w:t>
       </w:r>
       <w:proofErr w:type="gramEnd"/>
       <w:r>
@@ -801,7 +1205,15 @@
           <w:rFonts w:ascii="Courier New" w:hAnsi="Courier New" w:cs="Courier New"/>
           <w:sz w:val="20"/>
         </w:rPr>
-        <w:t>THUNDERBIRD.attach</w:t>
+        <w:t>THUNDERBIRD.</w:t>
+      </w:r>
+      <w:r>
+        <w:rPr>
+          <w:rFonts w:ascii="Courier New" w:hAnsi="Courier New" w:cs="Courier New"/>
+          <w:color w:val="ED7D31" w:themeColor="accent2"/>
+          <w:sz w:val="20"/>
+        </w:rPr>
+        <w:t>attach</w:t>
       </w:r>
       <w:proofErr w:type="spellEnd"/>
       <w:r>
@@ -809,12 +1221,21 @@
           <w:rFonts w:ascii="Courier New" w:hAnsi="Courier New" w:cs="Courier New"/>
           <w:sz w:val="20"/>
         </w:rPr>
-        <w:t xml:space="preserve">(SIGNAL); //this binds the servo object to a specific </w:t>
+        <w:t xml:space="preserve">(SIGNAL); </w:t>
+      </w:r>
+      <w:r>
+        <w:rPr>
+          <w:rFonts w:ascii="Courier New" w:hAnsi="Courier New" w:cs="Courier New"/>
+          <w:color w:val="A6A6A6" w:themeColor="background1" w:themeShade="A6"/>
+          <w:sz w:val="20"/>
+        </w:rPr>
+        <w:t xml:space="preserve">//this binds the servo object to a specific </w:t>
       </w:r>
       <w:proofErr w:type="gramStart"/>
       <w:r>
         <w:rPr>
           <w:rFonts w:ascii="Courier New" w:hAnsi="Courier New" w:cs="Courier New"/>
+          <w:color w:val="A6A6A6" w:themeColor="background1" w:themeShade="A6"/>
           <w:sz w:val="20"/>
         </w:rPr>
         <w:t>pin,</w:t>
@@ -823,6 +1244,7 @@
       <w:r>
         <w:rPr>
           <w:rFonts w:ascii="Courier New" w:hAnsi="Courier New" w:cs="Courier New"/>
+          <w:color w:val="A6A6A6" w:themeColor="background1" w:themeShade="A6"/>
           <w:sz w:val="20"/>
         </w:rPr>
         <w:t xml:space="preserve"> the servo object is used instead of a pin number from here on out</w:t>
@@ -847,9 +1269,26 @@
       <w:r>
         <w:rPr>
           <w:rFonts w:ascii="Courier New" w:hAnsi="Courier New" w:cs="Courier New"/>
-          <w:sz w:val="20"/>
-        </w:rPr>
-        <w:t>Serial.begin</w:t>
+          <w:b/>
+          <w:color w:val="ED7D31" w:themeColor="accent2"/>
+          <w:sz w:val="20"/>
+        </w:rPr>
+        <w:t>Serial</w:t>
+      </w:r>
+      <w:r>
+        <w:rPr>
+          <w:rFonts w:ascii="Courier New" w:hAnsi="Courier New" w:cs="Courier New"/>
+          <w:sz w:val="20"/>
+        </w:rPr>
+        <w:t>.</w:t>
+      </w:r>
+      <w:r>
+        <w:rPr>
+          <w:rFonts w:ascii="Courier New" w:hAnsi="Courier New" w:cs="Courier New"/>
+          <w:color w:val="ED7D31" w:themeColor="accent2"/>
+          <w:sz w:val="20"/>
+        </w:rPr>
+        <w:t>begin</w:t>
       </w:r>
       <w:proofErr w:type="spellEnd"/>
       <w:r>
@@ -857,7 +1296,15 @@
           <w:rFonts w:ascii="Courier New" w:hAnsi="Courier New" w:cs="Courier New"/>
           <w:sz w:val="20"/>
         </w:rPr>
-        <w:t>(BAUD); //start a serial communication - make sure that the serial monitor is set to a BAUD of 9600, and no line endings!</w:t>
+        <w:t xml:space="preserve">(BAUD); </w:t>
+      </w:r>
+      <w:r>
+        <w:rPr>
+          <w:rFonts w:ascii="Courier New" w:hAnsi="Courier New" w:cs="Courier New"/>
+          <w:color w:val="A6A6A6" w:themeColor="background1" w:themeShade="A6"/>
+          <w:sz w:val="20"/>
+        </w:rPr>
+        <w:t>//start a serial communication - make sure that the serial monitor is set to a BAUD of 9600, and no line endings!</w:t>
       </w:r>
     </w:p>
     <w:p>
@@ -879,9 +1326,26 @@
       <w:r>
         <w:rPr>
           <w:rFonts w:ascii="Courier New" w:hAnsi="Courier New" w:cs="Courier New"/>
-          <w:sz w:val="20"/>
-        </w:rPr>
-        <w:t>Serial.println</w:t>
+          <w:b/>
+          <w:color w:val="ED7D31" w:themeColor="accent2"/>
+          <w:sz w:val="20"/>
+        </w:rPr>
+        <w:t>Serial</w:t>
+      </w:r>
+      <w:r>
+        <w:rPr>
+          <w:rFonts w:ascii="Courier New" w:hAnsi="Courier New" w:cs="Courier New"/>
+          <w:sz w:val="20"/>
+        </w:rPr>
+        <w:t>.</w:t>
+      </w:r>
+      <w:r>
+        <w:rPr>
+          <w:rFonts w:ascii="Courier New" w:hAnsi="Courier New" w:cs="Courier New"/>
+          <w:color w:val="ED7D31" w:themeColor="accent2"/>
+          <w:sz w:val="20"/>
+        </w:rPr>
+        <w:t>println</w:t>
       </w:r>
       <w:proofErr w:type="spellEnd"/>
       <w:r>
@@ -889,7 +1353,22 @@
           <w:rFonts w:ascii="Courier New" w:hAnsi="Courier New" w:cs="Courier New"/>
           <w:sz w:val="20"/>
         </w:rPr>
-        <w:t>("Enter a motor speed (percentage of full throttle):");</w:t>
+        <w:t>(</w:t>
+      </w:r>
+      <w:r>
+        <w:rPr>
+          <w:rFonts w:ascii="Courier New" w:hAnsi="Courier New" w:cs="Courier New"/>
+          <w:color w:val="1F3864" w:themeColor="accent1" w:themeShade="80"/>
+          <w:sz w:val="20"/>
+        </w:rPr>
+        <w:t>"Enter a motor speed (percentage of full throttle):"</w:t>
+      </w:r>
+      <w:r>
+        <w:rPr>
+          <w:rFonts w:ascii="Courier New" w:hAnsi="Courier New" w:cs="Courier New"/>
+          <w:sz w:val="20"/>
+        </w:rPr>
+        <w:t>);</w:t>
       </w:r>
     </w:p>
     <w:p>
@@ -913,7 +1392,15 @@
           <w:rFonts w:ascii="Courier New" w:hAnsi="Courier New" w:cs="Courier New"/>
           <w:sz w:val="20"/>
         </w:rPr>
-        <w:t>THUNDERBIRD.writeMicroseconds</w:t>
+        <w:t>THUNDERBIRD.</w:t>
+      </w:r>
+      <w:r>
+        <w:rPr>
+          <w:rFonts w:ascii="Courier New" w:hAnsi="Courier New" w:cs="Courier New"/>
+          <w:color w:val="ED7D31" w:themeColor="accent2"/>
+          <w:sz w:val="20"/>
+        </w:rPr>
+        <w:t>writeMicroseconds</w:t>
       </w:r>
       <w:proofErr w:type="spellEnd"/>
       <w:r>
@@ -921,7 +1408,15 @@
           <w:rFonts w:ascii="Courier New" w:hAnsi="Courier New" w:cs="Courier New"/>
           <w:sz w:val="20"/>
         </w:rPr>
-        <w:t>(current); //initializing the ESC - it won't take any commands until it sees zero throttle (1000 microseconds). This is done in setup so the user doesn't have to do it in the terminal.</w:t>
+        <w:t xml:space="preserve">(current); </w:t>
+      </w:r>
+      <w:r>
+        <w:rPr>
+          <w:rFonts w:ascii="Courier New" w:hAnsi="Courier New" w:cs="Courier New"/>
+          <w:color w:val="A6A6A6" w:themeColor="background1" w:themeShade="A6"/>
+          <w:sz w:val="20"/>
+        </w:rPr>
+        <w:t>//initializing the ESC - it won't take any commands until it sees zero throttle (1000 microseconds). This is done in setup so the user doesn't have to do it in the terminal.</w:t>
       </w:r>
     </w:p>
     <w:p>
@@ -960,17 +1455,33 @@
       <w:r>
         <w:rPr>
           <w:rFonts w:ascii="Courier New" w:hAnsi="Courier New" w:cs="Courier New"/>
-          <w:sz w:val="20"/>
-        </w:rPr>
-        <w:t xml:space="preserve">void </w:t>
+          <w:color w:val="2E74B5" w:themeColor="accent5" w:themeShade="BF"/>
+          <w:sz w:val="20"/>
+        </w:rPr>
+        <w:t>void</w:t>
+      </w:r>
+      <w:r>
+        <w:rPr>
+          <w:rFonts w:ascii="Courier New" w:hAnsi="Courier New" w:cs="Courier New"/>
+          <w:sz w:val="20"/>
+        </w:rPr>
+        <w:t xml:space="preserve"> </w:t>
       </w:r>
       <w:proofErr w:type="gramStart"/>
       <w:r>
         <w:rPr>
           <w:rFonts w:ascii="Courier New" w:hAnsi="Courier New" w:cs="Courier New"/>
-          <w:sz w:val="20"/>
-        </w:rPr>
-        <w:t>loop(</w:t>
+          <w:color w:val="538135" w:themeColor="accent6" w:themeShade="BF"/>
+          <w:sz w:val="20"/>
+        </w:rPr>
+        <w:t>loop</w:t>
+      </w:r>
+      <w:r>
+        <w:rPr>
+          <w:rFonts w:ascii="Courier New" w:hAnsi="Courier New" w:cs="Courier New"/>
+          <w:sz w:val="20"/>
+        </w:rPr>
+        <w:t>(</w:t>
       </w:r>
       <w:proofErr w:type="gramEnd"/>
       <w:r>
@@ -1010,15 +1521,47 @@
           <w:rFonts w:ascii="Courier New" w:hAnsi="Courier New" w:cs="Courier New"/>
           <w:sz w:val="20"/>
         </w:rPr>
-        <w:t xml:space="preserve">  while (</w:t>
+        <w:t xml:space="preserve">  </w:t>
+      </w:r>
+      <w:r>
+        <w:rPr>
+          <w:rFonts w:ascii="Courier New" w:hAnsi="Courier New" w:cs="Courier New"/>
+          <w:color w:val="538135" w:themeColor="accent6" w:themeShade="BF"/>
+          <w:sz w:val="20"/>
+        </w:rPr>
+        <w:t>while</w:t>
+      </w:r>
+      <w:r>
+        <w:rPr>
+          <w:rFonts w:ascii="Courier New" w:hAnsi="Courier New" w:cs="Courier New"/>
+          <w:sz w:val="20"/>
+        </w:rPr>
+        <w:t xml:space="preserve"> (</w:t>
       </w:r>
       <w:proofErr w:type="spellStart"/>
       <w:r>
         <w:rPr>
           <w:rFonts w:ascii="Courier New" w:hAnsi="Courier New" w:cs="Courier New"/>
-          <w:sz w:val="20"/>
-        </w:rPr>
-        <w:t>Serial.available</w:t>
+          <w:b/>
+          <w:color w:val="ED7D31" w:themeColor="accent2"/>
+          <w:sz w:val="20"/>
+        </w:rPr>
+        <w:t>Serial</w:t>
+      </w:r>
+      <w:r>
+        <w:rPr>
+          <w:rFonts w:ascii="Courier New" w:hAnsi="Courier New" w:cs="Courier New"/>
+          <w:sz w:val="20"/>
+        </w:rPr>
+        <w:t>.</w:t>
+      </w:r>
+      <w:r>
+        <w:rPr>
+          <w:rFonts w:ascii="Courier New" w:hAnsi="Courier New" w:cs="Courier New"/>
+          <w:color w:val="ED7D31" w:themeColor="accent2"/>
+          <w:sz w:val="20"/>
+        </w:rPr>
+        <w:t>available</w:t>
       </w:r>
       <w:proofErr w:type="spellEnd"/>
       <w:r>
@@ -1058,15 +1601,47 @@
           <w:rFonts w:ascii="Courier New" w:hAnsi="Courier New" w:cs="Courier New"/>
           <w:sz w:val="20"/>
         </w:rPr>
-        <w:t xml:space="preserve">    uint16_t target = </w:t>
+        <w:t xml:space="preserve">    </w:t>
+      </w:r>
+      <w:r>
+        <w:rPr>
+          <w:rFonts w:ascii="Courier New" w:hAnsi="Courier New" w:cs="Courier New"/>
+          <w:color w:val="2E74B5" w:themeColor="accent5" w:themeShade="BF"/>
+          <w:sz w:val="20"/>
+        </w:rPr>
+        <w:t>uint16_t</w:t>
+      </w:r>
+      <w:r>
+        <w:rPr>
+          <w:rFonts w:ascii="Courier New" w:hAnsi="Courier New" w:cs="Courier New"/>
+          <w:sz w:val="20"/>
+        </w:rPr>
+        <w:t xml:space="preserve"> target = </w:t>
       </w:r>
       <w:proofErr w:type="spellStart"/>
       <w:r>
         <w:rPr>
           <w:rFonts w:ascii="Courier New" w:hAnsi="Courier New" w:cs="Courier New"/>
-          <w:sz w:val="20"/>
-        </w:rPr>
-        <w:t>Serial.parseInt</w:t>
+          <w:b/>
+          <w:color w:val="ED7D31" w:themeColor="accent2"/>
+          <w:sz w:val="20"/>
+        </w:rPr>
+        <w:t>Serial</w:t>
+      </w:r>
+      <w:r>
+        <w:rPr>
+          <w:rFonts w:ascii="Courier New" w:hAnsi="Courier New" w:cs="Courier New"/>
+          <w:sz w:val="20"/>
+        </w:rPr>
+        <w:t>.</w:t>
+      </w:r>
+      <w:r>
+        <w:rPr>
+          <w:rFonts w:ascii="Courier New" w:hAnsi="Courier New" w:cs="Courier New"/>
+          <w:color w:val="ED7D31" w:themeColor="accent2"/>
+          <w:sz w:val="20"/>
+        </w:rPr>
+        <w:t>parseInt</w:t>
       </w:r>
       <w:proofErr w:type="spellEnd"/>
       <w:r>
@@ -1074,7 +1649,15 @@
           <w:rFonts w:ascii="Courier New" w:hAnsi="Courier New" w:cs="Courier New"/>
           <w:sz w:val="20"/>
         </w:rPr>
-        <w:t>(); //whatever number the user just typed in is the new motor pulse speed IN PERCENT!</w:t>
+        <w:t xml:space="preserve">(); </w:t>
+      </w:r>
+      <w:r>
+        <w:rPr>
+          <w:rFonts w:ascii="Courier New" w:hAnsi="Courier New" w:cs="Courier New"/>
+          <w:color w:val="A6A6A6" w:themeColor="background1" w:themeShade="A6"/>
+          <w:sz w:val="20"/>
+        </w:rPr>
+        <w:t>//whatever number the user just typed in is the new motor pulse speed IN PERCENT!</w:t>
       </w:r>
     </w:p>
     <w:p>
@@ -1096,9 +1679,26 @@
       <w:r>
         <w:rPr>
           <w:rFonts w:ascii="Courier New" w:hAnsi="Courier New" w:cs="Courier New"/>
-          <w:sz w:val="20"/>
-        </w:rPr>
-        <w:t>Serial.print</w:t>
+          <w:b/>
+          <w:color w:val="ED7D31" w:themeColor="accent2"/>
+          <w:sz w:val="20"/>
+        </w:rPr>
+        <w:t>Serial</w:t>
+      </w:r>
+      <w:r>
+        <w:rPr>
+          <w:rFonts w:ascii="Courier New" w:hAnsi="Courier New" w:cs="Courier New"/>
+          <w:sz w:val="20"/>
+        </w:rPr>
+        <w:t>.</w:t>
+      </w:r>
+      <w:r>
+        <w:rPr>
+          <w:rFonts w:ascii="Courier New" w:hAnsi="Courier New" w:cs="Courier New"/>
+          <w:color w:val="ED7D31" w:themeColor="accent2"/>
+          <w:sz w:val="20"/>
+        </w:rPr>
+        <w:t>print</w:t>
       </w:r>
       <w:proofErr w:type="spellEnd"/>
       <w:r>
@@ -1106,7 +1706,22 @@
           <w:rFonts w:ascii="Courier New" w:hAnsi="Courier New" w:cs="Courier New"/>
           <w:sz w:val="20"/>
         </w:rPr>
-        <w:t>("New Speed: ");</w:t>
+        <w:t>(</w:t>
+      </w:r>
+      <w:r>
+        <w:rPr>
+          <w:rFonts w:ascii="Courier New" w:hAnsi="Courier New" w:cs="Courier New"/>
+          <w:color w:val="1F3864" w:themeColor="accent1" w:themeShade="80"/>
+          <w:sz w:val="20"/>
+        </w:rPr>
+        <w:t>"New Speed: "</w:t>
+      </w:r>
+      <w:r>
+        <w:rPr>
+          <w:rFonts w:ascii="Courier New" w:hAnsi="Courier New" w:cs="Courier New"/>
+          <w:sz w:val="20"/>
+        </w:rPr>
+        <w:t>);</w:t>
       </w:r>
     </w:p>
     <w:p>
@@ -1128,9 +1743,26 @@
       <w:r>
         <w:rPr>
           <w:rFonts w:ascii="Courier New" w:hAnsi="Courier New" w:cs="Courier New"/>
-          <w:sz w:val="20"/>
-        </w:rPr>
-        <w:t>Serial.print</w:t>
+          <w:b/>
+          <w:color w:val="ED7D31" w:themeColor="accent2"/>
+          <w:sz w:val="20"/>
+        </w:rPr>
+        <w:t>Serial</w:t>
+      </w:r>
+      <w:r>
+        <w:rPr>
+          <w:rFonts w:ascii="Courier New" w:hAnsi="Courier New" w:cs="Courier New"/>
+          <w:sz w:val="20"/>
+        </w:rPr>
+        <w:t>.</w:t>
+      </w:r>
+      <w:r>
+        <w:rPr>
+          <w:rFonts w:ascii="Courier New" w:hAnsi="Courier New" w:cs="Courier New"/>
+          <w:color w:val="ED7D31" w:themeColor="accent2"/>
+          <w:sz w:val="20"/>
+        </w:rPr>
+        <w:t>print</w:t>
       </w:r>
       <w:proofErr w:type="spellEnd"/>
       <w:r>
@@ -1138,7 +1770,15 @@
           <w:rFonts w:ascii="Courier New" w:hAnsi="Courier New" w:cs="Courier New"/>
           <w:sz w:val="20"/>
         </w:rPr>
-        <w:t>(target); //displaying the percentage value to the user before it is converted to a pulse width for the ESC to understand</w:t>
+        <w:t xml:space="preserve">(target); </w:t>
+      </w:r>
+      <w:r>
+        <w:rPr>
+          <w:rFonts w:ascii="Courier New" w:hAnsi="Courier New" w:cs="Courier New"/>
+          <w:color w:val="A6A6A6" w:themeColor="background1" w:themeShade="A6"/>
+          <w:sz w:val="20"/>
+        </w:rPr>
+        <w:t>//displaying the percentage value to the user before it is converted to a pulse width for the ESC to understand</w:t>
       </w:r>
     </w:p>
     <w:p>
@@ -1160,9 +1800,26 @@
       <w:r>
         <w:rPr>
           <w:rFonts w:ascii="Courier New" w:hAnsi="Courier New" w:cs="Courier New"/>
-          <w:sz w:val="20"/>
-        </w:rPr>
-        <w:t>Serial.print</w:t>
+          <w:b/>
+          <w:color w:val="ED7D31" w:themeColor="accent2"/>
+          <w:sz w:val="20"/>
+        </w:rPr>
+        <w:t>Serial</w:t>
+      </w:r>
+      <w:r>
+        <w:rPr>
+          <w:rFonts w:ascii="Courier New" w:hAnsi="Courier New" w:cs="Courier New"/>
+          <w:sz w:val="20"/>
+        </w:rPr>
+        <w:t>.</w:t>
+      </w:r>
+      <w:r>
+        <w:rPr>
+          <w:rFonts w:ascii="Courier New" w:hAnsi="Courier New" w:cs="Courier New"/>
+          <w:color w:val="ED7D31" w:themeColor="accent2"/>
+          <w:sz w:val="20"/>
+        </w:rPr>
+        <w:t>print</w:t>
       </w:r>
       <w:proofErr w:type="spellEnd"/>
       <w:r>
@@ -1170,7 +1827,22 @@
           <w:rFonts w:ascii="Courier New" w:hAnsi="Courier New" w:cs="Courier New"/>
           <w:sz w:val="20"/>
         </w:rPr>
-        <w:t>("%");</w:t>
+        <w:t>(</w:t>
+      </w:r>
+      <w:r>
+        <w:rPr>
+          <w:rFonts w:ascii="Courier New" w:hAnsi="Courier New" w:cs="Courier New"/>
+          <w:color w:val="1F3864" w:themeColor="accent1" w:themeShade="80"/>
+          <w:sz w:val="20"/>
+        </w:rPr>
+        <w:t>"%"</w:t>
+      </w:r>
+      <w:r>
+        <w:rPr>
+          <w:rFonts w:ascii="Courier New" w:hAnsi="Courier New" w:cs="Courier New"/>
+          <w:sz w:val="20"/>
+        </w:rPr>
+        <w:t>);</w:t>
       </w:r>
     </w:p>
     <w:p>
@@ -1192,9 +1864,26 @@
       <w:r>
         <w:rPr>
           <w:rFonts w:ascii="Courier New" w:hAnsi="Courier New" w:cs="Courier New"/>
-          <w:sz w:val="20"/>
-        </w:rPr>
-        <w:t>Serial.print</w:t>
+          <w:b/>
+          <w:color w:val="ED7D31" w:themeColor="accent2"/>
+          <w:sz w:val="20"/>
+        </w:rPr>
+        <w:t>Serial</w:t>
+      </w:r>
+      <w:r>
+        <w:rPr>
+          <w:rFonts w:ascii="Courier New" w:hAnsi="Courier New" w:cs="Courier New"/>
+          <w:sz w:val="20"/>
+        </w:rPr>
+        <w:t>.</w:t>
+      </w:r>
+      <w:r>
+        <w:rPr>
+          <w:rFonts w:ascii="Courier New" w:hAnsi="Courier New" w:cs="Courier New"/>
+          <w:color w:val="ED7D31" w:themeColor="accent2"/>
+          <w:sz w:val="20"/>
+        </w:rPr>
+        <w:t>print</w:t>
       </w:r>
       <w:proofErr w:type="spellEnd"/>
       <w:r>
@@ -1202,7 +1891,30 @@
           <w:rFonts w:ascii="Courier New" w:hAnsi="Courier New" w:cs="Courier New"/>
           <w:sz w:val="20"/>
         </w:rPr>
-        <w:t>('\n'); //new line for the next output</w:t>
+        <w:t>(</w:t>
+      </w:r>
+      <w:r>
+        <w:rPr>
+          <w:rFonts w:ascii="Courier New" w:hAnsi="Courier New" w:cs="Courier New"/>
+          <w:color w:val="2E74B5" w:themeColor="accent5" w:themeShade="BF"/>
+          <w:sz w:val="20"/>
+        </w:rPr>
+        <w:t>'\n'</w:t>
+      </w:r>
+      <w:r>
+        <w:rPr>
+          <w:rFonts w:ascii="Courier New" w:hAnsi="Courier New" w:cs="Courier New"/>
+          <w:sz w:val="20"/>
+        </w:rPr>
+        <w:t xml:space="preserve">); </w:t>
+      </w:r>
+      <w:r>
+        <w:rPr>
+          <w:rFonts w:ascii="Courier New" w:hAnsi="Courier New" w:cs="Courier New"/>
+          <w:color w:val="A6A6A6" w:themeColor="background1" w:themeShade="A6"/>
+          <w:sz w:val="20"/>
+        </w:rPr>
+        <w:t>//new line for the next output</w:t>
       </w:r>
     </w:p>
     <w:p>
@@ -1234,12 +1946,21 @@
           <w:rFonts w:ascii="Courier New" w:hAnsi="Courier New" w:cs="Courier New"/>
           <w:sz w:val="20"/>
         </w:rPr>
-        <w:t xml:space="preserve">1000; //converting percentage to a pulse width for use with </w:t>
+        <w:t xml:space="preserve">1000; </w:t>
+      </w:r>
+      <w:r>
+        <w:rPr>
+          <w:rFonts w:ascii="Courier New" w:hAnsi="Courier New" w:cs="Courier New"/>
+          <w:color w:val="A6A6A6" w:themeColor="background1" w:themeShade="A6"/>
+          <w:sz w:val="20"/>
+        </w:rPr>
+        <w:t xml:space="preserve">//converting percentage to a pulse width for use with </w:t>
       </w:r>
       <w:proofErr w:type="spellStart"/>
       <w:r>
         <w:rPr>
           <w:rFonts w:ascii="Courier New" w:hAnsi="Courier New" w:cs="Courier New"/>
+          <w:color w:val="A6A6A6" w:themeColor="background1" w:themeShade="A6"/>
           <w:sz w:val="20"/>
         </w:rPr>
         <w:t>theThunderbird</w:t>
@@ -1248,6 +1969,7 @@
       <w:r>
         <w:rPr>
           <w:rFonts w:ascii="Courier New" w:hAnsi="Courier New" w:cs="Courier New"/>
+          <w:color w:val="A6A6A6" w:themeColor="background1" w:themeShade="A6"/>
           <w:sz w:val="20"/>
         </w:rPr>
         <w:t xml:space="preserve"> 18 ESC</w:t>
@@ -1275,39 +1997,77 @@
           <w:rFonts w:ascii="Courier New" w:hAnsi="Courier New" w:cs="Courier New"/>
           <w:sz w:val="20"/>
         </w:rPr>
-        <w:t xml:space="preserve">    int16_t difference = target-current; //finding the difference between the target speed (pulse length) and the current speed (pulse length) - the units are pulse width difference in microseconds</w:t>
-      </w:r>
-    </w:p>
-    <w:p>
-      <w:pPr>
-        <w:spacing w:line="240" w:lineRule="auto"/>
-        <w:rPr>
-          <w:rFonts w:ascii="Courier New" w:hAnsi="Courier New" w:cs="Courier New"/>
-          <w:sz w:val="20"/>
-        </w:rPr>
-      </w:pPr>
-      <w:r>
-        <w:rPr>
-          <w:rFonts w:ascii="Courier New" w:hAnsi="Courier New" w:cs="Courier New"/>
-          <w:sz w:val="20"/>
-        </w:rPr>
         <w:t xml:space="preserve">    </w:t>
       </w:r>
-    </w:p>
-    <w:p>
-      <w:pPr>
-        <w:spacing w:line="240" w:lineRule="auto"/>
-        <w:rPr>
-          <w:rFonts w:ascii="Courier New" w:hAnsi="Courier New" w:cs="Courier New"/>
-          <w:sz w:val="20"/>
-        </w:rPr>
-      </w:pPr>
-      <w:r>
-        <w:rPr>
-          <w:rFonts w:ascii="Courier New" w:hAnsi="Courier New" w:cs="Courier New"/>
-          <w:sz w:val="20"/>
-        </w:rPr>
-        <w:t xml:space="preserve">    while (</w:t>
+      <w:r>
+        <w:rPr>
+          <w:rFonts w:ascii="Courier New" w:hAnsi="Courier New" w:cs="Courier New"/>
+          <w:color w:val="2E74B5" w:themeColor="accent5" w:themeShade="BF"/>
+          <w:sz w:val="20"/>
+        </w:rPr>
+        <w:t xml:space="preserve">int16_t </w:t>
+      </w:r>
+      <w:r>
+        <w:rPr>
+          <w:rFonts w:ascii="Courier New" w:hAnsi="Courier New" w:cs="Courier New"/>
+          <w:sz w:val="20"/>
+        </w:rPr>
+        <w:t xml:space="preserve">difference = target-current; </w:t>
+      </w:r>
+      <w:r>
+        <w:rPr>
+          <w:rFonts w:ascii="Courier New" w:hAnsi="Courier New" w:cs="Courier New"/>
+          <w:color w:val="A6A6A6" w:themeColor="background1" w:themeShade="A6"/>
+          <w:sz w:val="20"/>
+        </w:rPr>
+        <w:t>//finding the difference between the target speed (pulse length) and the current speed (pulse length) - the units are pulse width difference in microseconds</w:t>
+      </w:r>
+    </w:p>
+    <w:p>
+      <w:pPr>
+        <w:spacing w:line="240" w:lineRule="auto"/>
+        <w:rPr>
+          <w:rFonts w:ascii="Courier New" w:hAnsi="Courier New" w:cs="Courier New"/>
+          <w:sz w:val="20"/>
+        </w:rPr>
+      </w:pPr>
+      <w:r>
+        <w:rPr>
+          <w:rFonts w:ascii="Courier New" w:hAnsi="Courier New" w:cs="Courier New"/>
+          <w:sz w:val="20"/>
+        </w:rPr>
+        <w:t xml:space="preserve">    </w:t>
+      </w:r>
+    </w:p>
+    <w:p>
+      <w:pPr>
+        <w:spacing w:line="240" w:lineRule="auto"/>
+        <w:rPr>
+          <w:rFonts w:ascii="Courier New" w:hAnsi="Courier New" w:cs="Courier New"/>
+          <w:sz w:val="20"/>
+        </w:rPr>
+      </w:pPr>
+      <w:r>
+        <w:rPr>
+          <w:rFonts w:ascii="Courier New" w:hAnsi="Courier New" w:cs="Courier New"/>
+          <w:sz w:val="20"/>
+        </w:rPr>
+        <w:t xml:space="preserve">    </w:t>
+      </w:r>
+      <w:r>
+        <w:rPr>
+          <w:rFonts w:ascii="Courier New" w:hAnsi="Courier New" w:cs="Courier New"/>
+          <w:color w:val="538135" w:themeColor="accent6" w:themeShade="BF"/>
+          <w:sz w:val="20"/>
+        </w:rPr>
+        <w:t>while</w:t>
+      </w:r>
+      <w:r>
+        <w:rPr>
+          <w:rFonts w:ascii="Courier New" w:hAnsi="Courier New" w:cs="Courier New"/>
+          <w:sz w:val="20"/>
+        </w:rPr>
+        <w:t xml:space="preserve"> (</w:t>
       </w:r>
       <w:proofErr w:type="gramStart"/>
       <w:r>
@@ -1355,7 +2115,30 @@
           <w:rFonts w:ascii="Courier New" w:hAnsi="Courier New" w:cs="Courier New"/>
           <w:sz w:val="20"/>
         </w:rPr>
-        <w:t xml:space="preserve">      int16_t response = difference/RESPONSETUNING; //response can be positive or negative, and uses a tuning factor to generate a value to be added or subtracted from the current pulse width to get closer to the target value</w:t>
+        <w:t xml:space="preserve">      </w:t>
+      </w:r>
+      <w:r>
+        <w:rPr>
+          <w:rFonts w:ascii="Courier New" w:hAnsi="Courier New" w:cs="Courier New"/>
+          <w:color w:val="2E74B5" w:themeColor="accent5" w:themeShade="BF"/>
+          <w:sz w:val="20"/>
+        </w:rPr>
+        <w:t xml:space="preserve">int16_t </w:t>
+      </w:r>
+      <w:r>
+        <w:rPr>
+          <w:rFonts w:ascii="Courier New" w:hAnsi="Courier New" w:cs="Courier New"/>
+          <w:sz w:val="20"/>
+        </w:rPr>
+        <w:t xml:space="preserve">response = difference/RESPONSETUNING; </w:t>
+      </w:r>
+      <w:r>
+        <w:rPr>
+          <w:rFonts w:ascii="Courier New" w:hAnsi="Courier New" w:cs="Courier New"/>
+          <w:color w:val="A6A6A6" w:themeColor="background1" w:themeShade="A6"/>
+          <w:sz w:val="20"/>
+        </w:rPr>
+        <w:t>//response can be positive or negative, and uses a tuning factor to generate a value to be added or subtracted from the current pulse width to get closer to the target value</w:t>
       </w:r>
     </w:p>
     <w:p>
@@ -1387,7 +2170,15 @@
           <w:rFonts w:ascii="Courier New" w:hAnsi="Courier New" w:cs="Courier New"/>
           <w:sz w:val="20"/>
         </w:rPr>
-        <w:t>; //updating the new speed of the motor by factoring in the response modifier</w:t>
+        <w:t xml:space="preserve">; </w:t>
+      </w:r>
+      <w:r>
+        <w:rPr>
+          <w:rFonts w:ascii="Courier New" w:hAnsi="Courier New" w:cs="Courier New"/>
+          <w:color w:val="A6A6A6" w:themeColor="background1" w:themeShade="A6"/>
+          <w:sz w:val="20"/>
+        </w:rPr>
+        <w:t>//updating the new speed of the motor by factoring in the response modifier</w:t>
       </w:r>
     </w:p>
     <w:p>
@@ -1411,7 +2202,15 @@
           <w:rFonts w:ascii="Courier New" w:hAnsi="Courier New" w:cs="Courier New"/>
           <w:sz w:val="20"/>
         </w:rPr>
-        <w:t>THUNDERBIRD.writeMicroseconds</w:t>
+        <w:t>THUNDERBIRD.</w:t>
+      </w:r>
+      <w:r>
+        <w:rPr>
+          <w:rFonts w:ascii="Courier New" w:hAnsi="Courier New" w:cs="Courier New"/>
+          <w:color w:val="ED7D31" w:themeColor="accent2"/>
+          <w:sz w:val="20"/>
+        </w:rPr>
+        <w:t>writeMicroseconds</w:t>
       </w:r>
       <w:proofErr w:type="spellEnd"/>
       <w:r>
@@ -1443,12 +2242,14 @@
         <w:spacing w:line="240" w:lineRule="auto"/>
         <w:rPr>
           <w:rFonts w:ascii="Courier New" w:hAnsi="Courier New" w:cs="Courier New"/>
-          <w:sz w:val="20"/>
-        </w:rPr>
-      </w:pPr>
-      <w:r>
-        <w:rPr>
-          <w:rFonts w:ascii="Courier New" w:hAnsi="Courier New" w:cs="Courier New"/>
+          <w:color w:val="A6A6A6" w:themeColor="background1" w:themeShade="A6"/>
+          <w:sz w:val="20"/>
+        </w:rPr>
+      </w:pPr>
+      <w:r>
+        <w:rPr>
+          <w:rFonts w:ascii="Courier New" w:hAnsi="Courier New" w:cs="Courier New"/>
+          <w:color w:val="A6A6A6" w:themeColor="background1" w:themeShade="A6"/>
           <w:sz w:val="20"/>
         </w:rPr>
         <w:lastRenderedPageBreak/>
@@ -1458,6 +2259,7 @@
       <w:r>
         <w:rPr>
           <w:rFonts w:ascii="Courier New" w:hAnsi="Courier New" w:cs="Courier New"/>
+          <w:color w:val="A6A6A6" w:themeColor="background1" w:themeShade="A6"/>
           <w:sz w:val="20"/>
         </w:rPr>
         <w:t>Serial.println</w:t>
@@ -1466,6 +2268,7 @@
       <w:r>
         <w:rPr>
           <w:rFonts w:ascii="Courier New" w:hAnsi="Courier New" w:cs="Courier New"/>
+          <w:color w:val="A6A6A6" w:themeColor="background1" w:themeShade="A6"/>
           <w:sz w:val="20"/>
         </w:rPr>
         <w:t>(difference); //the difference between the current speed setting and target speed setting can be displayed if desired</w:t>
@@ -1484,23 +2287,62 @@
           <w:rFonts w:ascii="Courier New" w:hAnsi="Courier New" w:cs="Courier New"/>
           <w:sz w:val="20"/>
         </w:rPr>
-        <w:t xml:space="preserve">      delay(TIMETUNING); </w:t>
-      </w:r>
-    </w:p>
-    <w:p>
-      <w:pPr>
-        <w:spacing w:line="240" w:lineRule="auto"/>
-        <w:rPr>
-          <w:rFonts w:ascii="Courier New" w:hAnsi="Courier New" w:cs="Courier New"/>
-          <w:sz w:val="20"/>
-        </w:rPr>
-      </w:pPr>
-      <w:r>
-        <w:rPr>
-          <w:rFonts w:ascii="Courier New" w:hAnsi="Courier New" w:cs="Courier New"/>
-          <w:sz w:val="20"/>
-        </w:rPr>
-        <w:t xml:space="preserve">      if ((difference &lt;= 5) &amp;&amp; (difference &gt;= -5)) //if the difference is small enough then just ignore it and go straight to the target value</w:t>
+        <w:t xml:space="preserve">      </w:t>
+      </w:r>
+      <w:r>
+        <w:rPr>
+          <w:rFonts w:ascii="Courier New" w:hAnsi="Courier New" w:cs="Courier New"/>
+          <w:color w:val="ED7D31" w:themeColor="accent2"/>
+          <w:sz w:val="20"/>
+        </w:rPr>
+        <w:t>delay</w:t>
+      </w:r>
+      <w:r>
+        <w:rPr>
+          <w:rFonts w:ascii="Courier New" w:hAnsi="Courier New" w:cs="Courier New"/>
+          <w:sz w:val="20"/>
+        </w:rPr>
+        <w:t xml:space="preserve">(TIMETUNING); </w:t>
+      </w:r>
+    </w:p>
+    <w:p>
+      <w:pPr>
+        <w:spacing w:line="240" w:lineRule="auto"/>
+        <w:rPr>
+          <w:rFonts w:ascii="Courier New" w:hAnsi="Courier New" w:cs="Courier New"/>
+          <w:color w:val="A6A6A6" w:themeColor="background1" w:themeShade="A6"/>
+          <w:sz w:val="20"/>
+        </w:rPr>
+      </w:pPr>
+      <w:r>
+        <w:rPr>
+          <w:rFonts w:ascii="Courier New" w:hAnsi="Courier New" w:cs="Courier New"/>
+          <w:sz w:val="20"/>
+        </w:rPr>
+        <w:t xml:space="preserve">      </w:t>
+      </w:r>
+      <w:r>
+        <w:rPr>
+          <w:rFonts w:ascii="Courier New" w:hAnsi="Courier New" w:cs="Courier New"/>
+          <w:color w:val="538135" w:themeColor="accent6" w:themeShade="BF"/>
+          <w:sz w:val="20"/>
+        </w:rPr>
+        <w:t>if</w:t>
+      </w:r>
+      <w:r>
+        <w:rPr>
+          <w:rFonts w:ascii="Courier New" w:hAnsi="Courier New" w:cs="Courier New"/>
+          <w:sz w:val="20"/>
+        </w:rPr>
+        <w:t xml:space="preserve"> ((difference &lt;= 5) &amp;&amp; (difference &gt;= -5)) </w:t>
+      </w:r>
+      <w:r>
+        <w:rPr>
+          <w:rFonts w:ascii="Courier New" w:hAnsi="Courier New" w:cs="Courier New"/>
+          <w:color w:val="A6A6A6" w:themeColor="background1" w:themeShade="A6"/>
+          <w:sz w:val="20"/>
+        </w:rPr>
+        <w:t>//if the difference is small enough then just ignore it and go straight to the target value</w:t>
       </w:r>
     </w:p>
     <w:p>
@@ -1540,7 +2382,15 @@
           <w:rFonts w:ascii="Courier New" w:hAnsi="Courier New" w:cs="Courier New"/>
           <w:sz w:val="20"/>
         </w:rPr>
-        <w:t>THUNDERBIRD.writeMicroseconds</w:t>
+        <w:t>THUNDERBIRD.</w:t>
+      </w:r>
+      <w:r>
+        <w:rPr>
+          <w:rFonts w:ascii="Courier New" w:hAnsi="Courier New" w:cs="Courier New"/>
+          <w:color w:val="ED7D31" w:themeColor="accent2"/>
+          <w:sz w:val="20"/>
+        </w:rPr>
+        <w:t>writeMicroseconds</w:t>
       </w:r>
       <w:proofErr w:type="spellEnd"/>
       <w:r>
@@ -1548,7 +2398,15 @@
           <w:rFonts w:ascii="Courier New" w:hAnsi="Courier New" w:cs="Courier New"/>
           <w:sz w:val="20"/>
         </w:rPr>
-        <w:t>(target); //go straight to the target pulse width before terminating the while loop</w:t>
+        <w:t xml:space="preserve">(target); </w:t>
+      </w:r>
+      <w:r>
+        <w:rPr>
+          <w:rFonts w:ascii="Courier New" w:hAnsi="Courier New" w:cs="Courier New"/>
+          <w:color w:val="A6A6A6" w:themeColor="background1" w:themeShade="A6"/>
+          <w:sz w:val="20"/>
+        </w:rPr>
+        <w:t>//go straight to the target pulse width before terminating the while loop</w:t>
       </w:r>
     </w:p>
     <w:p>
@@ -1580,7 +2438,15 @@
           <w:rFonts w:ascii="Courier New" w:hAnsi="Courier New" w:cs="Courier New"/>
           <w:sz w:val="20"/>
         </w:rPr>
-        <w:t xml:space="preserve">          difference = 0; //terminates the while loop and resets the difference variable for further use</w:t>
+        <w:t xml:space="preserve">          difference = 0; </w:t>
+      </w:r>
+      <w:r>
+        <w:rPr>
+          <w:rFonts w:ascii="Courier New" w:hAnsi="Courier New" w:cs="Courier New"/>
+          <w:color w:val="A6A6A6" w:themeColor="background1" w:themeShade="A6"/>
+          <w:sz w:val="20"/>
+        </w:rPr>
+        <w:t>//terminates the while loop and resets the difference variable for further use</w:t>
       </w:r>
     </w:p>
     <w:p>
@@ -1655,6 +2521,41 @@
     </w:sectPr>
   </w:body>
 </w:document>
+</file>
+
+<file path=word/comments.xml><?xml version="1.0" encoding="utf-8"?>
+<w:comments xmlns:wpc="http://schemas.microsoft.com/office/word/2010/wordprocessingCanvas" xmlns:cx="http://schemas.microsoft.com/office/drawing/2014/chartex" xmlns:cx1="http://schemas.microsoft.com/office/drawing/2015/9/8/chartex" xmlns:cx2="http://schemas.microsoft.com/office/drawing/2015/10/21/chartex" xmlns:cx3="http://schemas.microsoft.com/office/drawing/2016/5/9/chartex" xmlns:cx4="http://schemas.microsoft.com/office/drawing/2016/5/10/chartex" xmlns:cx5="http://schemas.microsoft.com/office/drawing/2016/5/11/chartex" xmlns:cx6="http://schemas.microsoft.com/office/drawing/2016/5/12/chartex" xmlns:cx7="http://schemas.microsoft.com/office/drawing/2016/5/13/chartex" xmlns:cx8="http://schemas.microsoft.com/office/drawing/2016/5/14/chartex" xmlns:mc="http://schemas.openxmlformats.org/markup-compatibility/2006" xmlns:o="urn:schemas-microsoft-com:office:office" xmlns:r="http://schemas.openxmlformats.org/officeDocument/2006/relationships" xmlns:m="http://schemas.openxmlformats.org/officeDocument/2006/math" xmlns:v="urn:schemas-microsoft-com:vml" xmlns:wp14="http://schemas.microsoft.com/office/word/2010/wordprocessingDrawing" xmlns:wp="http://schemas.openxmlformats.org/drawingml/2006/wordprocessingDrawing" xmlns:w10="urn:schemas-microsoft-com:office:word" xmlns:w="http://schemas.openxmlformats.org/wordprocessingml/2006/main" xmlns:w14="http://schemas.microsoft.com/office/word/2010/wordml" xmlns:w15="http://schemas.microsoft.com/office/word/2012/wordml" xmlns:w16se="http://schemas.microsoft.com/office/word/2015/wordml/symex" xmlns:wpg="http://schemas.microsoft.com/office/word/2010/wordprocessingGroup" xmlns:wpi="http://schemas.microsoft.com/office/word/2010/wordprocessingInk" xmlns:wne="http://schemas.microsoft.com/office/word/2006/wordml" xmlns:wps="http://schemas.microsoft.com/office/word/2010/wordprocessingShape" mc:Ignorable="w14 w15 w16se wp14">
+  <w:comment w:id="0" w:author="Simon Popecki" w:date="2017-05-09T17:10:00Z" w:initials="SP">
+    <w:p>
+      <w:pPr>
+        <w:pStyle w:val="CommentText"/>
+      </w:pPr>
+      <w:r>
+        <w:rPr>
+          <w:rStyle w:val="CommentReference"/>
+        </w:rPr>
+        <w:annotationRef/>
+      </w:r>
+      <w:r>
+        <w:t>Make this look pretty/formatted later</w:t>
+      </w:r>
+    </w:p>
+  </w:comment>
+</w:comments>
+</file>
+
+<file path=word/commentsExtended.xml><?xml version="1.0" encoding="utf-8"?>
+<w15:commentsEx xmlns:wpc="http://schemas.microsoft.com/office/word/2010/wordprocessingCanvas" xmlns:cx="http://schemas.microsoft.com/office/drawing/2014/chartex" xmlns:cx1="http://schemas.microsoft.com/office/drawing/2015/9/8/chartex" xmlns:cx2="http://schemas.microsoft.com/office/drawing/2015/10/21/chartex" xmlns:cx3="http://schemas.microsoft.com/office/drawing/2016/5/9/chartex" xmlns:cx4="http://schemas.microsoft.com/office/drawing/2016/5/10/chartex" xmlns:cx5="http://schemas.microsoft.com/office/drawing/2016/5/11/chartex" xmlns:cx6="http://schemas.microsoft.com/office/drawing/2016/5/12/chartex" xmlns:cx7="http://schemas.microsoft.com/office/drawing/2016/5/13/chartex" xmlns:cx8="http://schemas.microsoft.com/office/drawing/2016/5/14/chartex" xmlns:mc="http://schemas.openxmlformats.org/markup-compatibility/2006" xmlns:o="urn:schemas-microsoft-com:office:office" xmlns:r="http://schemas.openxmlformats.org/officeDocument/2006/relationships" xmlns:m="http://schemas.openxmlformats.org/officeDocument/2006/math" xmlns:v="urn:schemas-microsoft-com:vml" xmlns:wp14="http://schemas.microsoft.com/office/word/2010/wordprocessingDrawing" xmlns:wp="http://schemas.openxmlformats.org/drawingml/2006/wordprocessingDrawing" xmlns:w10="urn:schemas-microsoft-com:office:word" xmlns:w="http://schemas.openxmlformats.org/wordprocessingml/2006/main" xmlns:w14="http://schemas.microsoft.com/office/word/2010/wordml" xmlns:w15="http://schemas.microsoft.com/office/word/2012/wordml" xmlns:w16se="http://schemas.microsoft.com/office/word/2015/wordml/symex" xmlns:wpg="http://schemas.microsoft.com/office/word/2010/wordprocessingGroup" xmlns:wpi="http://schemas.microsoft.com/office/word/2010/wordprocessingInk" xmlns:wne="http://schemas.microsoft.com/office/word/2006/wordml" xmlns:wps="http://schemas.microsoft.com/office/word/2010/wordprocessingShape" mc:Ignorable="w14 w15 w16se wp14">
+  <w15:commentEx w15:paraId="397C0356" w15:done="0"/>
+</w15:commentsEx>
+</file>
+
+<file path=word/people.xml><?xml version="1.0" encoding="utf-8"?>
+<w15:people xmlns:wpc="http://schemas.microsoft.com/office/word/2010/wordprocessingCanvas" xmlns:cx="http://schemas.microsoft.com/office/drawing/2014/chartex" xmlns:cx1="http://schemas.microsoft.com/office/drawing/2015/9/8/chartex" xmlns:cx2="http://schemas.microsoft.com/office/drawing/2015/10/21/chartex" xmlns:cx3="http://schemas.microsoft.com/office/drawing/2016/5/9/chartex" xmlns:cx4="http://schemas.microsoft.com/office/drawing/2016/5/10/chartex" xmlns:cx5="http://schemas.microsoft.com/office/drawing/2016/5/11/chartex" xmlns:cx6="http://schemas.microsoft.com/office/drawing/2016/5/12/chartex" xmlns:cx7="http://schemas.microsoft.com/office/drawing/2016/5/13/chartex" xmlns:cx8="http://schemas.microsoft.com/office/drawing/2016/5/14/chartex" xmlns:mc="http://schemas.openxmlformats.org/markup-compatibility/2006" xmlns:o="urn:schemas-microsoft-com:office:office" xmlns:r="http://schemas.openxmlformats.org/officeDocument/2006/relationships" xmlns:m="http://schemas.openxmlformats.org/officeDocument/2006/math" xmlns:v="urn:schemas-microsoft-com:vml" xmlns:wp14="http://schemas.microsoft.com/office/word/2010/wordprocessingDrawing" xmlns:wp="http://schemas.openxmlformats.org/drawingml/2006/wordprocessingDrawing" xmlns:w10="urn:schemas-microsoft-com:office:word" xmlns:w="http://schemas.openxmlformats.org/wordprocessingml/2006/main" xmlns:w14="http://schemas.microsoft.com/office/word/2010/wordml" xmlns:w15="http://schemas.microsoft.com/office/word/2012/wordml" xmlns:w16se="http://schemas.microsoft.com/office/word/2015/wordml/symex" xmlns:wpg="http://schemas.microsoft.com/office/word/2010/wordprocessingGroup" xmlns:wpi="http://schemas.microsoft.com/office/word/2010/wordprocessingInk" xmlns:wne="http://schemas.microsoft.com/office/word/2006/wordml" xmlns:wps="http://schemas.microsoft.com/office/word/2010/wordprocessingShape" mc:Ignorable="w14 w15 w16se wp14">
+  <w15:person w15:author="Simon Popecki">
+    <w15:presenceInfo w15:providerId="Windows Live" w15:userId="393697a28c24041c"/>
+  </w15:person>
+</w15:people>
 </file>
 
 <file path=word/styles.xml><?xml version="1.0" encoding="utf-8"?>
@@ -2150,6 +3051,104 @@
       <w:u w:val="single"/>
     </w:rPr>
   </w:style>
+  <w:style w:type="character" w:styleId="CommentReference">
+    <w:name w:val="annotation reference"/>
+    <w:basedOn w:val="DefaultParagraphFont"/>
+    <w:uiPriority w:val="99"/>
+    <w:semiHidden/>
+    <w:unhideWhenUsed/>
+    <w:rsid w:val="00E35335"/>
+    <w:rPr>
+      <w:sz w:val="16"/>
+      <w:szCs w:val="16"/>
+    </w:rPr>
+  </w:style>
+  <w:style w:type="paragraph" w:styleId="CommentText">
+    <w:name w:val="annotation text"/>
+    <w:basedOn w:val="Normal"/>
+    <w:link w:val="CommentTextChar"/>
+    <w:uiPriority w:val="99"/>
+    <w:semiHidden/>
+    <w:unhideWhenUsed/>
+    <w:rsid w:val="00E35335"/>
+    <w:pPr>
+      <w:spacing w:line="240" w:lineRule="auto"/>
+    </w:pPr>
+    <w:rPr>
+      <w:sz w:val="20"/>
+      <w:szCs w:val="20"/>
+    </w:rPr>
+  </w:style>
+  <w:style w:type="character" w:customStyle="1" w:styleId="CommentTextChar">
+    <w:name w:val="Comment Text Char"/>
+    <w:basedOn w:val="DefaultParagraphFont"/>
+    <w:link w:val="CommentText"/>
+    <w:uiPriority w:val="99"/>
+    <w:semiHidden/>
+    <w:rsid w:val="00E35335"/>
+    <w:rPr>
+      <w:sz w:val="20"/>
+      <w:szCs w:val="20"/>
+    </w:rPr>
+  </w:style>
+  <w:style w:type="paragraph" w:styleId="CommentSubject">
+    <w:name w:val="annotation subject"/>
+    <w:basedOn w:val="CommentText"/>
+    <w:next w:val="CommentText"/>
+    <w:link w:val="CommentSubjectChar"/>
+    <w:uiPriority w:val="99"/>
+    <w:semiHidden/>
+    <w:unhideWhenUsed/>
+    <w:rsid w:val="00E35335"/>
+    <w:rPr>
+      <w:b/>
+      <w:bCs/>
+    </w:rPr>
+  </w:style>
+  <w:style w:type="character" w:customStyle="1" w:styleId="CommentSubjectChar">
+    <w:name w:val="Comment Subject Char"/>
+    <w:basedOn w:val="CommentTextChar"/>
+    <w:link w:val="CommentSubject"/>
+    <w:uiPriority w:val="99"/>
+    <w:semiHidden/>
+    <w:rsid w:val="00E35335"/>
+    <w:rPr>
+      <w:b/>
+      <w:bCs/>
+      <w:sz w:val="20"/>
+      <w:szCs w:val="20"/>
+    </w:rPr>
+  </w:style>
+  <w:style w:type="paragraph" w:styleId="BalloonText">
+    <w:name w:val="Balloon Text"/>
+    <w:basedOn w:val="Normal"/>
+    <w:link w:val="BalloonTextChar"/>
+    <w:uiPriority w:val="99"/>
+    <w:semiHidden/>
+    <w:unhideWhenUsed/>
+    <w:rsid w:val="00E35335"/>
+    <w:pPr>
+      <w:spacing w:after="0" w:line="240" w:lineRule="auto"/>
+    </w:pPr>
+    <w:rPr>
+      <w:rFonts w:ascii="Segoe UI" w:hAnsi="Segoe UI" w:cs="Segoe UI"/>
+      <w:sz w:val="18"/>
+      <w:szCs w:val="18"/>
+    </w:rPr>
+  </w:style>
+  <w:style w:type="character" w:customStyle="1" w:styleId="BalloonTextChar">
+    <w:name w:val="Balloon Text Char"/>
+    <w:basedOn w:val="DefaultParagraphFont"/>
+    <w:link w:val="BalloonText"/>
+    <w:uiPriority w:val="99"/>
+    <w:semiHidden/>
+    <w:rsid w:val="00E35335"/>
+    <w:rPr>
+      <w:rFonts w:ascii="Segoe UI" w:hAnsi="Segoe UI" w:cs="Segoe UI"/>
+      <w:sz w:val="18"/>
+      <w:szCs w:val="18"/>
+    </w:rPr>
+  </w:style>
 </w:styles>
 </file>
 
@@ -2453,7 +3452,7 @@
 </file>
 
 <file path=customXml/itemProps1.xml><?xml version="1.0" encoding="utf-8"?>
-<ds:datastoreItem xmlns:ds="http://schemas.openxmlformats.org/officeDocument/2006/customXml" ds:itemID="{EC21AD69-97ED-42D2-B76C-272CF09D7D89}">
+<ds:datastoreItem xmlns:ds="http://schemas.openxmlformats.org/officeDocument/2006/customXml" ds:itemID="{AF88BBFE-0C37-4E9F-9BE1-A857A2B036C4}">
   <ds:schemaRefs>
     <ds:schemaRef ds:uri="http://schemas.openxmlformats.org/officeDocument/2006/bibliography"/>
   </ds:schemaRefs>

</xml_diff>

<commit_message>
working on code description and setup description
</commit_message>
<xml_diff>
--- a/Systems_Report/Systems_Report.docx
+++ b/Systems_Report/Systems_Report.docx
@@ -153,7 +153,7 @@
           <w:r>
             <w:fldChar w:fldCharType="separate"/>
           </w:r>
-          <w:hyperlink w:anchor="_Toc482113753" w:history="1">
+          <w:hyperlink w:anchor="_Toc482114469" w:history="1">
             <w:r>
               <w:rPr>
                 <w:rStyle w:val="Hyperlink"/>
@@ -180,7 +180,7 @@
                 <w:noProof/>
                 <w:webHidden/>
               </w:rPr>
-              <w:instrText xml:space="preserve"> PAGEREF _Toc482113753 \h </w:instrText>
+              <w:instrText xml:space="preserve"> PAGEREF _Toc482114469 \h </w:instrText>
             </w:r>
             <w:r>
               <w:rPr>
@@ -222,13 +222,13 @@
               <w:noProof/>
             </w:rPr>
           </w:pPr>
-          <w:hyperlink w:anchor="_Toc482113754" w:history="1">
+          <w:hyperlink w:anchor="_Toc482114470" w:history="1">
             <w:r>
               <w:rPr>
                 <w:rStyle w:val="Hyperlink"/>
                 <w:noProof/>
               </w:rPr>
-              <w:t>Code</w:t>
+              <w:t>DESCRIPTION OF CODE</w:t>
             </w:r>
             <w:r>
               <w:rPr>
@@ -249,7 +249,7 @@
                 <w:noProof/>
                 <w:webHidden/>
               </w:rPr>
-              <w:instrText xml:space="preserve"> PAGEREF _Toc482113754 \h </w:instrText>
+              <w:instrText xml:space="preserve"> PAGEREF _Toc482114470 \h </w:instrText>
             </w:r>
             <w:r>
               <w:rPr>
@@ -282,6 +282,75 @@
         </w:p>
         <w:p>
           <w:pPr>
+            <w:pStyle w:val="TOC1"/>
+            <w:tabs>
+              <w:tab w:val="right" w:leader="dot" w:pos="9350"/>
+            </w:tabs>
+            <w:rPr>
+              <w:rFonts w:asciiTheme="minorHAnsi" w:eastAsiaTheme="minorEastAsia" w:hAnsiTheme="minorHAnsi"/>
+              <w:noProof/>
+            </w:rPr>
+          </w:pPr>
+          <w:hyperlink w:anchor="_Toc482114471" w:history="1">
+            <w:r>
+              <w:rPr>
+                <w:rStyle w:val="Hyperlink"/>
+                <w:noProof/>
+              </w:rPr>
+              <w:t>CODE</w:t>
+            </w:r>
+            <w:r>
+              <w:rPr>
+                <w:noProof/>
+                <w:webHidden/>
+              </w:rPr>
+              <w:tab/>
+            </w:r>
+            <w:r>
+              <w:rPr>
+                <w:noProof/>
+                <w:webHidden/>
+              </w:rPr>
+              <w:fldChar w:fldCharType="begin"/>
+            </w:r>
+            <w:r>
+              <w:rPr>
+                <w:noProof/>
+                <w:webHidden/>
+              </w:rPr>
+              <w:instrText xml:space="preserve"> PAGEREF _Toc482114471 \h </w:instrText>
+            </w:r>
+            <w:r>
+              <w:rPr>
+                <w:noProof/>
+                <w:webHidden/>
+              </w:rPr>
+            </w:r>
+            <w:r>
+              <w:rPr>
+                <w:noProof/>
+                <w:webHidden/>
+              </w:rPr>
+              <w:fldChar w:fldCharType="separate"/>
+            </w:r>
+            <w:r>
+              <w:rPr>
+                <w:noProof/>
+                <w:webHidden/>
+              </w:rPr>
+              <w:t>5</w:t>
+            </w:r>
+            <w:r>
+              <w:rPr>
+                <w:noProof/>
+                <w:webHidden/>
+              </w:rPr>
+              <w:fldChar w:fldCharType="end"/>
+            </w:r>
+          </w:hyperlink>
+        </w:p>
+        <w:p>
+          <w:pPr>
             <w:rPr>
               <w:b/>
               <w:bCs/>
@@ -304,7 +373,7 @@
         <w:pStyle w:val="Heading1"/>
         <w:pageBreakBefore/>
       </w:pPr>
-      <w:bookmarkStart w:id="1" w:name="_Toc482113753"/>
+      <w:bookmarkStart w:id="1" w:name="_Toc482114469"/>
       <w:r>
         <w:lastRenderedPageBreak/>
         <w:t>EXPERIMENTAL SETUP</w:t>
@@ -340,7 +409,7 @@
                     <pic:cNvPicPr/>
                   </pic:nvPicPr>
                   <pic:blipFill>
-                    <a:blip r:embed="rId7" cstate="print">
+                    <a:blip r:embed="rId9" cstate="print">
                       <a:extLst>
                         <a:ext uri="{28A0092B-C50C-407E-A947-70E740481C1C}">
                           <a14:useLocalDpi xmlns:a14="http://schemas.microsoft.com/office/drawing/2010/main" val="0"/>
@@ -403,7 +472,7 @@
                     </pic:cNvPicPr>
                   </pic:nvPicPr>
                   <pic:blipFill>
-                    <a:blip r:embed="rId8">
+                    <a:blip r:embed="rId10">
                       <a:extLst>
                         <a:ext uri="{28A0092B-C50C-407E-A947-70E740481C1C}">
                           <a14:useLocalDpi xmlns:a14="http://schemas.microsoft.com/office/drawing/2010/main" val="0"/>
@@ -438,81 +507,178 @@
     <w:p/>
     <w:p>
       <w:pPr>
+        <w:pStyle w:val="Heading1"/>
         <w:pageBreakBefore/>
       </w:pPr>
-    </w:p>
-    <w:p>
-      <w:pPr>
-        <w:pStyle w:val="Heading1"/>
-      </w:pPr>
-      <w:bookmarkStart w:id="2" w:name="_Toc482113754"/>
-      <w:r>
-        <w:t>CODE</w:t>
-      </w:r>
-      <w:bookmarkEnd w:id="2"/>
-    </w:p>
-    <w:p>
-      <w:pPr>
-        <w:spacing w:line="240" w:lineRule="auto"/>
-        <w:rPr>
-          <w:rFonts w:ascii="Courier New" w:hAnsi="Courier New" w:cs="Courier New"/>
-          <w:color w:val="A6A6A6" w:themeColor="background1" w:themeShade="A6"/>
-          <w:sz w:val="20"/>
-        </w:rPr>
-      </w:pPr>
-      <w:r>
-        <w:rPr>
-          <w:rFonts w:ascii="Courier New" w:hAnsi="Courier New" w:cs="Courier New"/>
-          <w:color w:val="A6A6A6" w:themeColor="background1" w:themeShade="A6"/>
-          <w:sz w:val="20"/>
-        </w:rPr>
-        <w:t>//MOTOR CONTROL PROGRAM FOR ME 670 FINAL PROJECT</w:t>
-      </w:r>
-    </w:p>
-    <w:p>
-      <w:pPr>
-        <w:spacing w:line="240" w:lineRule="auto"/>
-        <w:rPr>
-          <w:rFonts w:ascii="Courier New" w:hAnsi="Courier New" w:cs="Courier New"/>
-          <w:color w:val="A6A6A6" w:themeColor="background1" w:themeShade="A6"/>
-          <w:sz w:val="20"/>
-        </w:rPr>
-      </w:pPr>
-      <w:r>
-        <w:rPr>
-          <w:rFonts w:ascii="Courier New" w:hAnsi="Courier New" w:cs="Courier New"/>
-          <w:color w:val="A6A6A6" w:themeColor="background1" w:themeShade="A6"/>
-          <w:sz w:val="20"/>
-        </w:rPr>
-        <w:t>//This program allows a user to input a motor power level with the serial monitor, and have the motor spin to that power</w:t>
-      </w:r>
-    </w:p>
-    <w:p>
-      <w:pPr>
-        <w:spacing w:line="240" w:lineRule="auto"/>
-        <w:rPr>
-          <w:rFonts w:ascii="Courier New" w:hAnsi="Courier New" w:cs="Courier New"/>
-          <w:color w:val="A6A6A6" w:themeColor="background1" w:themeShade="A6"/>
-          <w:sz w:val="20"/>
-        </w:rPr>
-      </w:pPr>
-      <w:r>
-        <w:rPr>
-          <w:rFonts w:ascii="Courier New" w:hAnsi="Courier New" w:cs="Courier New"/>
-          <w:color w:val="A6A6A6" w:themeColor="background1" w:themeShade="A6"/>
-          <w:sz w:val="20"/>
-        </w:rPr>
-        <w:t>//This version allows for pro</w:t>
+      <w:commentRangeStart w:id="2"/>
+      <w:r>
+        <w:lastRenderedPageBreak/>
+        <w:t>INTRODUCTION</w:t>
+      </w:r>
+      <w:commentRangeEnd w:id="2"/>
+      <w:r>
+        <w:rPr>
+          <w:rStyle w:val="CommentReference"/>
+          <w:rFonts w:ascii="Yu Gothic Light" w:eastAsiaTheme="minorHAnsi" w:hAnsi="Yu Gothic Light" w:cstheme="minorBidi"/>
+          <w:color w:val="auto"/>
+        </w:rPr>
+        <w:commentReference w:id="2"/>
+      </w:r>
+    </w:p>
+    <w:p>
+      <w:r>
+        <w:t>Code was written in C++ and com</w:t>
+      </w:r>
+      <w:r>
+        <w:t>piled using the Arduino IDE built in compiler.</w:t>
+      </w:r>
+      <w:r>
+        <w:t xml:space="preserve"> The program is stable on the </w:t>
+      </w:r>
+      <w:proofErr w:type="spellStart"/>
+      <w:r>
+        <w:t>Elegoo</w:t>
+      </w:r>
+      <w:proofErr w:type="spellEnd"/>
+      <w:r>
+        <w:t xml:space="preserve"> UNO </w:t>
+      </w:r>
+      <w:r>
+        <w:t xml:space="preserve">(Arduino UNO </w:t>
+      </w:r>
+      <w:r>
+        <w:t>clone</w:t>
+      </w:r>
+      <w:r>
+        <w:t>)</w:t>
+      </w:r>
+      <w:r>
+        <w:t xml:space="preserve"> with ATmega16U2 processor architecture.</w:t>
+      </w:r>
+      <w:r>
+        <w:t xml:space="preserve"> This program features proportional control.</w:t>
+      </w:r>
+    </w:p>
+    <w:p>
+      <w:r>
+        <w:t xml:space="preserve">A human operator </w:t>
+      </w:r>
+      <w:proofErr w:type="gramStart"/>
+      <w:r>
+        <w:t>is able to</w:t>
+      </w:r>
+      <w:proofErr w:type="gramEnd"/>
+      <w:r>
+        <w:t xml:space="preserve"> communicate with the Arduino via serial over USB. An arbitrary input (in this case a desired power level in percentage) can be sent to the Arduino which will subsequently determine the difference between the current outputted pulse width, and the target pulse width to be sent to the electronic speed controller. The Thunderbird 18 will not accept conventional 490 Hz PWM from the Arduino’s built in PWM pins. Instead a 50 Hz pulse must be sent, with a duty cycle of 1-2 milliseconds on, and total period of 20 milliseconds.</w:t>
+      </w:r>
+      <w:r>
+        <w:t xml:space="preserve"> These values were found by copying the output of </w:t>
+      </w:r>
+      <w:proofErr w:type="spellStart"/>
+      <w:r>
+        <w:t>a Spektrum</w:t>
       </w:r>
       <w:bookmarkStart w:id="3" w:name="_GoBack"/>
       <w:bookmarkEnd w:id="3"/>
-      <w:r>
-        <w:rPr>
-          <w:rFonts w:ascii="Courier New" w:hAnsi="Courier New" w:cs="Courier New"/>
-          <w:color w:val="A6A6A6" w:themeColor="background1" w:themeShade="A6"/>
-          <w:sz w:val="20"/>
-        </w:rPr>
-        <w:t>portional control</w:t>
+      <w:proofErr w:type="spellEnd"/>
+      <w:r>
+        <w:t xml:space="preserve"> dx6i transmitter and BR6000 receiver by watching pulse width values on the Tektronix 515 oscilloscope.</w:t>
+      </w:r>
+      <w:r>
+        <w:t xml:space="preserve"> A 1 millisecond </w:t>
+      </w:r>
+      <w:r>
+        <w:rPr>
+          <w:i/>
+        </w:rPr>
+        <w:t>on</w:t>
+      </w:r>
+      <w:r>
+        <w:t xml:space="preserve"> </w:t>
+      </w:r>
+      <w:r>
+        <w:t xml:space="preserve">pulse corresponds to zero throttle, and a 2 millisecond </w:t>
+      </w:r>
+      <w:r>
+        <w:rPr>
+          <w:i/>
+        </w:rPr>
+        <w:t xml:space="preserve">on </w:t>
+      </w:r>
+      <w:r>
+        <w:t>pulse corresponds to full throttle</w:t>
+      </w:r>
+      <w:r>
+        <w:t>.</w:t>
+      </w:r>
+      <w:r>
+        <w:t xml:space="preserve"> </w:t>
+      </w:r>
+    </w:p>
+    <w:p>
+      <w:pPr>
+        <w:pStyle w:val="Heading1"/>
+        <w:pageBreakBefore/>
+      </w:pPr>
+      <w:bookmarkStart w:id="4" w:name="_Toc482114471"/>
+      <w:r>
+        <w:lastRenderedPageBreak/>
+        <w:t>CODE</w:t>
+      </w:r>
+      <w:bookmarkEnd w:id="4"/>
+    </w:p>
+    <w:p>
+      <w:pPr>
+        <w:spacing w:line="240" w:lineRule="auto"/>
+        <w:rPr>
+          <w:rFonts w:ascii="Courier New" w:hAnsi="Courier New" w:cs="Courier New"/>
+          <w:color w:val="A6A6A6" w:themeColor="background1" w:themeShade="A6"/>
+          <w:sz w:val="20"/>
+        </w:rPr>
+      </w:pPr>
+      <w:r>
+        <w:rPr>
+          <w:rFonts w:ascii="Courier New" w:hAnsi="Courier New" w:cs="Courier New"/>
+          <w:color w:val="A6A6A6" w:themeColor="background1" w:themeShade="A6"/>
+          <w:sz w:val="20"/>
+        </w:rPr>
+        <w:t>//MOTOR CONTROL PROGRAM FOR ME 670 FINAL PROJECT</w:t>
+      </w:r>
+    </w:p>
+    <w:p>
+      <w:pPr>
+        <w:spacing w:line="240" w:lineRule="auto"/>
+        <w:rPr>
+          <w:rFonts w:ascii="Courier New" w:hAnsi="Courier New" w:cs="Courier New"/>
+          <w:color w:val="A6A6A6" w:themeColor="background1" w:themeShade="A6"/>
+          <w:sz w:val="20"/>
+        </w:rPr>
+      </w:pPr>
+      <w:r>
+        <w:rPr>
+          <w:rFonts w:ascii="Courier New" w:hAnsi="Courier New" w:cs="Courier New"/>
+          <w:color w:val="A6A6A6" w:themeColor="background1" w:themeShade="A6"/>
+          <w:sz w:val="20"/>
+        </w:rPr>
+        <w:t>//This program allows a user to input a motor power level with the serial monitor, and have the motor spin to that power</w:t>
+      </w:r>
+    </w:p>
+    <w:p>
+      <w:pPr>
+        <w:spacing w:line="240" w:lineRule="auto"/>
+        <w:rPr>
+          <w:rFonts w:ascii="Courier New" w:hAnsi="Courier New" w:cs="Courier New"/>
+          <w:color w:val="A6A6A6" w:themeColor="background1" w:themeShade="A6"/>
+          <w:sz w:val="20"/>
+        </w:rPr>
+      </w:pPr>
+      <w:r>
+        <w:rPr>
+          <w:rFonts w:ascii="Courier New" w:hAnsi="Courier New" w:cs="Courier New"/>
+          <w:color w:val="A6A6A6" w:themeColor="background1" w:themeShade="A6"/>
+          <w:sz w:val="20"/>
+        </w:rPr>
+        <w:t>//This version allows for proportional control</w:t>
       </w:r>
     </w:p>
     <w:p>
@@ -648,23 +814,7 @@
           <w:color w:val="A6A6A6" w:themeColor="background1" w:themeShade="A6"/>
           <w:sz w:val="20"/>
         </w:rPr>
-        <w:t>//This program is for temper</w:t>
-      </w:r>
-      <w:r>
-        <w:rPr>
-          <w:rFonts w:ascii="Courier New" w:hAnsi="Courier New" w:cs="Courier New"/>
-          <w:color w:val="A6A6A6" w:themeColor="background1" w:themeShade="A6"/>
-          <w:sz w:val="20"/>
-        </w:rPr>
-        <w:t>a</w:t>
-      </w:r>
-      <w:r>
-        <w:rPr>
-          <w:rFonts w:ascii="Courier New" w:hAnsi="Courier New" w:cs="Courier New"/>
-          <w:color w:val="A6A6A6" w:themeColor="background1" w:themeShade="A6"/>
-          <w:sz w:val="20"/>
-        </w:rPr>
-        <w:t xml:space="preserve">mental electronic speed controllers that require the 50 Hz PWM signal given by hobby receivers (1-2 </w:t>
+        <w:t xml:space="preserve">//This program is for temperamental electronic speed controllers that require the 50 Hz PWM signal given by hobby receivers (1-2 </w:t>
       </w:r>
       <w:proofErr w:type="spellStart"/>
       <w:r>
@@ -1196,6 +1346,72 @@
           <w:rFonts w:ascii="Courier New" w:hAnsi="Courier New" w:cs="Courier New"/>
           <w:sz w:val="20"/>
         </w:rPr>
+        <w:t xml:space="preserve">  </w:t>
+      </w:r>
+      <w:proofErr w:type="spellStart"/>
+      <w:r>
+        <w:rPr>
+          <w:rFonts w:ascii="Courier New" w:hAnsi="Courier New" w:cs="Courier New"/>
+          <w:sz w:val="20"/>
+        </w:rPr>
+        <w:t>THUNDERBIRD.</w:t>
+      </w:r>
+      <w:r>
+        <w:rPr>
+          <w:rFonts w:ascii="Courier New" w:hAnsi="Courier New" w:cs="Courier New"/>
+          <w:color w:val="ED7D31" w:themeColor="accent2"/>
+          <w:sz w:val="20"/>
+        </w:rPr>
+        <w:t>attach</w:t>
+      </w:r>
+      <w:proofErr w:type="spellEnd"/>
+      <w:r>
+        <w:rPr>
+          <w:rFonts w:ascii="Courier New" w:hAnsi="Courier New" w:cs="Courier New"/>
+          <w:sz w:val="20"/>
+        </w:rPr>
+        <w:t xml:space="preserve">(SIGNAL); </w:t>
+      </w:r>
+      <w:r>
+        <w:rPr>
+          <w:rFonts w:ascii="Courier New" w:hAnsi="Courier New" w:cs="Courier New"/>
+          <w:color w:val="A6A6A6" w:themeColor="background1" w:themeShade="A6"/>
+          <w:sz w:val="20"/>
+        </w:rPr>
+        <w:t xml:space="preserve">//this binds the servo object to a specific </w:t>
+      </w:r>
+      <w:proofErr w:type="gramStart"/>
+      <w:r>
+        <w:rPr>
+          <w:rFonts w:ascii="Courier New" w:hAnsi="Courier New" w:cs="Courier New"/>
+          <w:color w:val="A6A6A6" w:themeColor="background1" w:themeShade="A6"/>
+          <w:sz w:val="20"/>
+        </w:rPr>
+        <w:t>pin,</w:t>
+      </w:r>
+      <w:proofErr w:type="gramEnd"/>
+      <w:r>
+        <w:rPr>
+          <w:rFonts w:ascii="Courier New" w:hAnsi="Courier New" w:cs="Courier New"/>
+          <w:color w:val="A6A6A6" w:themeColor="background1" w:themeShade="A6"/>
+          <w:sz w:val="20"/>
+        </w:rPr>
+        <w:t xml:space="preserve"> the servo object is used instead of a pin number from here on out</w:t>
+      </w:r>
+    </w:p>
+    <w:p>
+      <w:pPr>
+        <w:spacing w:line="240" w:lineRule="auto"/>
+        <w:rPr>
+          <w:rFonts w:ascii="Courier New" w:hAnsi="Courier New" w:cs="Courier New"/>
+          <w:sz w:val="20"/>
+        </w:rPr>
+      </w:pPr>
+      <w:r>
+        <w:rPr>
+          <w:rFonts w:ascii="Courier New" w:hAnsi="Courier New" w:cs="Courier New"/>
+          <w:sz w:val="20"/>
+        </w:rPr>
         <w:lastRenderedPageBreak/>
         <w:t xml:space="preserve">  </w:t>
       </w:r>
@@ -1203,72 +1419,6 @@
       <w:r>
         <w:rPr>
           <w:rFonts w:ascii="Courier New" w:hAnsi="Courier New" w:cs="Courier New"/>
-          <w:sz w:val="20"/>
-        </w:rPr>
-        <w:t>THUNDERBIRD.</w:t>
-      </w:r>
-      <w:r>
-        <w:rPr>
-          <w:rFonts w:ascii="Courier New" w:hAnsi="Courier New" w:cs="Courier New"/>
-          <w:color w:val="ED7D31" w:themeColor="accent2"/>
-          <w:sz w:val="20"/>
-        </w:rPr>
-        <w:t>attach</w:t>
-      </w:r>
-      <w:proofErr w:type="spellEnd"/>
-      <w:r>
-        <w:rPr>
-          <w:rFonts w:ascii="Courier New" w:hAnsi="Courier New" w:cs="Courier New"/>
-          <w:sz w:val="20"/>
-        </w:rPr>
-        <w:t xml:space="preserve">(SIGNAL); </w:t>
-      </w:r>
-      <w:r>
-        <w:rPr>
-          <w:rFonts w:ascii="Courier New" w:hAnsi="Courier New" w:cs="Courier New"/>
-          <w:color w:val="A6A6A6" w:themeColor="background1" w:themeShade="A6"/>
-          <w:sz w:val="20"/>
-        </w:rPr>
-        <w:t xml:space="preserve">//this binds the servo object to a specific </w:t>
-      </w:r>
-      <w:proofErr w:type="gramStart"/>
-      <w:r>
-        <w:rPr>
-          <w:rFonts w:ascii="Courier New" w:hAnsi="Courier New" w:cs="Courier New"/>
-          <w:color w:val="A6A6A6" w:themeColor="background1" w:themeShade="A6"/>
-          <w:sz w:val="20"/>
-        </w:rPr>
-        <w:t>pin,</w:t>
-      </w:r>
-      <w:proofErr w:type="gramEnd"/>
-      <w:r>
-        <w:rPr>
-          <w:rFonts w:ascii="Courier New" w:hAnsi="Courier New" w:cs="Courier New"/>
-          <w:color w:val="A6A6A6" w:themeColor="background1" w:themeShade="A6"/>
-          <w:sz w:val="20"/>
-        </w:rPr>
-        <w:t xml:space="preserve"> the servo object is used instead of a pin number from here on out</w:t>
-      </w:r>
-    </w:p>
-    <w:p>
-      <w:pPr>
-        <w:spacing w:line="240" w:lineRule="auto"/>
-        <w:rPr>
-          <w:rFonts w:ascii="Courier New" w:hAnsi="Courier New" w:cs="Courier New"/>
-          <w:sz w:val="20"/>
-        </w:rPr>
-      </w:pPr>
-      <w:r>
-        <w:rPr>
-          <w:rFonts w:ascii="Courier New" w:hAnsi="Courier New" w:cs="Courier New"/>
-          <w:sz w:val="20"/>
-        </w:rPr>
-        <w:t xml:space="preserve">  </w:t>
-      </w:r>
-      <w:proofErr w:type="spellStart"/>
-      <w:r>
-        <w:rPr>
-          <w:rFonts w:ascii="Courier New" w:hAnsi="Courier New" w:cs="Courier New"/>
           <w:b/>
           <w:color w:val="ED7D31" w:themeColor="accent2"/>
           <w:sz w:val="20"/>
@@ -1353,22 +1503,7 @@
           <w:rFonts w:ascii="Courier New" w:hAnsi="Courier New" w:cs="Courier New"/>
           <w:sz w:val="20"/>
         </w:rPr>
-        <w:t>(</w:t>
-      </w:r>
-      <w:r>
-        <w:rPr>
-          <w:rFonts w:ascii="Courier New" w:hAnsi="Courier New" w:cs="Courier New"/>
-          <w:color w:val="1F3864" w:themeColor="accent1" w:themeShade="80"/>
-          <w:sz w:val="20"/>
-        </w:rPr>
-        <w:t>"Enter a motor speed (percentage of full throttle):"</w:t>
-      </w:r>
-      <w:r>
-        <w:rPr>
-          <w:rFonts w:ascii="Courier New" w:hAnsi="Courier New" w:cs="Courier New"/>
-          <w:sz w:val="20"/>
-        </w:rPr>
-        <w:t>);</w:t>
+        <w:t>("Enter a motor speed (percentage of full throttle):");</w:t>
       </w:r>
     </w:p>
     <w:p>
@@ -1706,22 +1841,7 @@
           <w:rFonts w:ascii="Courier New" w:hAnsi="Courier New" w:cs="Courier New"/>
           <w:sz w:val="20"/>
         </w:rPr>
-        <w:t>(</w:t>
-      </w:r>
-      <w:r>
-        <w:rPr>
-          <w:rFonts w:ascii="Courier New" w:hAnsi="Courier New" w:cs="Courier New"/>
-          <w:color w:val="1F3864" w:themeColor="accent1" w:themeShade="80"/>
-          <w:sz w:val="20"/>
-        </w:rPr>
-        <w:t>"New Speed: "</w:t>
-      </w:r>
-      <w:r>
-        <w:rPr>
-          <w:rFonts w:ascii="Courier New" w:hAnsi="Courier New" w:cs="Courier New"/>
-          <w:sz w:val="20"/>
-        </w:rPr>
-        <w:t>);</w:t>
+        <w:t>("New Speed: ");</w:t>
       </w:r>
     </w:p>
     <w:p>
@@ -1827,22 +1947,7 @@
           <w:rFonts w:ascii="Courier New" w:hAnsi="Courier New" w:cs="Courier New"/>
           <w:sz w:val="20"/>
         </w:rPr>
-        <w:t>(</w:t>
-      </w:r>
-      <w:r>
-        <w:rPr>
-          <w:rFonts w:ascii="Courier New" w:hAnsi="Courier New" w:cs="Courier New"/>
-          <w:color w:val="1F3864" w:themeColor="accent1" w:themeShade="80"/>
-          <w:sz w:val="20"/>
-        </w:rPr>
-        <w:t>"%"</w:t>
-      </w:r>
-      <w:r>
-        <w:rPr>
-          <w:rFonts w:ascii="Courier New" w:hAnsi="Courier New" w:cs="Courier New"/>
-          <w:sz w:val="20"/>
-        </w:rPr>
-        <w:t>);</w:t>
+        <w:t>("%");</w:t>
       </w:r>
     </w:p>
     <w:p>
@@ -2252,150 +2357,150 @@
           <w:color w:val="A6A6A6" w:themeColor="background1" w:themeShade="A6"/>
           <w:sz w:val="20"/>
         </w:rPr>
+        <w:t xml:space="preserve">      //</w:t>
+      </w:r>
+      <w:proofErr w:type="spellStart"/>
+      <w:r>
+        <w:rPr>
+          <w:rFonts w:ascii="Courier New" w:hAnsi="Courier New" w:cs="Courier New"/>
+          <w:color w:val="A6A6A6" w:themeColor="background1" w:themeShade="A6"/>
+          <w:sz w:val="20"/>
+        </w:rPr>
+        <w:t>Serial.println</w:t>
+      </w:r>
+      <w:proofErr w:type="spellEnd"/>
+      <w:r>
+        <w:rPr>
+          <w:rFonts w:ascii="Courier New" w:hAnsi="Courier New" w:cs="Courier New"/>
+          <w:color w:val="A6A6A6" w:themeColor="background1" w:themeShade="A6"/>
+          <w:sz w:val="20"/>
+        </w:rPr>
+        <w:t>(difference); //the difference between the current speed setting and target speed setting can be displayed if desired</w:t>
+      </w:r>
+    </w:p>
+    <w:p>
+      <w:pPr>
+        <w:spacing w:line="240" w:lineRule="auto"/>
+        <w:rPr>
+          <w:rFonts w:ascii="Courier New" w:hAnsi="Courier New" w:cs="Courier New"/>
+          <w:sz w:val="20"/>
+        </w:rPr>
+      </w:pPr>
+      <w:r>
+        <w:rPr>
+          <w:rFonts w:ascii="Courier New" w:hAnsi="Courier New" w:cs="Courier New"/>
+          <w:sz w:val="20"/>
+        </w:rPr>
+        <w:t xml:space="preserve">      </w:t>
+      </w:r>
+      <w:r>
+        <w:rPr>
+          <w:rFonts w:ascii="Courier New" w:hAnsi="Courier New" w:cs="Courier New"/>
+          <w:color w:val="ED7D31" w:themeColor="accent2"/>
+          <w:sz w:val="20"/>
+        </w:rPr>
+        <w:t>delay</w:t>
+      </w:r>
+      <w:r>
+        <w:rPr>
+          <w:rFonts w:ascii="Courier New" w:hAnsi="Courier New" w:cs="Courier New"/>
+          <w:sz w:val="20"/>
+        </w:rPr>
+        <w:t xml:space="preserve">(TIMETUNING); </w:t>
+      </w:r>
+    </w:p>
+    <w:p>
+      <w:pPr>
+        <w:spacing w:line="240" w:lineRule="auto"/>
+        <w:rPr>
+          <w:rFonts w:ascii="Courier New" w:hAnsi="Courier New" w:cs="Courier New"/>
+          <w:color w:val="A6A6A6" w:themeColor="background1" w:themeShade="A6"/>
+          <w:sz w:val="20"/>
+        </w:rPr>
+      </w:pPr>
+      <w:r>
+        <w:rPr>
+          <w:rFonts w:ascii="Courier New" w:hAnsi="Courier New" w:cs="Courier New"/>
+          <w:sz w:val="20"/>
+        </w:rPr>
         <w:lastRenderedPageBreak/>
-        <w:t xml:space="preserve">      //</w:t>
+        <w:t xml:space="preserve">      </w:t>
+      </w:r>
+      <w:r>
+        <w:rPr>
+          <w:rFonts w:ascii="Courier New" w:hAnsi="Courier New" w:cs="Courier New"/>
+          <w:color w:val="538135" w:themeColor="accent6" w:themeShade="BF"/>
+          <w:sz w:val="20"/>
+        </w:rPr>
+        <w:t>if</w:t>
+      </w:r>
+      <w:r>
+        <w:rPr>
+          <w:rFonts w:ascii="Courier New" w:hAnsi="Courier New" w:cs="Courier New"/>
+          <w:sz w:val="20"/>
+        </w:rPr>
+        <w:t xml:space="preserve"> ((difference &lt;= 5) &amp;&amp; (difference &gt;= -5)) </w:t>
+      </w:r>
+      <w:r>
+        <w:rPr>
+          <w:rFonts w:ascii="Courier New" w:hAnsi="Courier New" w:cs="Courier New"/>
+          <w:color w:val="A6A6A6" w:themeColor="background1" w:themeShade="A6"/>
+          <w:sz w:val="20"/>
+        </w:rPr>
+        <w:t>//if the difference is small enough then just ignore it and go straight to the target value</w:t>
+      </w:r>
+    </w:p>
+    <w:p>
+      <w:pPr>
+        <w:spacing w:line="240" w:lineRule="auto"/>
+        <w:rPr>
+          <w:rFonts w:ascii="Courier New" w:hAnsi="Courier New" w:cs="Courier New"/>
+          <w:sz w:val="20"/>
+        </w:rPr>
+      </w:pPr>
+      <w:r>
+        <w:rPr>
+          <w:rFonts w:ascii="Courier New" w:hAnsi="Courier New" w:cs="Courier New"/>
+          <w:sz w:val="20"/>
+        </w:rPr>
+        <w:t xml:space="preserve">        {</w:t>
+      </w:r>
+    </w:p>
+    <w:p>
+      <w:pPr>
+        <w:spacing w:line="240" w:lineRule="auto"/>
+        <w:rPr>
+          <w:rFonts w:ascii="Courier New" w:hAnsi="Courier New" w:cs="Courier New"/>
+          <w:sz w:val="20"/>
+        </w:rPr>
+      </w:pPr>
+      <w:r>
+        <w:rPr>
+          <w:rFonts w:ascii="Courier New" w:hAnsi="Courier New" w:cs="Courier New"/>
+          <w:sz w:val="20"/>
+        </w:rPr>
+        <w:t xml:space="preserve">          </w:t>
       </w:r>
       <w:proofErr w:type="spellStart"/>
       <w:r>
         <w:rPr>
           <w:rFonts w:ascii="Courier New" w:hAnsi="Courier New" w:cs="Courier New"/>
-          <w:color w:val="A6A6A6" w:themeColor="background1" w:themeShade="A6"/>
-          <w:sz w:val="20"/>
-        </w:rPr>
-        <w:t>Serial.println</w:t>
+          <w:sz w:val="20"/>
+        </w:rPr>
+        <w:t>THUNDERBIRD.</w:t>
+      </w:r>
+      <w:r>
+        <w:rPr>
+          <w:rFonts w:ascii="Courier New" w:hAnsi="Courier New" w:cs="Courier New"/>
+          <w:color w:val="ED7D31" w:themeColor="accent2"/>
+          <w:sz w:val="20"/>
+        </w:rPr>
+        <w:t>writeMicroseconds</w:t>
       </w:r>
       <w:proofErr w:type="spellEnd"/>
       <w:r>
         <w:rPr>
           <w:rFonts w:ascii="Courier New" w:hAnsi="Courier New" w:cs="Courier New"/>
-          <w:color w:val="A6A6A6" w:themeColor="background1" w:themeShade="A6"/>
-          <w:sz w:val="20"/>
-        </w:rPr>
-        <w:t>(difference); //the difference between the current speed setting and target speed setting can be displayed if desired</w:t>
-      </w:r>
-    </w:p>
-    <w:p>
-      <w:pPr>
-        <w:spacing w:line="240" w:lineRule="auto"/>
-        <w:rPr>
-          <w:rFonts w:ascii="Courier New" w:hAnsi="Courier New" w:cs="Courier New"/>
-          <w:sz w:val="20"/>
-        </w:rPr>
-      </w:pPr>
-      <w:r>
-        <w:rPr>
-          <w:rFonts w:ascii="Courier New" w:hAnsi="Courier New" w:cs="Courier New"/>
-          <w:sz w:val="20"/>
-        </w:rPr>
-        <w:t xml:space="preserve">      </w:t>
-      </w:r>
-      <w:r>
-        <w:rPr>
-          <w:rFonts w:ascii="Courier New" w:hAnsi="Courier New" w:cs="Courier New"/>
-          <w:color w:val="ED7D31" w:themeColor="accent2"/>
-          <w:sz w:val="20"/>
-        </w:rPr>
-        <w:t>delay</w:t>
-      </w:r>
-      <w:r>
-        <w:rPr>
-          <w:rFonts w:ascii="Courier New" w:hAnsi="Courier New" w:cs="Courier New"/>
-          <w:sz w:val="20"/>
-        </w:rPr>
-        <w:t xml:space="preserve">(TIMETUNING); </w:t>
-      </w:r>
-    </w:p>
-    <w:p>
-      <w:pPr>
-        <w:spacing w:line="240" w:lineRule="auto"/>
-        <w:rPr>
-          <w:rFonts w:ascii="Courier New" w:hAnsi="Courier New" w:cs="Courier New"/>
-          <w:color w:val="A6A6A6" w:themeColor="background1" w:themeShade="A6"/>
-          <w:sz w:val="20"/>
-        </w:rPr>
-      </w:pPr>
-      <w:r>
-        <w:rPr>
-          <w:rFonts w:ascii="Courier New" w:hAnsi="Courier New" w:cs="Courier New"/>
-          <w:sz w:val="20"/>
-        </w:rPr>
-        <w:t xml:space="preserve">      </w:t>
-      </w:r>
-      <w:r>
-        <w:rPr>
-          <w:rFonts w:ascii="Courier New" w:hAnsi="Courier New" w:cs="Courier New"/>
-          <w:color w:val="538135" w:themeColor="accent6" w:themeShade="BF"/>
-          <w:sz w:val="20"/>
-        </w:rPr>
-        <w:t>if</w:t>
-      </w:r>
-      <w:r>
-        <w:rPr>
-          <w:rFonts w:ascii="Courier New" w:hAnsi="Courier New" w:cs="Courier New"/>
-          <w:sz w:val="20"/>
-        </w:rPr>
-        <w:t xml:space="preserve"> ((difference &lt;= 5) &amp;&amp; (difference &gt;= -5)) </w:t>
-      </w:r>
-      <w:r>
-        <w:rPr>
-          <w:rFonts w:ascii="Courier New" w:hAnsi="Courier New" w:cs="Courier New"/>
-          <w:color w:val="A6A6A6" w:themeColor="background1" w:themeShade="A6"/>
-          <w:sz w:val="20"/>
-        </w:rPr>
-        <w:t>//if the difference is small enough then just ignore it and go straight to the target value</w:t>
-      </w:r>
-    </w:p>
-    <w:p>
-      <w:pPr>
-        <w:spacing w:line="240" w:lineRule="auto"/>
-        <w:rPr>
-          <w:rFonts w:ascii="Courier New" w:hAnsi="Courier New" w:cs="Courier New"/>
-          <w:sz w:val="20"/>
-        </w:rPr>
-      </w:pPr>
-      <w:r>
-        <w:rPr>
-          <w:rFonts w:ascii="Courier New" w:hAnsi="Courier New" w:cs="Courier New"/>
-          <w:sz w:val="20"/>
-        </w:rPr>
-        <w:t xml:space="preserve">        {</w:t>
-      </w:r>
-    </w:p>
-    <w:p>
-      <w:pPr>
-        <w:spacing w:line="240" w:lineRule="auto"/>
-        <w:rPr>
-          <w:rFonts w:ascii="Courier New" w:hAnsi="Courier New" w:cs="Courier New"/>
-          <w:sz w:val="20"/>
-        </w:rPr>
-      </w:pPr>
-      <w:r>
-        <w:rPr>
-          <w:rFonts w:ascii="Courier New" w:hAnsi="Courier New" w:cs="Courier New"/>
-          <w:sz w:val="20"/>
-        </w:rPr>
-        <w:t xml:space="preserve">          </w:t>
-      </w:r>
-      <w:proofErr w:type="spellStart"/>
-      <w:r>
-        <w:rPr>
-          <w:rFonts w:ascii="Courier New" w:hAnsi="Courier New" w:cs="Courier New"/>
-          <w:sz w:val="20"/>
-        </w:rPr>
-        <w:t>THUNDERBIRD.</w:t>
-      </w:r>
-      <w:r>
-        <w:rPr>
-          <w:rFonts w:ascii="Courier New" w:hAnsi="Courier New" w:cs="Courier New"/>
-          <w:color w:val="ED7D31" w:themeColor="accent2"/>
-          <w:sz w:val="20"/>
-        </w:rPr>
-        <w:t>writeMicroseconds</w:t>
-      </w:r>
-      <w:proofErr w:type="spellEnd"/>
-      <w:r>
-        <w:rPr>
-          <w:rFonts w:ascii="Courier New" w:hAnsi="Courier New" w:cs="Courier New"/>
           <w:sz w:val="20"/>
         </w:rPr>
         <w:t xml:space="preserve">(target); </w:t>
@@ -2514,9 +2619,11 @@
       </w:r>
     </w:p>
     <w:sectPr>
+      <w:footerReference w:type="default" r:id="rId11"/>
       <w:pgSz w:w="12240" w:h="15840"/>
       <w:pgMar w:top="1440" w:right="1440" w:bottom="1440" w:left="1440" w:header="720" w:footer="720" w:gutter="0"/>
       <w:cols w:space="720"/>
+      <w:titlePg/>
       <w:docGrid w:linePitch="360"/>
     </w:sectPr>
   </w:body>
@@ -2541,13 +2648,133 @@
       </w:r>
     </w:p>
   </w:comment>
+  <w:comment w:id="2" w:author="Simon Popecki" w:date="2017-05-09T17:46:00Z" w:initials="SP">
+    <w:p>
+      <w:pPr>
+        <w:pStyle w:val="CommentText"/>
+      </w:pPr>
+      <w:r>
+        <w:rPr>
+          <w:rStyle w:val="CommentReference"/>
+        </w:rPr>
+        <w:annotationRef/>
+      </w:r>
+      <w:r>
+        <w:t>I’m just putting words down here, these will need to be moved to different sections later</w:t>
+      </w:r>
+    </w:p>
+  </w:comment>
 </w:comments>
 </file>
 
 <file path=word/commentsExtended.xml><?xml version="1.0" encoding="utf-8"?>
 <w15:commentsEx xmlns:wpc="http://schemas.microsoft.com/office/word/2010/wordprocessingCanvas" xmlns:cx="http://schemas.microsoft.com/office/drawing/2014/chartex" xmlns:cx1="http://schemas.microsoft.com/office/drawing/2015/9/8/chartex" xmlns:cx2="http://schemas.microsoft.com/office/drawing/2015/10/21/chartex" xmlns:cx3="http://schemas.microsoft.com/office/drawing/2016/5/9/chartex" xmlns:cx4="http://schemas.microsoft.com/office/drawing/2016/5/10/chartex" xmlns:cx5="http://schemas.microsoft.com/office/drawing/2016/5/11/chartex" xmlns:cx6="http://schemas.microsoft.com/office/drawing/2016/5/12/chartex" xmlns:cx7="http://schemas.microsoft.com/office/drawing/2016/5/13/chartex" xmlns:cx8="http://schemas.microsoft.com/office/drawing/2016/5/14/chartex" xmlns:mc="http://schemas.openxmlformats.org/markup-compatibility/2006" xmlns:o="urn:schemas-microsoft-com:office:office" xmlns:r="http://schemas.openxmlformats.org/officeDocument/2006/relationships" xmlns:m="http://schemas.openxmlformats.org/officeDocument/2006/math" xmlns:v="urn:schemas-microsoft-com:vml" xmlns:wp14="http://schemas.microsoft.com/office/word/2010/wordprocessingDrawing" xmlns:wp="http://schemas.openxmlformats.org/drawingml/2006/wordprocessingDrawing" xmlns:w10="urn:schemas-microsoft-com:office:word" xmlns:w="http://schemas.openxmlformats.org/wordprocessingml/2006/main" xmlns:w14="http://schemas.microsoft.com/office/word/2010/wordml" xmlns:w15="http://schemas.microsoft.com/office/word/2012/wordml" xmlns:w16se="http://schemas.microsoft.com/office/word/2015/wordml/symex" xmlns:wpg="http://schemas.microsoft.com/office/word/2010/wordprocessingGroup" xmlns:wpi="http://schemas.microsoft.com/office/word/2010/wordprocessingInk" xmlns:wne="http://schemas.microsoft.com/office/word/2006/wordml" xmlns:wps="http://schemas.microsoft.com/office/word/2010/wordprocessingShape" mc:Ignorable="w14 w15 w16se wp14">
   <w15:commentEx w15:paraId="397C0356" w15:done="0"/>
+  <w15:commentEx w15:paraId="57B68E6D" w15:done="0"/>
 </w15:commentsEx>
+</file>
+
+<file path=word/endnotes.xml><?xml version="1.0" encoding="utf-8"?>
+<w:endnotes xmlns:wpc="http://schemas.microsoft.com/office/word/2010/wordprocessingCanvas" xmlns:cx="http://schemas.microsoft.com/office/drawing/2014/chartex" xmlns:cx1="http://schemas.microsoft.com/office/drawing/2015/9/8/chartex" xmlns:cx2="http://schemas.microsoft.com/office/drawing/2015/10/21/chartex" xmlns:cx3="http://schemas.microsoft.com/office/drawing/2016/5/9/chartex" xmlns:cx4="http://schemas.microsoft.com/office/drawing/2016/5/10/chartex" xmlns:cx5="http://schemas.microsoft.com/office/drawing/2016/5/11/chartex" xmlns:cx6="http://schemas.microsoft.com/office/drawing/2016/5/12/chartex" xmlns:cx7="http://schemas.microsoft.com/office/drawing/2016/5/13/chartex" xmlns:cx8="http://schemas.microsoft.com/office/drawing/2016/5/14/chartex" xmlns:mc="http://schemas.openxmlformats.org/markup-compatibility/2006" xmlns:o="urn:schemas-microsoft-com:office:office" xmlns:r="http://schemas.openxmlformats.org/officeDocument/2006/relationships" xmlns:m="http://schemas.openxmlformats.org/officeDocument/2006/math" xmlns:v="urn:schemas-microsoft-com:vml" xmlns:wp14="http://schemas.microsoft.com/office/word/2010/wordprocessingDrawing" xmlns:wp="http://schemas.openxmlformats.org/drawingml/2006/wordprocessingDrawing" xmlns:w10="urn:schemas-microsoft-com:office:word" xmlns:w="http://schemas.openxmlformats.org/wordprocessingml/2006/main" xmlns:w14="http://schemas.microsoft.com/office/word/2010/wordml" xmlns:w15="http://schemas.microsoft.com/office/word/2012/wordml" xmlns:w16se="http://schemas.microsoft.com/office/word/2015/wordml/symex" xmlns:wpg="http://schemas.microsoft.com/office/word/2010/wordprocessingGroup" xmlns:wpi="http://schemas.microsoft.com/office/word/2010/wordprocessingInk" xmlns:wne="http://schemas.microsoft.com/office/word/2006/wordml" xmlns:wps="http://schemas.microsoft.com/office/word/2010/wordprocessingShape" mc:Ignorable="w14 w15 w16se wp14">
+  <w:endnote w:type="separator" w:id="-1">
+    <w:p>
+      <w:pPr>
+        <w:spacing w:after="0" w:line="240" w:lineRule="auto"/>
+      </w:pPr>
+      <w:r>
+        <w:separator/>
+      </w:r>
+    </w:p>
+  </w:endnote>
+  <w:endnote w:type="continuationSeparator" w:id="0">
+    <w:p>
+      <w:pPr>
+        <w:spacing w:after="0" w:line="240" w:lineRule="auto"/>
+      </w:pPr>
+      <w:r>
+        <w:continuationSeparator/>
+      </w:r>
+    </w:p>
+  </w:endnote>
+</w:endnotes>
+</file>
+
+<file path=word/footer1.xml><?xml version="1.0" encoding="utf-8"?>
+<w:ftr xmlns:wpc="http://schemas.microsoft.com/office/word/2010/wordprocessingCanvas" xmlns:cx="http://schemas.microsoft.com/office/drawing/2014/chartex" xmlns:cx1="http://schemas.microsoft.com/office/drawing/2015/9/8/chartex" xmlns:cx2="http://schemas.microsoft.com/office/drawing/2015/10/21/chartex" xmlns:cx3="http://schemas.microsoft.com/office/drawing/2016/5/9/chartex" xmlns:cx4="http://schemas.microsoft.com/office/drawing/2016/5/10/chartex" xmlns:cx5="http://schemas.microsoft.com/office/drawing/2016/5/11/chartex" xmlns:cx6="http://schemas.microsoft.com/office/drawing/2016/5/12/chartex" xmlns:cx7="http://schemas.microsoft.com/office/drawing/2016/5/13/chartex" xmlns:cx8="http://schemas.microsoft.com/office/drawing/2016/5/14/chartex" xmlns:mc="http://schemas.openxmlformats.org/markup-compatibility/2006" xmlns:o="urn:schemas-microsoft-com:office:office" xmlns:r="http://schemas.openxmlformats.org/officeDocument/2006/relationships" xmlns:m="http://schemas.openxmlformats.org/officeDocument/2006/math" xmlns:v="urn:schemas-microsoft-com:vml" xmlns:wp14="http://schemas.microsoft.com/office/word/2010/wordprocessingDrawing" xmlns:wp="http://schemas.openxmlformats.org/drawingml/2006/wordprocessingDrawing" xmlns:w10="urn:schemas-microsoft-com:office:word" xmlns:w="http://schemas.openxmlformats.org/wordprocessingml/2006/main" xmlns:w14="http://schemas.microsoft.com/office/word/2010/wordml" xmlns:w15="http://schemas.microsoft.com/office/word/2012/wordml" xmlns:w16se="http://schemas.microsoft.com/office/word/2015/wordml/symex" xmlns:wpg="http://schemas.microsoft.com/office/word/2010/wordprocessingGroup" xmlns:wpi="http://schemas.microsoft.com/office/word/2010/wordprocessingInk" xmlns:wne="http://schemas.microsoft.com/office/word/2006/wordml" xmlns:wps="http://schemas.microsoft.com/office/word/2010/wordprocessingShape" mc:Ignorable="w14 w15 w16se wp14">
+  <w:sdt>
+    <w:sdtPr>
+      <w:id w:val="1681936510"/>
+      <w:docPartObj>
+        <w:docPartGallery w:val="Page Numbers (Bottom of Page)"/>
+        <w:docPartUnique/>
+      </w:docPartObj>
+    </w:sdtPr>
+    <w:sdtEndPr>
+      <w:rPr>
+        <w:noProof/>
+      </w:rPr>
+    </w:sdtEndPr>
+    <w:sdtContent>
+      <w:p>
+        <w:pPr>
+          <w:pStyle w:val="Footer"/>
+          <w:jc w:val="center"/>
+        </w:pPr>
+        <w:r>
+          <w:fldChar w:fldCharType="begin"/>
+        </w:r>
+        <w:r>
+          <w:instrText xml:space="preserve"> PAGE   \* MERGEFORMAT </w:instrText>
+        </w:r>
+        <w:r>
+          <w:fldChar w:fldCharType="separate"/>
+        </w:r>
+        <w:r>
+          <w:rPr>
+            <w:noProof/>
+          </w:rPr>
+          <w:t>7</w:t>
+        </w:r>
+        <w:r>
+          <w:rPr>
+            <w:noProof/>
+          </w:rPr>
+          <w:fldChar w:fldCharType="end"/>
+        </w:r>
+      </w:p>
+    </w:sdtContent>
+  </w:sdt>
+  <w:p>
+    <w:pPr>
+      <w:pStyle w:val="Footer"/>
+    </w:pPr>
+  </w:p>
+</w:ftr>
+</file>
+
+<file path=word/footnotes.xml><?xml version="1.0" encoding="utf-8"?>
+<w:footnotes xmlns:wpc="http://schemas.microsoft.com/office/word/2010/wordprocessingCanvas" xmlns:cx="http://schemas.microsoft.com/office/drawing/2014/chartex" xmlns:cx1="http://schemas.microsoft.com/office/drawing/2015/9/8/chartex" xmlns:cx2="http://schemas.microsoft.com/office/drawing/2015/10/21/chartex" xmlns:cx3="http://schemas.microsoft.com/office/drawing/2016/5/9/chartex" xmlns:cx4="http://schemas.microsoft.com/office/drawing/2016/5/10/chartex" xmlns:cx5="http://schemas.microsoft.com/office/drawing/2016/5/11/chartex" xmlns:cx6="http://schemas.microsoft.com/office/drawing/2016/5/12/chartex" xmlns:cx7="http://schemas.microsoft.com/office/drawing/2016/5/13/chartex" xmlns:cx8="http://schemas.microsoft.com/office/drawing/2016/5/14/chartex" xmlns:mc="http://schemas.openxmlformats.org/markup-compatibility/2006" xmlns:o="urn:schemas-microsoft-com:office:office" xmlns:r="http://schemas.openxmlformats.org/officeDocument/2006/relationships" xmlns:m="http://schemas.openxmlformats.org/officeDocument/2006/math" xmlns:v="urn:schemas-microsoft-com:vml" xmlns:wp14="http://schemas.microsoft.com/office/word/2010/wordprocessingDrawing" xmlns:wp="http://schemas.openxmlformats.org/drawingml/2006/wordprocessingDrawing" xmlns:w10="urn:schemas-microsoft-com:office:word" xmlns:w="http://schemas.openxmlformats.org/wordprocessingml/2006/main" xmlns:w14="http://schemas.microsoft.com/office/word/2010/wordml" xmlns:w15="http://schemas.microsoft.com/office/word/2012/wordml" xmlns:w16se="http://schemas.microsoft.com/office/word/2015/wordml/symex" xmlns:wpg="http://schemas.microsoft.com/office/word/2010/wordprocessingGroup" xmlns:wpi="http://schemas.microsoft.com/office/word/2010/wordprocessingInk" xmlns:wne="http://schemas.microsoft.com/office/word/2006/wordml" xmlns:wps="http://schemas.microsoft.com/office/word/2010/wordprocessingShape" mc:Ignorable="w14 w15 w16se wp14">
+  <w:footnote w:type="separator" w:id="-1">
+    <w:p>
+      <w:pPr>
+        <w:spacing w:after="0" w:line="240" w:lineRule="auto"/>
+      </w:pPr>
+      <w:r>
+        <w:separator/>
+      </w:r>
+    </w:p>
+  </w:footnote>
+  <w:footnote w:type="continuationSeparator" w:id="0">
+    <w:p>
+      <w:pPr>
+        <w:spacing w:after="0" w:line="240" w:lineRule="auto"/>
+      </w:pPr>
+      <w:r>
+        <w:continuationSeparator/>
+      </w:r>
+    </w:p>
+  </w:footnote>
+</w:footnotes>
 </file>
 
 <file path=word/people.xml><?xml version="1.0" encoding="utf-8"?>
@@ -3149,6 +3376,50 @@
       <w:szCs w:val="18"/>
     </w:rPr>
   </w:style>
+  <w:style w:type="paragraph" w:styleId="Header">
+    <w:name w:val="header"/>
+    <w:basedOn w:val="Normal"/>
+    <w:link w:val="HeaderChar"/>
+    <w:uiPriority w:val="99"/>
+    <w:unhideWhenUsed/>
+    <w:rsid w:val="00687B56"/>
+    <w:pPr>
+      <w:tabs>
+        <w:tab w:val="center" w:pos="4680"/>
+        <w:tab w:val="right" w:pos="9360"/>
+      </w:tabs>
+      <w:spacing w:after="0" w:line="240" w:lineRule="auto"/>
+    </w:pPr>
+  </w:style>
+  <w:style w:type="character" w:customStyle="1" w:styleId="HeaderChar">
+    <w:name w:val="Header Char"/>
+    <w:basedOn w:val="DefaultParagraphFont"/>
+    <w:link w:val="Header"/>
+    <w:uiPriority w:val="99"/>
+    <w:rsid w:val="00687B56"/>
+  </w:style>
+  <w:style w:type="paragraph" w:styleId="Footer">
+    <w:name w:val="footer"/>
+    <w:basedOn w:val="Normal"/>
+    <w:link w:val="FooterChar"/>
+    <w:uiPriority w:val="99"/>
+    <w:unhideWhenUsed/>
+    <w:rsid w:val="00687B56"/>
+    <w:pPr>
+      <w:tabs>
+        <w:tab w:val="center" w:pos="4680"/>
+        <w:tab w:val="right" w:pos="9360"/>
+      </w:tabs>
+      <w:spacing w:after="0" w:line="240" w:lineRule="auto"/>
+    </w:pPr>
+  </w:style>
+  <w:style w:type="character" w:customStyle="1" w:styleId="FooterChar">
+    <w:name w:val="Footer Char"/>
+    <w:basedOn w:val="DefaultParagraphFont"/>
+    <w:link w:val="Footer"/>
+    <w:uiPriority w:val="99"/>
+    <w:rsid w:val="00687B56"/>
+  </w:style>
 </w:styles>
 </file>
 
@@ -3452,7 +3723,7 @@
 </file>
 
 <file path=customXml/itemProps1.xml><?xml version="1.0" encoding="utf-8"?>
-<ds:datastoreItem xmlns:ds="http://schemas.openxmlformats.org/officeDocument/2006/customXml" ds:itemID="{AF88BBFE-0C37-4E9F-9BE1-A857A2B036C4}">
+<ds:datastoreItem xmlns:ds="http://schemas.openxmlformats.org/officeDocument/2006/customXml" ds:itemID="{50D7DD5B-8EFC-42A5-85BB-D6AEB4820BF4}">
   <ds:schemaRefs>
     <ds:schemaRef ds:uri="http://schemas.openxmlformats.org/officeDocument/2006/bibliography"/>
   </ds:schemaRefs>

</xml_diff>

<commit_message>
methods section added, images added
</commit_message>
<xml_diff>
--- a/Systems_Report/Systems_Report.docx
+++ b/Systems_Report/Systems_Report.docx
@@ -1,6 +1,6 @@
 
 <file path=word/document.xml><?xml version="1.0" encoding="utf-8"?>
-<w:document xmlns:wpc="http://schemas.microsoft.com/office/word/2010/wordprocessingCanvas" xmlns:cx="http://schemas.microsoft.com/office/drawing/2014/chartex" xmlns:cx1="http://schemas.microsoft.com/office/drawing/2015/9/8/chartex" xmlns:mc="http://schemas.openxmlformats.org/markup-compatibility/2006" xmlns:o="urn:schemas-microsoft-com:office:office" xmlns:r="http://schemas.openxmlformats.org/officeDocument/2006/relationships" xmlns:m="http://schemas.openxmlformats.org/officeDocument/2006/math" xmlns:v="urn:schemas-microsoft-com:vml" xmlns:wp14="http://schemas.microsoft.com/office/word/2010/wordprocessingDrawing" xmlns:wp="http://schemas.openxmlformats.org/drawingml/2006/wordprocessingDrawing" xmlns:w10="urn:schemas-microsoft-com:office:word" xmlns:w="http://schemas.openxmlformats.org/wordprocessingml/2006/main" xmlns:w14="http://schemas.microsoft.com/office/word/2010/wordml" xmlns:w15="http://schemas.microsoft.com/office/word/2012/wordml" xmlns:w16se="http://schemas.microsoft.com/office/word/2015/wordml/symex" xmlns:wpg="http://schemas.microsoft.com/office/word/2010/wordprocessingGroup" xmlns:wpi="http://schemas.microsoft.com/office/word/2010/wordprocessingInk" xmlns:wne="http://schemas.microsoft.com/office/word/2006/wordml" xmlns:wps="http://schemas.microsoft.com/office/word/2010/wordprocessingShape" mc:Ignorable="w14 w15 w16se wp14">
+<w:document xmlns:wpc="http://schemas.microsoft.com/office/word/2010/wordprocessingCanvas" xmlns:cx="http://schemas.microsoft.com/office/drawing/2014/chartex" xmlns:cx1="http://schemas.microsoft.com/office/drawing/2015/9/8/chartex" xmlns:cx2="http://schemas.microsoft.com/office/drawing/2015/10/21/chartex" xmlns:cx3="http://schemas.microsoft.com/office/drawing/2016/5/9/chartex" xmlns:cx4="http://schemas.microsoft.com/office/drawing/2016/5/10/chartex" xmlns:cx5="http://schemas.microsoft.com/office/drawing/2016/5/11/chartex" xmlns:cx6="http://schemas.microsoft.com/office/drawing/2016/5/12/chartex" xmlns:cx7="http://schemas.microsoft.com/office/drawing/2016/5/13/chartex" xmlns:cx8="http://schemas.microsoft.com/office/drawing/2016/5/14/chartex" xmlns:mc="http://schemas.openxmlformats.org/markup-compatibility/2006" xmlns:o="urn:schemas-microsoft-com:office:office" xmlns:r="http://schemas.openxmlformats.org/officeDocument/2006/relationships" xmlns:m="http://schemas.openxmlformats.org/officeDocument/2006/math" xmlns:v="urn:schemas-microsoft-com:vml" xmlns:wp14="http://schemas.microsoft.com/office/word/2010/wordprocessingDrawing" xmlns:wp="http://schemas.openxmlformats.org/drawingml/2006/wordprocessingDrawing" xmlns:w10="urn:schemas-microsoft-com:office:word" xmlns:w="http://schemas.openxmlformats.org/wordprocessingml/2006/main" xmlns:w14="http://schemas.microsoft.com/office/word/2010/wordml" xmlns:w15="http://schemas.microsoft.com/office/word/2012/wordml" xmlns:w16se="http://schemas.microsoft.com/office/word/2015/wordml/symex" xmlns:wpg="http://schemas.microsoft.com/office/word/2010/wordprocessingGroup" xmlns:wpi="http://schemas.microsoft.com/office/word/2010/wordprocessingInk" xmlns:wne="http://schemas.microsoft.com/office/word/2006/wordml" xmlns:wps="http://schemas.microsoft.com/office/word/2010/wordprocessingShape" mc:Ignorable="w14 w15 w16se wp14">
   <w:body>
     <w:p>
       <w:pPr>
@@ -39,20 +39,6 @@
     </w:p>
     <w:p>
       <w:pPr>
-        <w:tabs>
-          <w:tab w:val="left" w:pos="720"/>
-        </w:tabs>
-      </w:pPr>
-    </w:p>
-    <w:p>
-      <w:pPr>
-        <w:tabs>
-          <w:tab w:val="left" w:pos="720"/>
-        </w:tabs>
-      </w:pPr>
-    </w:p>
-    <w:p>
-      <w:pPr>
         <w:pStyle w:val="Title"/>
         <w:tabs>
           <w:tab w:val="left" w:pos="720"/>
@@ -70,34 +56,6 @@
       <w:r>
         <w:t xml:space="preserve"> System</w:t>
       </w:r>
-    </w:p>
-    <w:p>
-      <w:pPr>
-        <w:tabs>
-          <w:tab w:val="left" w:pos="720"/>
-        </w:tabs>
-      </w:pPr>
-    </w:p>
-    <w:p>
-      <w:pPr>
-        <w:tabs>
-          <w:tab w:val="left" w:pos="720"/>
-        </w:tabs>
-      </w:pPr>
-    </w:p>
-    <w:p>
-      <w:pPr>
-        <w:tabs>
-          <w:tab w:val="left" w:pos="720"/>
-        </w:tabs>
-      </w:pPr>
-    </w:p>
-    <w:p>
-      <w:pPr>
-        <w:tabs>
-          <w:tab w:val="left" w:pos="720"/>
-        </w:tabs>
-      </w:pPr>
     </w:p>
     <w:p>
       <w:pPr>
@@ -218,7 +176,7 @@
           <w:r>
             <w:fldChar w:fldCharType="separate"/>
           </w:r>
-          <w:hyperlink w:anchor="_Toc482720423" w:history="1">
+          <w:hyperlink w:anchor="_Toc482724463" w:history="1">
             <w:r>
               <w:rPr>
                 <w:rStyle w:val="Hyperlink"/>
@@ -241,7 +199,7 @@
               <w:rPr>
                 <w:webHidden/>
               </w:rPr>
-              <w:instrText xml:space="preserve"> PAGEREF _Toc482720423 \h </w:instrText>
+              <w:instrText xml:space="preserve"> PAGEREF _Toc482724463 \h </w:instrText>
             </w:r>
             <w:r>
               <w:rPr>
@@ -276,7 +234,7 @@
               <w:sz w:val="22"/>
             </w:rPr>
           </w:pPr>
-          <w:hyperlink w:anchor="_Toc482720424" w:history="1">
+          <w:hyperlink w:anchor="_Toc482724464" w:history="1">
             <w:r>
               <w:rPr>
                 <w:rStyle w:val="Hyperlink"/>
@@ -299,7 +257,7 @@
               <w:rPr>
                 <w:webHidden/>
               </w:rPr>
-              <w:instrText xml:space="preserve"> PAGEREF _Toc482720424 \h </w:instrText>
+              <w:instrText xml:space="preserve"> PAGEREF _Toc482724464 \h </w:instrText>
             </w:r>
             <w:r>
               <w:rPr>
@@ -334,7 +292,7 @@
               <w:sz w:val="22"/>
             </w:rPr>
           </w:pPr>
-          <w:hyperlink w:anchor="_Toc482720425" w:history="1">
+          <w:hyperlink w:anchor="_Toc482724465" w:history="1">
             <w:r>
               <w:rPr>
                 <w:rStyle w:val="Hyperlink"/>
@@ -357,7 +315,7 @@
               <w:rPr>
                 <w:webHidden/>
               </w:rPr>
-              <w:instrText xml:space="preserve"> PAGEREF _Toc482720425 \h </w:instrText>
+              <w:instrText xml:space="preserve"> PAGEREF _Toc482724465 \h </w:instrText>
             </w:r>
             <w:r>
               <w:rPr>
@@ -374,7 +332,7 @@
               <w:rPr>
                 <w:webHidden/>
               </w:rPr>
-              <w:t>5</w:t>
+              <w:t>7</w:t>
             </w:r>
             <w:r>
               <w:rPr>
@@ -392,7 +350,7 @@
               <w:sz w:val="22"/>
             </w:rPr>
           </w:pPr>
-          <w:hyperlink w:anchor="_Toc482720426" w:history="1">
+          <w:hyperlink w:anchor="_Toc482724466" w:history="1">
             <w:r>
               <w:rPr>
                 <w:rStyle w:val="Hyperlink"/>
@@ -415,7 +373,7 @@
               <w:rPr>
                 <w:webHidden/>
               </w:rPr>
-              <w:instrText xml:space="preserve"> PAGEREF _Toc482720426 \h </w:instrText>
+              <w:instrText xml:space="preserve"> PAGEREF _Toc482724466 \h </w:instrText>
             </w:r>
             <w:r>
               <w:rPr>
@@ -432,7 +390,7 @@
               <w:rPr>
                 <w:webHidden/>
               </w:rPr>
-              <w:t>6</w:t>
+              <w:t>8</w:t>
             </w:r>
             <w:r>
               <w:rPr>
@@ -450,11 +408,69 @@
               <w:sz w:val="22"/>
             </w:rPr>
           </w:pPr>
-          <w:hyperlink w:anchor="_Toc482720427" w:history="1">
+          <w:hyperlink w:anchor="_Toc482724467" w:history="1">
             <w:r>
               <w:rPr>
                 <w:rStyle w:val="Hyperlink"/>
               </w:rPr>
+              <w:t>SYSTEMS MODELLING</w:t>
+            </w:r>
+            <w:r>
+              <w:rPr>
+                <w:webHidden/>
+              </w:rPr>
+              <w:tab/>
+            </w:r>
+            <w:r>
+              <w:rPr>
+                <w:webHidden/>
+              </w:rPr>
+              <w:fldChar w:fldCharType="begin"/>
+            </w:r>
+            <w:r>
+              <w:rPr>
+                <w:webHidden/>
+              </w:rPr>
+              <w:instrText xml:space="preserve"> PAGEREF _Toc482724467 \h </w:instrText>
+            </w:r>
+            <w:r>
+              <w:rPr>
+                <w:webHidden/>
+              </w:rPr>
+            </w:r>
+            <w:r>
+              <w:rPr>
+                <w:webHidden/>
+              </w:rPr>
+              <w:fldChar w:fldCharType="separate"/>
+            </w:r>
+            <w:r>
+              <w:rPr>
+                <w:webHidden/>
+              </w:rPr>
+              <w:t>9</w:t>
+            </w:r>
+            <w:r>
+              <w:rPr>
+                <w:webHidden/>
+              </w:rPr>
+              <w:fldChar w:fldCharType="end"/>
+            </w:r>
+          </w:hyperlink>
+        </w:p>
+        <w:p>
+          <w:pPr>
+            <w:pStyle w:val="TOC1"/>
+            <w:rPr>
+              <w:rFonts w:eastAsiaTheme="minorEastAsia"/>
+              <w:sz w:val="22"/>
+            </w:rPr>
+          </w:pPr>
+          <w:hyperlink w:anchor="_Toc482724468" w:history="1">
+            <w:r>
+              <w:rPr>
+                <w:rStyle w:val="Hyperlink"/>
+              </w:rPr>
               <w:t>CODE</w:t>
             </w:r>
             <w:r>
@@ -473,7 +489,7 @@
               <w:rPr>
                 <w:webHidden/>
               </w:rPr>
-              <w:instrText xml:space="preserve"> PAGEREF _Toc482720427 \h </w:instrText>
+              <w:instrText xml:space="preserve"> PAGEREF _Toc482724468 \h </w:instrText>
             </w:r>
             <w:r>
               <w:rPr>
@@ -490,7 +506,7 @@
               <w:rPr>
                 <w:webHidden/>
               </w:rPr>
-              <w:t>7</w:t>
+              <w:t>9</w:t>
             </w:r>
             <w:r>
               <w:rPr>
@@ -514,42 +530,18 @@
     </w:sdt>
     <w:p>
       <w:pPr>
-        <w:tabs>
-          <w:tab w:val="left" w:pos="720"/>
-        </w:tabs>
-        <w:rPr>
-          <w:rFonts w:eastAsiaTheme="majorEastAsia" w:cstheme="majorBidi"/>
-          <w:sz w:val="32"/>
-          <w:szCs w:val="32"/>
-        </w:rPr>
-      </w:pPr>
-      <w:r>
-        <w:br w:type="page"/>
-      </w:r>
-    </w:p>
-    <w:p>
-      <w:pPr>
         <w:pStyle w:val="Heading1"/>
         <w:tabs>
           <w:tab w:val="left" w:pos="720"/>
         </w:tabs>
       </w:pPr>
       <w:bookmarkStart w:id="1" w:name="_Toc482116172"/>
-      <w:bookmarkStart w:id="2" w:name="_Toc482720423"/>
+      <w:bookmarkStart w:id="2" w:name="_Toc482724463"/>
       <w:bookmarkEnd w:id="0"/>
-      <w:commentRangeStart w:id="3"/>
       <w:r>
         <w:lastRenderedPageBreak/>
         <w:t>INTRODUCTION</w:t>
       </w:r>
-      <w:commentRangeEnd w:id="3"/>
-      <w:r>
-        <w:rPr>
-          <w:rStyle w:val="CommentReference"/>
-          <w:rFonts w:eastAsiaTheme="minorHAnsi" w:cstheme="minorBidi"/>
-        </w:rPr>
-        <w:commentReference w:id="3"/>
-      </w:r>
       <w:bookmarkEnd w:id="1"/>
       <w:bookmarkEnd w:id="2"/>
     </w:p>
@@ -560,6 +552,199 @@
         </w:tabs>
       </w:pPr>
       <w:r>
+        <mc:AlternateContent>
+          <mc:Choice Requires="wpg">
+            <w:drawing>
+              <wp:anchor distT="0" distB="0" distL="114300" distR="114300" simplePos="0" relativeHeight="251665408" behindDoc="0" locked="0" layoutInCell="1" allowOverlap="1" wp14:anchorId="7305CB6E" wp14:editId="4D36BFB3">
+                <wp:simplePos x="0" y="0"/>
+                <wp:positionH relativeFrom="column">
+                  <wp:posOffset>123092</wp:posOffset>
+                </wp:positionH>
+                <wp:positionV relativeFrom="paragraph">
+                  <wp:posOffset>2909619</wp:posOffset>
+                </wp:positionV>
+                <wp:extent cx="5701030" cy="4737100"/>
+                <wp:effectExtent l="0" t="0" r="0" b="6350"/>
+                <wp:wrapTopAndBottom/>
+                <wp:docPr id="6" name="Group 6"/>
+                <wp:cNvGraphicFramePr/>
+                <a:graphic xmlns:a="http://schemas.openxmlformats.org/drawingml/2006/main">
+                  <a:graphicData uri="http://schemas.microsoft.com/office/word/2010/wordprocessingGroup">
+                    <wpg:wgp>
+                      <wpg:cNvGrpSpPr/>
+                      <wpg:grpSpPr>
+                        <a:xfrm>
+                          <a:off x="0" y="0"/>
+                          <a:ext cx="5701030" cy="4737100"/>
+                          <a:chOff x="0" y="0"/>
+                          <a:chExt cx="5701030" cy="4737100"/>
+                        </a:xfrm>
+                      </wpg:grpSpPr>
+                      <pic:pic xmlns:pic="http://schemas.openxmlformats.org/drawingml/2006/picture">
+                        <pic:nvPicPr>
+                          <pic:cNvPr id="4" name="Picture 4"/>
+                          <pic:cNvPicPr>
+                            <a:picLocks noChangeAspect="1"/>
+                          </pic:cNvPicPr>
+                        </pic:nvPicPr>
+                        <pic:blipFill>
+                          <a:blip r:embed="rId7" cstate="print">
+                            <a:extLst>
+                              <a:ext uri="{28A0092B-C50C-407E-A947-70E740481C1C}">
+                                <a14:useLocalDpi xmlns:a14="http://schemas.microsoft.com/office/drawing/2010/main" val="0"/>
+                              </a:ext>
+                            </a:extLst>
+                          </a:blip>
+                          <a:stretch>
+                            <a:fillRect/>
+                          </a:stretch>
+                        </pic:blipFill>
+                        <pic:spPr>
+                          <a:xfrm>
+                            <a:off x="0" y="0"/>
+                            <a:ext cx="5701030" cy="4276090"/>
+                          </a:xfrm>
+                          <a:prstGeom prst="rect">
+                            <a:avLst/>
+                          </a:prstGeom>
+                        </pic:spPr>
+                      </pic:pic>
+                      <wps:wsp>
+                        <wps:cNvPr id="5" name="Text Box 5"/>
+                        <wps:cNvSpPr txBox="1"/>
+                        <wps:spPr>
+                          <a:xfrm>
+                            <a:off x="0" y="4331335"/>
+                            <a:ext cx="5701030" cy="405765"/>
+                          </a:xfrm>
+                          <a:prstGeom prst="rect">
+                            <a:avLst/>
+                          </a:prstGeom>
+                          <a:solidFill>
+                            <a:prstClr val="white"/>
+                          </a:solidFill>
+                          <a:ln>
+                            <a:noFill/>
+                          </a:ln>
+                        </wps:spPr>
+                        <wps:txbx>
+                          <w:txbxContent>
+                            <w:p>
+                              <w:pPr>
+                                <w:pStyle w:val="Caption"/>
+                                <w:rPr>
+                                  <w:sz w:val="24"/>
+                                </w:rPr>
+                              </w:pPr>
+                              <w:r>
+                                <w:t xml:space="preserve">Figure </w:t>
+                              </w:r>
+                              <w:r>
+                                <w:fldChar w:fldCharType="begin"/>
+                              </w:r>
+                              <w:r>
+                                <w:instrText xml:space="preserve"> SEQ Figure \* ARABIC </w:instrText>
+                              </w:r>
+                              <w:r>
+                                <w:fldChar w:fldCharType="separate"/>
+                              </w:r>
+                              <w:r>
+                                <w:t>1</w:t>
+                              </w:r>
+                              <w:r>
+                                <w:fldChar w:fldCharType="end"/>
+                              </w:r>
+                              <w:r>
+                                <w:t xml:space="preserve"> – The smallest airfoil at speed in the UNH student windtunnel. This airfoil is rotating at approximately 6,000 RPM in 30 m/s airflow.</w:t>
+                              </w:r>
+                            </w:p>
+                          </w:txbxContent>
+                        </wps:txbx>
+                        <wps:bodyPr rot="0" spcFirstLastPara="0" vertOverflow="overflow" horzOverflow="overflow" vert="horz" wrap="square" lIns="0" tIns="0" rIns="0" bIns="0" numCol="1" spcCol="0" rtlCol="0" fromWordArt="0" anchor="t" anchorCtr="0" forceAA="0" compatLnSpc="1">
+                          <a:prstTxWarp prst="textNoShape">
+                            <a:avLst/>
+                          </a:prstTxWarp>
+                          <a:spAutoFit/>
+                        </wps:bodyPr>
+                      </wps:wsp>
+                    </wpg:wgp>
+                  </a:graphicData>
+                </a:graphic>
+              </wp:anchor>
+            </w:drawing>
+          </mc:Choice>
+          <mc:Fallback>
+            <w:pict>
+              <v:group w14:anchorId="7305CB6E" id="Group 6" o:spid="_x0000_s1026" style="position:absolute;margin-left:9.7pt;margin-top:229.1pt;width:448.9pt;height:373pt;z-index:251665408" coordsize="57010,47371" o:gfxdata="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">
+                <v:shapetype id="_x0000_t75" coordsize="21600,21600" o:spt="75" o:preferrelative="t" path="m@4@5l@4@11@9@11@9@5xe" filled="f" stroked="f">
+                  <v:stroke joinstyle="miter"/>
+                  <v:formulas>
+                    <v:f eqn="if lineDrawn pixelLineWidth 0"/>
+                    <v:f eqn="sum @0 1 0"/>
+                    <v:f eqn="sum 0 0 @1"/>
+                    <v:f eqn="prod @2 1 2"/>
+                    <v:f eqn="prod @3 21600 pixelWidth"/>
+                    <v:f eqn="prod @3 21600 pixelHeight"/>
+                    <v:f eqn="sum @0 0 1"/>
+                    <v:f eqn="prod @6 1 2"/>
+                    <v:f eqn="prod @7 21600 pixelWidth"/>
+                    <v:f eqn="sum @8 21600 0"/>
+                    <v:f eqn="prod @7 21600 pixelHeight"/>
+                    <v:f eqn="sum @10 21600 0"/>
+                  </v:formulas>
+                  <v:path o:extrusionok="f" gradientshapeok="t" o:connecttype="rect"/>
+                  <o:lock v:ext="edit" aspectratio="t"/>
+                </v:shapetype>
+                <v:shape id="Picture 4" o:spid="_x0000_s1027" type="#_x0000_t75" style="position:absolute;width:57010;height:42760;visibility:visible;mso-wrap-style:square" o:gfxdata="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">
+                  <v:imagedata r:id="rId8" o:title=""/>
+                  <v:path arrowok="t"/>
+                </v:shape>
+                <v:shapetype id="_x0000_t202" coordsize="21600,21600" o:spt="202" path="m,l,21600r21600,l21600,xe">
+                  <v:stroke joinstyle="miter"/>
+                  <v:path gradientshapeok="t" o:connecttype="rect"/>
+                </v:shapetype>
+                <v:shape id="Text Box 5" o:spid="_x0000_s1028" type="#_x0000_t202" style="position:absolute;top:43313;width:57010;height:4058;visibility:visible;mso-wrap-style:square;v-text-anchor:top" o:gfxdata="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" stroked="f">
+                  <v:textbox style="mso-fit-shape-to-text:t" inset="0,0,0,0">
+                    <w:txbxContent>
+                      <w:p>
+                        <w:pPr>
+                          <w:pStyle w:val="Caption"/>
+                          <w:rPr>
+                            <w:sz w:val="24"/>
+                          </w:rPr>
+                        </w:pPr>
+                        <w:r>
+                          <w:t xml:space="preserve">Figure </w:t>
+                        </w:r>
+                        <w:r>
+                          <w:fldChar w:fldCharType="begin"/>
+                        </w:r>
+                        <w:r>
+                          <w:instrText xml:space="preserve"> SEQ Figure \* ARABIC </w:instrText>
+                        </w:r>
+                        <w:r>
+                          <w:fldChar w:fldCharType="separate"/>
+                        </w:r>
+                        <w:r>
+                          <w:t>1</w:t>
+                        </w:r>
+                        <w:r>
+                          <w:fldChar w:fldCharType="end"/>
+                        </w:r>
+                        <w:r>
+                          <w:t xml:space="preserve"> – The smallest airfoil at speed in the UNH student windtunnel. This airfoil is rotating at approximately 6,000 RPM in 30 m/s airflow.</w:t>
+                        </w:r>
+                      </w:p>
+                    </w:txbxContent>
+                  </v:textbox>
+                </v:shape>
+                <w10:wrap type="topAndBottom"/>
+              </v:group>
+            </w:pict>
+          </mc:Fallback>
+        </mc:AlternateContent>
+      </w:r>
+      <w:r>
         <w:t xml:space="preserve">The goal of this project was to control </w:t>
       </w:r>
       <w:r>
@@ -589,32 +774,18 @@
       <w:r>
         <w:t>prevent the motor from stalling while accelerating from low to high speeds.</w:t>
       </w:r>
-    </w:p>
-    <w:p>
-      <w:pPr>
-        <w:tabs>
-          <w:tab w:val="left" w:pos="720"/>
-        </w:tabs>
-      </w:pPr>
-    </w:p>
-    <w:p>
-      <w:pPr>
-        <w:tabs>
-          <w:tab w:val="left" w:pos="720"/>
-        </w:tabs>
-      </w:pPr>
     </w:p>
     <w:p>
       <w:pPr>
         <w:pStyle w:val="Heading1"/>
         <w:pageBreakBefore/>
       </w:pPr>
-      <w:bookmarkStart w:id="4" w:name="_Toc482720424"/>
+      <w:bookmarkStart w:id="3" w:name="_Toc482724464"/>
       <w:r>
         <w:lastRenderedPageBreak/>
         <w:t>METHODS</w:t>
       </w:r>
-      <w:bookmarkEnd w:id="4"/>
+      <w:bookmarkEnd w:id="3"/>
     </w:p>
     <w:p>
       <w:pPr>
@@ -780,10 +951,585 @@
           <w:tab w:val="left" w:pos="720"/>
         </w:tabs>
       </w:pPr>
-    </w:p>
-    <w:p>
-      <w:r>
-        <w:br w:type="page"/>
+      <w:r>
+        <w:rPr>
+          <w:b/>
+        </w:rPr>
+        <mc:AlternateContent>
+          <mc:Choice Requires="wpg">
+            <w:drawing>
+              <wp:anchor distT="0" distB="0" distL="114300" distR="114300" simplePos="0" relativeHeight="251668480" behindDoc="0" locked="0" layoutInCell="1" allowOverlap="1" wp14:anchorId="722FD0A8" wp14:editId="486508C9">
+                <wp:simplePos x="0" y="0"/>
+                <wp:positionH relativeFrom="column">
+                  <wp:posOffset>2941983</wp:posOffset>
+                </wp:positionH>
+                <wp:positionV relativeFrom="paragraph">
+                  <wp:posOffset>322911</wp:posOffset>
+                </wp:positionV>
+                <wp:extent cx="3166110" cy="2908825"/>
+                <wp:effectExtent l="0" t="0" r="0" b="6350"/>
+                <wp:wrapSquare wrapText="bothSides"/>
+                <wp:docPr id="9" name="Group 9"/>
+                <wp:cNvGraphicFramePr/>
+                <a:graphic xmlns:a="http://schemas.openxmlformats.org/drawingml/2006/main">
+                  <a:graphicData uri="http://schemas.microsoft.com/office/word/2010/wordprocessingGroup">
+                    <wpg:wgp>
+                      <wpg:cNvGrpSpPr/>
+                      <wpg:grpSpPr>
+                        <a:xfrm>
+                          <a:off x="0" y="0"/>
+                          <a:ext cx="3166110" cy="2908825"/>
+                          <a:chOff x="0" y="0"/>
+                          <a:chExt cx="3166110" cy="2908825"/>
+                        </a:xfrm>
+                      </wpg:grpSpPr>
+                      <pic:pic xmlns:pic="http://schemas.openxmlformats.org/drawingml/2006/picture">
+                        <pic:nvPicPr>
+                          <pic:cNvPr id="3" name="Picture 3"/>
+                          <pic:cNvPicPr>
+                            <a:picLocks noChangeAspect="1"/>
+                          </pic:cNvPicPr>
+                        </pic:nvPicPr>
+                        <pic:blipFill rotWithShape="1">
+                          <a:blip r:embed="rId9" cstate="print">
+                            <a:extLst>
+                              <a:ext uri="{28A0092B-C50C-407E-A947-70E740481C1C}">
+                                <a14:useLocalDpi xmlns:a14="http://schemas.microsoft.com/office/drawing/2010/main" val="0"/>
+                              </a:ext>
+                            </a:extLst>
+                          </a:blip>
+                          <a:srcRect b="40797"/>
+                          <a:stretch/>
+                        </pic:blipFill>
+                        <pic:spPr bwMode="auto">
+                          <a:xfrm>
+                            <a:off x="0" y="0"/>
+                            <a:ext cx="3166110" cy="2498725"/>
+                          </a:xfrm>
+                          <a:prstGeom prst="rect">
+                            <a:avLst/>
+                          </a:prstGeom>
+                          <a:ln>
+                            <a:noFill/>
+                          </a:ln>
+                          <a:extLst>
+                            <a:ext uri="{53640926-AAD7-44D8-BBD7-CCE9431645EC}">
+                              <a14:shadowObscured xmlns:a14="http://schemas.microsoft.com/office/drawing/2010/main"/>
+                            </a:ext>
+                          </a:extLst>
+                        </pic:spPr>
+                      </pic:pic>
+                      <wps:wsp>
+                        <wps:cNvPr id="7" name="Text Box 7"/>
+                        <wps:cNvSpPr txBox="1"/>
+                        <wps:spPr>
+                          <a:xfrm>
+                            <a:off x="0" y="2557670"/>
+                            <a:ext cx="3166110" cy="351155"/>
+                          </a:xfrm>
+                          <a:prstGeom prst="rect">
+                            <a:avLst/>
+                          </a:prstGeom>
+                          <a:solidFill>
+                            <a:prstClr val="white"/>
+                          </a:solidFill>
+                          <a:ln>
+                            <a:noFill/>
+                          </a:ln>
+                        </wps:spPr>
+                        <wps:txbx>
+                          <w:txbxContent>
+                            <w:p>
+                              <w:pPr>
+                                <w:pStyle w:val="Caption"/>
+                                <w:rPr>
+                                  <w:sz w:val="24"/>
+                                </w:rPr>
+                              </w:pPr>
+                              <w:r>
+                                <w:t xml:space="preserve">Figure </w:t>
+                              </w:r>
+                              <w:r>
+                                <w:fldChar w:fldCharType="begin"/>
+                              </w:r>
+                              <w:r>
+                                <w:instrText xml:space="preserve"> SEQ Figure \* ARABIC </w:instrText>
+                              </w:r>
+                              <w:r>
+                                <w:fldChar w:fldCharType="separate"/>
+                              </w:r>
+                              <w:r>
+                                <w:t>2</w:t>
+                              </w:r>
+                              <w:r>
+                                <w:fldChar w:fldCharType="end"/>
+                              </w:r>
+                              <w:r>
+                                <w:t xml:space="preserve"> – Testing the fit of the motor mount bracket before welding. The bronze part is the shaft that connects to the airfoil.</w:t>
+                              </w:r>
+                            </w:p>
+                          </w:txbxContent>
+                        </wps:txbx>
+                        <wps:bodyPr rot="0" spcFirstLastPara="0" vertOverflow="overflow" horzOverflow="overflow" vert="horz" wrap="square" lIns="0" tIns="0" rIns="0" bIns="0" numCol="1" spcCol="0" rtlCol="0" fromWordArt="0" anchor="t" anchorCtr="0" forceAA="0" compatLnSpc="1">
+                          <a:prstTxWarp prst="textNoShape">
+                            <a:avLst/>
+                          </a:prstTxWarp>
+                          <a:noAutofit/>
+                        </wps:bodyPr>
+                      </wps:wsp>
+                    </wpg:wgp>
+                  </a:graphicData>
+                </a:graphic>
+              </wp:anchor>
+            </w:drawing>
+          </mc:Choice>
+          <mc:Fallback>
+            <w:pict>
+              <v:group w14:anchorId="722FD0A8" id="Group 9" o:spid="_x0000_s1029" style="position:absolute;margin-left:231.65pt;margin-top:25.45pt;width:249.3pt;height:229.05pt;z-index:251668480" coordsize="31661,29088" o:gfxdata="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">
+                <v:shape id="Picture 3" o:spid="_x0000_s1030" type="#_x0000_t75" style="position:absolute;width:31661;height:24987;visibility:visible;mso-wrap-style:square" o:gfxdata="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">
+                  <v:imagedata r:id="rId10" o:title="" cropbottom="26737f"/>
+                  <v:path arrowok="t"/>
+                </v:shape>
+                <v:shape id="Text Box 7" o:spid="_x0000_s1031" type="#_x0000_t202" style="position:absolute;top:25576;width:31661;height:3512;visibility:visible;mso-wrap-style:square;v-text-anchor:top" o:gfxdata="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" stroked="f">
+                  <v:textbox inset="0,0,0,0">
+                    <w:txbxContent>
+                      <w:p>
+                        <w:pPr>
+                          <w:pStyle w:val="Caption"/>
+                          <w:rPr>
+                            <w:sz w:val="24"/>
+                          </w:rPr>
+                        </w:pPr>
+                        <w:r>
+                          <w:t xml:space="preserve">Figure </w:t>
+                        </w:r>
+                        <w:r>
+                          <w:fldChar w:fldCharType="begin"/>
+                        </w:r>
+                        <w:r>
+                          <w:instrText xml:space="preserve"> SEQ Figure \* ARABIC </w:instrText>
+                        </w:r>
+                        <w:r>
+                          <w:fldChar w:fldCharType="separate"/>
+                        </w:r>
+                        <w:r>
+                          <w:t>2</w:t>
+                        </w:r>
+                        <w:r>
+                          <w:fldChar w:fldCharType="end"/>
+                        </w:r>
+                        <w:r>
+                          <w:t xml:space="preserve"> – Testing the fit of the motor mount bracket before welding. The bronze part is the shaft that connects to the airfoil.</w:t>
+                        </w:r>
+                      </w:p>
+                    </w:txbxContent>
+                  </v:textbox>
+                </v:shape>
+                <w10:wrap type="square"/>
+              </v:group>
+            </w:pict>
+          </mc:Fallback>
+        </mc:AlternateContent>
+      </w:r>
+      <w:r>
+        <w:rPr>
+          <w:b/>
+        </w:rPr>
+        <w:t>Mechanical Construction</w:t>
+      </w:r>
+    </w:p>
+    <w:p>
+      <w:r>
+        <w:t xml:space="preserve">The assembly used in testing was designed to fit into the load balance of the student wind tunnel in Kingsbury hall. A motor mounting bracket was fabricated from sheet metal and welded onto a shaft collar, allowing for axial and radial positioning of the motor mount along the shaft. Torque was transferred from the motor to the airfoil by sprockets and roller chain via a plain bearing connected to the end of the airfoil. This allowed the airfoil to rotate on a stationary shaft, which is required because the shaft must be anchored in the force balance. The end caps of the airfoil were lazer cut from plywood, balanced for rotation up to 6,000 RPM, and press fit into the ends of each airfoil (beer can). The pressfit allowed the end caps to allign themselves with the axis of the shaft, which was required to prevent binding </w:t>
+      </w:r>
+      <w:r>
+        <w:lastRenderedPageBreak/>
+        <mc:AlternateContent>
+          <mc:Choice Requires="wpg">
+            <w:drawing>
+              <wp:anchor distT="0" distB="0" distL="114300" distR="114300" simplePos="0" relativeHeight="251672576" behindDoc="0" locked="0" layoutInCell="1" allowOverlap="1" wp14:anchorId="3269599A" wp14:editId="670EE594">
+                <wp:simplePos x="0" y="0"/>
+                <wp:positionH relativeFrom="margin">
+                  <wp:align>right</wp:align>
+                </wp:positionH>
+                <wp:positionV relativeFrom="paragraph">
+                  <wp:posOffset>64270</wp:posOffset>
+                </wp:positionV>
+                <wp:extent cx="3462655" cy="3061970"/>
+                <wp:effectExtent l="0" t="0" r="4445" b="5080"/>
+                <wp:wrapSquare wrapText="bothSides"/>
+                <wp:docPr id="12" name="Group 12"/>
+                <wp:cNvGraphicFramePr/>
+                <a:graphic xmlns:a="http://schemas.openxmlformats.org/drawingml/2006/main">
+                  <a:graphicData uri="http://schemas.microsoft.com/office/word/2010/wordprocessingGroup">
+                    <wpg:wgp>
+                      <wpg:cNvGrpSpPr/>
+                      <wpg:grpSpPr>
+                        <a:xfrm>
+                          <a:off x="0" y="0"/>
+                          <a:ext cx="3462655" cy="3061970"/>
+                          <a:chOff x="0" y="0"/>
+                          <a:chExt cx="3462655" cy="3061970"/>
+                        </a:xfrm>
+                      </wpg:grpSpPr>
+                      <pic:pic xmlns:pic="http://schemas.openxmlformats.org/drawingml/2006/picture">
+                        <pic:nvPicPr>
+                          <pic:cNvPr id="10" name="Picture 10"/>
+                          <pic:cNvPicPr>
+                            <a:picLocks noChangeAspect="1"/>
+                          </pic:cNvPicPr>
+                        </pic:nvPicPr>
+                        <pic:blipFill>
+                          <a:blip r:embed="rId11" cstate="print">
+                            <a:extLst>
+                              <a:ext uri="{28A0092B-C50C-407E-A947-70E740481C1C}">
+                                <a14:useLocalDpi xmlns:a14="http://schemas.microsoft.com/office/drawing/2010/main" val="0"/>
+                              </a:ext>
+                            </a:extLst>
+                          </a:blip>
+                          <a:stretch>
+                            <a:fillRect/>
+                          </a:stretch>
+                        </pic:blipFill>
+                        <pic:spPr>
+                          <a:xfrm>
+                            <a:off x="0" y="0"/>
+                            <a:ext cx="3462655" cy="2597150"/>
+                          </a:xfrm>
+                          <a:prstGeom prst="rect">
+                            <a:avLst/>
+                          </a:prstGeom>
+                        </pic:spPr>
+                      </pic:pic>
+                      <wps:wsp>
+                        <wps:cNvPr id="11" name="Text Box 11"/>
+                        <wps:cNvSpPr txBox="1"/>
+                        <wps:spPr>
+                          <a:xfrm>
+                            <a:off x="0" y="2656205"/>
+                            <a:ext cx="3462655" cy="405765"/>
+                          </a:xfrm>
+                          <a:prstGeom prst="rect">
+                            <a:avLst/>
+                          </a:prstGeom>
+                          <a:solidFill>
+                            <a:prstClr val="white"/>
+                          </a:solidFill>
+                          <a:ln>
+                            <a:noFill/>
+                          </a:ln>
+                        </wps:spPr>
+                        <wps:txbx>
+                          <w:txbxContent>
+                            <w:p>
+                              <w:pPr>
+                                <w:pStyle w:val="Caption"/>
+                                <w:rPr>
+                                  <w:sz w:val="24"/>
+                                </w:rPr>
+                              </w:pPr>
+                              <w:r>
+                                <w:t xml:space="preserve">Figure </w:t>
+                              </w:r>
+                              <w:r>
+                                <w:fldChar w:fldCharType="begin"/>
+                              </w:r>
+                              <w:r>
+                                <w:instrText xml:space="preserve"> SEQ Figure \* ARABIC </w:instrText>
+                              </w:r>
+                              <w:r>
+                                <w:fldChar w:fldCharType="separate"/>
+                              </w:r>
+                              <w:r>
+                                <w:t>3</w:t>
+                              </w:r>
+                              <w:r>
+                                <w:fldChar w:fldCharType="end"/>
+                              </w:r>
+                              <w:r>
+                                <w:t xml:space="preserve"> </w:t>
+                              </w:r>
+                              <w:r>
+                                <w:t>–</w:t>
+                              </w:r>
+                              <w:r>
+                                <w:t xml:space="preserve"> </w:t>
+                              </w:r>
+                              <w:r>
+                                <w:t xml:space="preserve">A shaft insert </w:t>
+                              </w:r>
+                              <w:r>
+                                <w:t xml:space="preserve">is </w:t>
+                              </w:r>
+                              <w:r>
+                                <w:t>being cut so that the sprocket (.25” ID) could fit on the motor shaft (.125” OD).</w:t>
+                              </w:r>
+                            </w:p>
+                          </w:txbxContent>
+                        </wps:txbx>
+                        <wps:bodyPr rot="0" spcFirstLastPara="0" vertOverflow="overflow" horzOverflow="overflow" vert="horz" wrap="square" lIns="0" tIns="0" rIns="0" bIns="0" numCol="1" spcCol="0" rtlCol="0" fromWordArt="0" anchor="t" anchorCtr="0" forceAA="0" compatLnSpc="1">
+                          <a:prstTxWarp prst="textNoShape">
+                            <a:avLst/>
+                          </a:prstTxWarp>
+                          <a:spAutoFit/>
+                        </wps:bodyPr>
+                      </wps:wsp>
+                    </wpg:wgp>
+                  </a:graphicData>
+                </a:graphic>
+              </wp:anchor>
+            </w:drawing>
+          </mc:Choice>
+          <mc:Fallback>
+            <w:pict>
+              <v:group w14:anchorId="3269599A" id="Group 12" o:spid="_x0000_s1032" style="position:absolute;margin-left:221.45pt;margin-top:5.05pt;width:272.65pt;height:241.1pt;z-index:251672576;mso-position-horizontal:right;mso-position-horizontal-relative:margin" coordsize="34626,30619" o:gfxdata="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">
+                <v:shape id="Picture 10" o:spid="_x0000_s1033" type="#_x0000_t75" style="position:absolute;width:34626;height:25971;visibility:visible;mso-wrap-style:square" o:gfxdata="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">
+                  <v:imagedata r:id="rId12" o:title=""/>
+                  <v:path arrowok="t"/>
+                </v:shape>
+                <v:shape id="Text Box 11" o:spid="_x0000_s1034" type="#_x0000_t202" style="position:absolute;top:26562;width:34626;height:4057;visibility:visible;mso-wrap-style:square;v-text-anchor:top" o:gfxdata="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" stroked="f">
+                  <v:textbox style="mso-fit-shape-to-text:t" inset="0,0,0,0">
+                    <w:txbxContent>
+                      <w:p>
+                        <w:pPr>
+                          <w:pStyle w:val="Caption"/>
+                          <w:rPr>
+                            <w:sz w:val="24"/>
+                          </w:rPr>
+                        </w:pPr>
+                        <w:r>
+                          <w:t xml:space="preserve">Figure </w:t>
+                        </w:r>
+                        <w:r>
+                          <w:fldChar w:fldCharType="begin"/>
+                        </w:r>
+                        <w:r>
+                          <w:instrText xml:space="preserve"> SEQ Figure \* ARABIC </w:instrText>
+                        </w:r>
+                        <w:r>
+                          <w:fldChar w:fldCharType="separate"/>
+                        </w:r>
+                        <w:r>
+                          <w:t>3</w:t>
+                        </w:r>
+                        <w:r>
+                          <w:fldChar w:fldCharType="end"/>
+                        </w:r>
+                        <w:r>
+                          <w:t xml:space="preserve"> </w:t>
+                        </w:r>
+                        <w:r>
+                          <w:t>–</w:t>
+                        </w:r>
+                        <w:r>
+                          <w:t xml:space="preserve"> </w:t>
+                        </w:r>
+                        <w:r>
+                          <w:t xml:space="preserve">A shaft insert </w:t>
+                        </w:r>
+                        <w:r>
+                          <w:t xml:space="preserve">is </w:t>
+                        </w:r>
+                        <w:r>
+                          <w:t>being cut so that the sprocket (.25” ID) could fit on the motor shaft (.125” OD).</w:t>
+                        </w:r>
+                      </w:p>
+                    </w:txbxContent>
+                  </v:textbox>
+                </v:shape>
+                <w10:wrap type="square" anchorx="margin"/>
+              </v:group>
+            </w:pict>
+          </mc:Fallback>
+        </mc:AlternateContent>
+      </w:r>
+      <w:r>
+        <w:t xml:space="preserve">allowing for smooth operation. Any time the airfoil was removed from the shaft carelessly or dropped, the allignment process was repeated. The process consisted of running the motor at low speed for roughly 20 seconds, or in the case of the largest airfoil – manually turning the airfoil many times, until satisfactory </w:t>
+      </w:r>
+      <w:r>
+        <mc:AlternateContent>
+          <mc:Choice Requires="wpg">
+            <w:drawing>
+              <wp:anchor distT="0" distB="0" distL="114300" distR="114300" simplePos="0" relativeHeight="251676672" behindDoc="0" locked="0" layoutInCell="1" allowOverlap="1" wp14:anchorId="09035CA9" wp14:editId="418A4172">
+                <wp:simplePos x="0" y="0"/>
+                <wp:positionH relativeFrom="column">
+                  <wp:posOffset>241402</wp:posOffset>
+                </wp:positionH>
+                <wp:positionV relativeFrom="paragraph">
+                  <wp:posOffset>3686861</wp:posOffset>
+                </wp:positionV>
+                <wp:extent cx="5462270" cy="4421505"/>
+                <wp:effectExtent l="0" t="0" r="5080" b="0"/>
+                <wp:wrapTopAndBottom/>
+                <wp:docPr id="15" name="Group 15"/>
+                <wp:cNvGraphicFramePr/>
+                <a:graphic xmlns:a="http://schemas.openxmlformats.org/drawingml/2006/main">
+                  <a:graphicData uri="http://schemas.microsoft.com/office/word/2010/wordprocessingGroup">
+                    <wpg:wgp>
+                      <wpg:cNvGrpSpPr/>
+                      <wpg:grpSpPr>
+                        <a:xfrm>
+                          <a:off x="0" y="0"/>
+                          <a:ext cx="5462270" cy="4421505"/>
+                          <a:chOff x="0" y="0"/>
+                          <a:chExt cx="5462270" cy="4421505"/>
+                        </a:xfrm>
+                      </wpg:grpSpPr>
+                      <pic:pic xmlns:pic="http://schemas.openxmlformats.org/drawingml/2006/picture">
+                        <pic:nvPicPr>
+                          <pic:cNvPr id="13" name="Picture 13"/>
+                          <pic:cNvPicPr>
+                            <a:picLocks noChangeAspect="1"/>
+                          </pic:cNvPicPr>
+                        </pic:nvPicPr>
+                        <pic:blipFill>
+                          <a:blip r:embed="rId13" cstate="print">
+                            <a:extLst>
+                              <a:ext uri="{28A0092B-C50C-407E-A947-70E740481C1C}">
+                                <a14:useLocalDpi xmlns:a14="http://schemas.microsoft.com/office/drawing/2010/main" val="0"/>
+                              </a:ext>
+                            </a:extLst>
+                          </a:blip>
+                          <a:stretch>
+                            <a:fillRect/>
+                          </a:stretch>
+                        </pic:blipFill>
+                        <pic:spPr>
+                          <a:xfrm>
+                            <a:off x="0" y="0"/>
+                            <a:ext cx="5462270" cy="4096385"/>
+                          </a:xfrm>
+                          <a:prstGeom prst="rect">
+                            <a:avLst/>
+                          </a:prstGeom>
+                        </pic:spPr>
+                      </pic:pic>
+                      <wps:wsp>
+                        <wps:cNvPr id="14" name="Text Box 14"/>
+                        <wps:cNvSpPr txBox="1"/>
+                        <wps:spPr>
+                          <a:xfrm>
+                            <a:off x="0" y="4154805"/>
+                            <a:ext cx="5462270" cy="266700"/>
+                          </a:xfrm>
+                          <a:prstGeom prst="rect">
+                            <a:avLst/>
+                          </a:prstGeom>
+                          <a:solidFill>
+                            <a:prstClr val="white"/>
+                          </a:solidFill>
+                          <a:ln>
+                            <a:noFill/>
+                          </a:ln>
+                        </wps:spPr>
+                        <wps:txbx>
+                          <w:txbxContent>
+                            <w:p>
+                              <w:pPr>
+                                <w:pStyle w:val="Caption"/>
+                                <w:rPr>
+                                  <w:sz w:val="24"/>
+                                </w:rPr>
+                              </w:pPr>
+                              <w:r>
+                                <w:t xml:space="preserve">Figure </w:t>
+                              </w:r>
+                              <w:r>
+                                <w:fldChar w:fldCharType="begin"/>
+                              </w:r>
+                              <w:r>
+                                <w:instrText xml:space="preserve"> SEQ Figure \* ARABIC </w:instrText>
+                              </w:r>
+                              <w:r>
+                                <w:fldChar w:fldCharType="separate"/>
+                              </w:r>
+                              <w:r>
+                                <w:t>4</w:t>
+                              </w:r>
+                              <w:r>
+                                <w:fldChar w:fldCharType="end"/>
+                              </w:r>
+                              <w:r>
+                                <w:t xml:space="preserve"> – Beer cans were used as airfoils due to their thin metal construction and availability</w:t>
+                              </w:r>
+                              <w:r>
+                                <w:t xml:space="preserve"> on campus</w:t>
+                              </w:r>
+                              <w:r>
+                                <w:t>.</w:t>
+                              </w:r>
+                            </w:p>
+                          </w:txbxContent>
+                        </wps:txbx>
+                        <wps:bodyPr rot="0" spcFirstLastPara="0" vertOverflow="overflow" horzOverflow="overflow" vert="horz" wrap="square" lIns="0" tIns="0" rIns="0" bIns="0" numCol="1" spcCol="0" rtlCol="0" fromWordArt="0" anchor="t" anchorCtr="0" forceAA="0" compatLnSpc="1">
+                          <a:prstTxWarp prst="textNoShape">
+                            <a:avLst/>
+                          </a:prstTxWarp>
+                          <a:spAutoFit/>
+                        </wps:bodyPr>
+                      </wps:wsp>
+                    </wpg:wgp>
+                  </a:graphicData>
+                </a:graphic>
+              </wp:anchor>
+            </w:drawing>
+          </mc:Choice>
+          <mc:Fallback>
+            <w:pict>
+              <v:group w14:anchorId="09035CA9" id="Group 15" o:spid="_x0000_s1035" style="position:absolute;margin-left:19pt;margin-top:290.3pt;width:430.1pt;height:348.15pt;z-index:251676672" coordsize="54622,44215" o:gfxdata="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">
+                <v:shape id="Picture 13" o:spid="_x0000_s1036" type="#_x0000_t75" style="position:absolute;width:54622;height:40963;visibility:visible;mso-wrap-style:square" o:gfxdata="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">
+                  <v:imagedata r:id="rId14" o:title=""/>
+                  <v:path arrowok="t"/>
+                </v:shape>
+                <v:shape id="Text Box 14" o:spid="_x0000_s1037" type="#_x0000_t202" style="position:absolute;top:41548;width:54622;height:2667;visibility:visible;mso-wrap-style:square;v-text-anchor:top" o:gfxdata="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" stroked="f">
+                  <v:textbox style="mso-fit-shape-to-text:t" inset="0,0,0,0">
+                    <w:txbxContent>
+                      <w:p>
+                        <w:pPr>
+                          <w:pStyle w:val="Caption"/>
+                          <w:rPr>
+                            <w:sz w:val="24"/>
+                          </w:rPr>
+                        </w:pPr>
+                        <w:r>
+                          <w:t xml:space="preserve">Figure </w:t>
+                        </w:r>
+                        <w:r>
+                          <w:fldChar w:fldCharType="begin"/>
+                        </w:r>
+                        <w:r>
+                          <w:instrText xml:space="preserve"> SEQ Figure \* ARABIC </w:instrText>
+                        </w:r>
+                        <w:r>
+                          <w:fldChar w:fldCharType="separate"/>
+                        </w:r>
+                        <w:r>
+                          <w:t>4</w:t>
+                        </w:r>
+                        <w:r>
+                          <w:fldChar w:fldCharType="end"/>
+                        </w:r>
+                        <w:r>
+                          <w:t xml:space="preserve"> – Beer cans were used as airfoils due to their thin metal construction and availability</w:t>
+                        </w:r>
+                        <w:r>
+                          <w:t xml:space="preserve"> on campus</w:t>
+                        </w:r>
+                        <w:r>
+                          <w:t>.</w:t>
+                        </w:r>
+                      </w:p>
+                    </w:txbxContent>
+                  </v:textbox>
+                </v:shape>
+                <w10:wrap type="topAndBottom"/>
+              </v:group>
+            </w:pict>
+          </mc:Fallback>
+        </mc:AlternateContent>
+      </w:r>
+      <w:r>
+        <w:t>allignment was achieved.</w:t>
       </w:r>
     </w:p>
     <w:p>
@@ -793,82 +1539,25 @@
           <w:tab w:val="left" w:pos="720"/>
         </w:tabs>
       </w:pPr>
-      <w:bookmarkStart w:id="5" w:name="_Toc482720425"/>
+      <w:bookmarkStart w:id="4" w:name="_Toc482724465"/>
       <w:r>
         <w:lastRenderedPageBreak/>
         <w:t>EXPERIMENTAL SETUP</w:t>
       </w:r>
-      <w:bookmarkEnd w:id="5"/>
-    </w:p>
-    <w:p>
-      <w:pPr>
-        <w:tabs>
-          <w:tab w:val="left" w:pos="720"/>
-        </w:tabs>
-      </w:pPr>
-      <w:r>
+      <w:bookmarkEnd w:id="4"/>
+    </w:p>
+    <w:p>
+      <w:pPr>
+        <w:tabs>
+          <w:tab w:val="left" w:pos="720"/>
+        </w:tabs>
+      </w:pPr>
+      <w:r>
+        <w:rPr>
+          <w:rFonts w:eastAsia="Times New Roman" w:cs="Calibri"/>
+        </w:rPr>
         <w:drawing>
-          <wp:anchor distT="0" distB="0" distL="114300" distR="114300" simplePos="0" relativeHeight="251663360" behindDoc="0" locked="0" layoutInCell="1" allowOverlap="1" wp14:anchorId="2F7DBC9E" wp14:editId="05B9D08B">
-            <wp:simplePos x="0" y="0"/>
-            <wp:positionH relativeFrom="margin">
-              <wp:align>right</wp:align>
-            </wp:positionH>
-            <wp:positionV relativeFrom="paragraph">
-              <wp:posOffset>2982233</wp:posOffset>
-            </wp:positionV>
-            <wp:extent cx="5943600" cy="4457700"/>
-            <wp:effectExtent l="0" t="0" r="0" b="0"/>
-            <wp:wrapTopAndBottom/>
-            <wp:docPr id="2" name="Picture 2"/>
-            <wp:cNvGraphicFramePr>
-              <a:graphicFrameLocks xmlns:a="http://schemas.openxmlformats.org/drawingml/2006/main" noChangeAspect="1"/>
-            </wp:cNvGraphicFramePr>
-            <a:graphic xmlns:a="http://schemas.openxmlformats.org/drawingml/2006/main">
-              <a:graphicData uri="http://schemas.openxmlformats.org/drawingml/2006/picture">
-                <pic:pic xmlns:pic="http://schemas.openxmlformats.org/drawingml/2006/picture">
-                  <pic:nvPicPr>
-                    <pic:cNvPr id="2" name="ExperimentalSetup - Copy.JPG"/>
-                    <pic:cNvPicPr/>
-                  </pic:nvPicPr>
-                  <pic:blipFill>
-                    <a:blip r:embed="rId9" cstate="print">
-                      <a:extLst>
-                        <a:ext uri="{28A0092B-C50C-407E-A947-70E740481C1C}">
-                          <a14:useLocalDpi xmlns:a14="http://schemas.microsoft.com/office/drawing/2010/main" val="0"/>
-                        </a:ext>
-                      </a:extLst>
-                    </a:blip>
-                    <a:stretch>
-                      <a:fillRect/>
-                    </a:stretch>
-                  </pic:blipFill>
-                  <pic:spPr>
-                    <a:xfrm>
-                      <a:off x="0" y="0"/>
-                      <a:ext cx="5943600" cy="4457700"/>
-                    </a:xfrm>
-                    <a:prstGeom prst="rect">
-                      <a:avLst/>
-                    </a:prstGeom>
-                  </pic:spPr>
-                </pic:pic>
-              </a:graphicData>
-            </a:graphic>
-            <wp14:sizeRelH relativeFrom="page">
-              <wp14:pctWidth>0</wp14:pctWidth>
-            </wp14:sizeRelH>
-            <wp14:sizeRelV relativeFrom="page">
-              <wp14:pctHeight>0</wp14:pctHeight>
-            </wp14:sizeRelV>
-          </wp:anchor>
-        </w:drawing>
-      </w:r>
-      <w:r>
-        <w:rPr>
-          <w:rFonts w:eastAsia="Times New Roman" w:cs="Calibri"/>
-        </w:rPr>
-        <w:drawing>
-          <wp:anchor distT="0" distB="0" distL="114300" distR="114300" simplePos="0" relativeHeight="251662336" behindDoc="0" locked="0" layoutInCell="1" allowOverlap="1" wp14:anchorId="4482217D" wp14:editId="4F4B8CB4">
+          <wp:anchor distT="0" distB="0" distL="114300" distR="114300" simplePos="0" relativeHeight="251657216" behindDoc="0" locked="0" layoutInCell="1" allowOverlap="1" wp14:anchorId="4482217D" wp14:editId="61403723">
             <wp:simplePos x="0" y="0"/>
             <wp:positionH relativeFrom="margin">
               <wp:posOffset>-230430</wp:posOffset>
@@ -893,7 +1582,7 @@
                     </pic:cNvPicPr>
                   </pic:nvPicPr>
                   <pic:blipFill>
-                    <a:blip r:embed="rId10">
+                    <a:blip r:embed="rId15">
                       <a:extLst>
                         <a:ext uri="{28A0092B-C50C-407E-A947-70E740481C1C}">
                           <a14:useLocalDpi xmlns:a14="http://schemas.microsoft.com/office/drawing/2010/main" val="0"/>
@@ -931,6 +1620,230 @@
           <w:tab w:val="left" w:pos="720"/>
         </w:tabs>
       </w:pPr>
+      <w:r>
+        <mc:AlternateContent>
+          <mc:Choice Requires="wpg">
+            <w:drawing>
+              <wp:anchor distT="0" distB="0" distL="114300" distR="114300" simplePos="0" relativeHeight="251679744" behindDoc="0" locked="0" layoutInCell="1" allowOverlap="1" wp14:anchorId="5F4EA6C4" wp14:editId="1639D4E0">
+                <wp:simplePos x="0" y="0"/>
+                <wp:positionH relativeFrom="margin">
+                  <wp:posOffset>-36946</wp:posOffset>
+                </wp:positionH>
+                <wp:positionV relativeFrom="paragraph">
+                  <wp:posOffset>2262505</wp:posOffset>
+                </wp:positionV>
+                <wp:extent cx="5847080" cy="4595495"/>
+                <wp:effectExtent l="0" t="0" r="1270" b="0"/>
+                <wp:wrapTopAndBottom/>
+                <wp:docPr id="17" name="Group 17"/>
+                <wp:cNvGraphicFramePr/>
+                <a:graphic xmlns:a="http://schemas.openxmlformats.org/drawingml/2006/main">
+                  <a:graphicData uri="http://schemas.microsoft.com/office/word/2010/wordprocessingGroup">
+                    <wpg:wgp>
+                      <wpg:cNvGrpSpPr/>
+                      <wpg:grpSpPr>
+                        <a:xfrm>
+                          <a:off x="0" y="0"/>
+                          <a:ext cx="5847080" cy="4595495"/>
+                          <a:chOff x="0" y="0"/>
+                          <a:chExt cx="5943600" cy="4766310"/>
+                        </a:xfrm>
+                      </wpg:grpSpPr>
+                      <pic:pic xmlns:pic="http://schemas.openxmlformats.org/drawingml/2006/picture">
+                        <pic:nvPicPr>
+                          <pic:cNvPr id="2" name="Picture 2"/>
+                          <pic:cNvPicPr>
+                            <a:picLocks noChangeAspect="1"/>
+                          </pic:cNvPicPr>
+                        </pic:nvPicPr>
+                        <pic:blipFill>
+                          <a:blip r:embed="rId16" cstate="print">
+                            <a:extLst>
+                              <a:ext uri="{28A0092B-C50C-407E-A947-70E740481C1C}">
+                                <a14:useLocalDpi xmlns:a14="http://schemas.microsoft.com/office/drawing/2010/main" val="0"/>
+                              </a:ext>
+                            </a:extLst>
+                          </a:blip>
+                          <a:stretch>
+                            <a:fillRect/>
+                          </a:stretch>
+                        </pic:blipFill>
+                        <pic:spPr>
+                          <a:xfrm>
+                            <a:off x="0" y="0"/>
+                            <a:ext cx="5943600" cy="4457700"/>
+                          </a:xfrm>
+                          <a:prstGeom prst="rect">
+                            <a:avLst/>
+                          </a:prstGeom>
+                        </pic:spPr>
+                      </pic:pic>
+                      <wps:wsp>
+                        <wps:cNvPr id="16" name="Text Box 16"/>
+                        <wps:cNvSpPr txBox="1"/>
+                        <wps:spPr>
+                          <a:xfrm>
+                            <a:off x="0" y="4499610"/>
+                            <a:ext cx="5943600" cy="266700"/>
+                          </a:xfrm>
+                          <a:prstGeom prst="rect">
+                            <a:avLst/>
+                          </a:prstGeom>
+                          <a:solidFill>
+                            <a:prstClr val="white"/>
+                          </a:solidFill>
+                          <a:ln>
+                            <a:noFill/>
+                          </a:ln>
+                        </wps:spPr>
+                        <wps:txbx>
+                          <w:txbxContent>
+                            <w:p>
+                              <w:pPr>
+                                <w:pStyle w:val="Caption"/>
+                                <w:rPr>
+                                  <w:sz w:val="24"/>
+                                </w:rPr>
+                              </w:pPr>
+                              <w:r>
+                                <w:t xml:space="preserve">Figure </w:t>
+                              </w:r>
+                              <w:r>
+                                <w:fldChar w:fldCharType="begin"/>
+                              </w:r>
+                              <w:r>
+                                <w:instrText xml:space="preserve"> SEQ Figure \* ARABIC </w:instrText>
+                              </w:r>
+                              <w:r>
+                                <w:fldChar w:fldCharType="separate"/>
+                              </w:r>
+                              <w:r>
+                                <w:t>5</w:t>
+                              </w:r>
+                              <w:r>
+                                <w:fldChar w:fldCharType="end"/>
+                              </w:r>
+                              <w:r>
+                                <w:t xml:space="preserve"> – Testing</w:t>
+                              </w:r>
+                              <w:r>
+                                <w:t>/manufacturing</w:t>
+                              </w:r>
+                              <w:r>
+                                <w:t xml:space="preserve"> was carried out at </w:t>
+                              </w:r>
+                              <w:r>
+                                <w:t>Simon’s house due to machine tool availability. A</w:t>
+                              </w:r>
+                              <w:r>
+                                <w:t xml:space="preserve">ll </w:t>
+                              </w:r>
+                              <w:r>
+                                <w:t>other</w:t>
+                              </w:r>
+                              <w:r>
+                                <w:t xml:space="preserve"> tools used </w:t>
+                              </w:r>
+                              <w:r>
+                                <w:t xml:space="preserve">for development </w:t>
+                              </w:r>
+                              <w:r>
+                                <w:t>are labeled in this figure.</w:t>
+                              </w:r>
+                            </w:p>
+                          </w:txbxContent>
+                        </wps:txbx>
+                        <wps:bodyPr rot="0" spcFirstLastPara="0" vertOverflow="overflow" horzOverflow="overflow" vert="horz" wrap="square" lIns="0" tIns="0" rIns="0" bIns="0" numCol="1" spcCol="0" rtlCol="0" fromWordArt="0" anchor="t" anchorCtr="0" forceAA="0" compatLnSpc="1">
+                          <a:prstTxWarp prst="textNoShape">
+                            <a:avLst/>
+                          </a:prstTxWarp>
+                          <a:noAutofit/>
+                        </wps:bodyPr>
+                      </wps:wsp>
+                    </wpg:wgp>
+                  </a:graphicData>
+                </a:graphic>
+                <wp14:sizeRelH relativeFrom="margin">
+                  <wp14:pctWidth>0</wp14:pctWidth>
+                </wp14:sizeRelH>
+                <wp14:sizeRelV relativeFrom="margin">
+                  <wp14:pctHeight>0</wp14:pctHeight>
+                </wp14:sizeRelV>
+              </wp:anchor>
+            </w:drawing>
+          </mc:Choice>
+          <mc:Fallback>
+            <w:pict>
+              <v:group w14:anchorId="5F4EA6C4" id="Group 17" o:spid="_x0000_s1038" style="position:absolute;margin-left:-2.9pt;margin-top:178.15pt;width:460.4pt;height:361.85pt;z-index:251679744;mso-position-horizontal-relative:margin;mso-width-relative:margin;mso-height-relative:margin" coordsize="59436,47663" o:gfxdata="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